<commit_message>
Added in robust tests
</commit_message>
<xml_diff>
--- a/admin/prereg/metaware_prereg.docx
+++ b/admin/prereg/metaware_prereg.docx
@@ -36,7 +36,10 @@
       <w:pPr>
         <w:spacing w:before="200"/>
         <w:rPr>
-          <w:color w:val="38761D"/>
+          <w:rFonts w:ascii="Times New Roman" w:eastAsia="Times New Roman" w:hAnsi="Times New Roman" w:cs="Times New Roman"/>
+          <w:color w:val="38761D"/>
+          <w:sz w:val="24"/>
+          <w:szCs w:val="24"/>
         </w:rPr>
       </w:pPr>
       <w:r>
@@ -47,6 +50,77 @@
           <w:szCs w:val="24"/>
         </w:rPr>
         <w:t>On 01/19/2024, we removed author names from this pre-registration to ensure blind peer review.</w:t>
+      </w:r>
+    </w:p>
+    <w:p>
+      <w:pPr>
+        <w:spacing w:before="200"/>
+        <w:rPr>
+          <w:color w:val="FF0000"/>
+        </w:rPr>
+      </w:pPr>
+      <w:r>
+        <w:rPr>
+          <w:rFonts w:ascii="Times New Roman" w:eastAsia="Times New Roman" w:hAnsi="Times New Roman" w:cs="Times New Roman"/>
+          <w:color w:val="FF0000"/>
+          <w:sz w:val="24"/>
+          <w:szCs w:val="24"/>
+        </w:rPr>
+        <w:t>On 0</w:t>
+      </w:r>
+      <w:r>
+        <w:rPr>
+          <w:rFonts w:ascii="Times New Roman" w:eastAsia="Times New Roman" w:hAnsi="Times New Roman" w:cs="Times New Roman"/>
+          <w:color w:val="FF0000"/>
+          <w:sz w:val="24"/>
+          <w:szCs w:val="24"/>
+        </w:rPr>
+        <w:t>4</w:t>
+      </w:r>
+      <w:r>
+        <w:rPr>
+          <w:rFonts w:ascii="Times New Roman" w:eastAsia="Times New Roman" w:hAnsi="Times New Roman" w:cs="Times New Roman"/>
+          <w:color w:val="FF0000"/>
+          <w:sz w:val="24"/>
+          <w:szCs w:val="24"/>
+        </w:rPr>
+        <w:t>/</w:t>
+      </w:r>
+      <w:r>
+        <w:rPr>
+          <w:rFonts w:ascii="Times New Roman" w:eastAsia="Times New Roman" w:hAnsi="Times New Roman" w:cs="Times New Roman"/>
+          <w:color w:val="FF0000"/>
+          <w:sz w:val="24"/>
+          <w:szCs w:val="24"/>
+        </w:rPr>
+        <w:t>25</w:t>
+      </w:r>
+      <w:r>
+        <w:rPr>
+          <w:rFonts w:ascii="Times New Roman" w:eastAsia="Times New Roman" w:hAnsi="Times New Roman" w:cs="Times New Roman"/>
+          <w:color w:val="FF0000"/>
+          <w:sz w:val="24"/>
+          <w:szCs w:val="24"/>
+        </w:rPr>
+        <w:t xml:space="preserve">/2024, we </w:t>
+      </w:r>
+      <w:r>
+        <w:rPr>
+          <w:rFonts w:ascii="Times New Roman" w:eastAsia="Times New Roman" w:hAnsi="Times New Roman" w:cs="Times New Roman"/>
+          <w:color w:val="FF0000"/>
+          <w:sz w:val="24"/>
+          <w:szCs w:val="24"/>
+        </w:rPr>
+        <w:t>converted Cohen’s d to Hedge’s g, based on a reviewer request</w:t>
+      </w:r>
+      <w:r>
+        <w:rPr>
+          <w:rFonts w:ascii="Times New Roman" w:eastAsia="Times New Roman" w:hAnsi="Times New Roman" w:cs="Times New Roman"/>
+          <w:color w:val="FF0000"/>
+          <w:sz w:val="24"/>
+          <w:szCs w:val="24"/>
+        </w:rPr>
+        <w:t>.</w:t>
       </w:r>
     </w:p>
     <w:p>
@@ -74,7 +148,25 @@
           <w:sz w:val="24"/>
           <w:szCs w:val="24"/>
         </w:rPr>
-        <w:t>A meta-analysis of the effects of experimentally-manipulated demand characteristics</w:t>
+        <w:t xml:space="preserve">A meta-analysis of the effects of </w:t>
+      </w:r>
+      <w:proofErr w:type="gramStart"/>
+      <w:r>
+        <w:rPr>
+          <w:rFonts w:ascii="Times New Roman" w:eastAsia="Times New Roman" w:hAnsi="Times New Roman" w:cs="Times New Roman"/>
+          <w:sz w:val="24"/>
+          <w:szCs w:val="24"/>
+        </w:rPr>
+        <w:t>experimentally-manipulated</w:t>
+      </w:r>
+      <w:proofErr w:type="gramEnd"/>
+      <w:r>
+        <w:rPr>
+          <w:rFonts w:ascii="Times New Roman" w:eastAsia="Times New Roman" w:hAnsi="Times New Roman" w:cs="Times New Roman"/>
+          <w:sz w:val="24"/>
+          <w:szCs w:val="24"/>
+        </w:rPr>
+        <w:t xml:space="preserve"> demand characteristics</w:t>
       </w:r>
     </w:p>
     <w:p>
@@ -162,7 +254,25 @@
           <w:sz w:val="24"/>
           <w:szCs w:val="24"/>
         </w:rPr>
-        <w:t>We will examine if the effect of explicit demand characteristics manipulations are moderated by any of the following variables:</w:t>
+        <w:t xml:space="preserve">We will examine if the effect of explicit demand characteristics manipulations </w:t>
+      </w:r>
+      <w:proofErr w:type="gramStart"/>
+      <w:r>
+        <w:rPr>
+          <w:rFonts w:ascii="Times New Roman" w:eastAsia="Times New Roman" w:hAnsi="Times New Roman" w:cs="Times New Roman"/>
+          <w:sz w:val="24"/>
+          <w:szCs w:val="24"/>
+        </w:rPr>
+        <w:t>are</w:t>
+      </w:r>
+      <w:proofErr w:type="gramEnd"/>
+      <w:r>
+        <w:rPr>
+          <w:rFonts w:ascii="Times New Roman" w:eastAsia="Times New Roman" w:hAnsi="Times New Roman" w:cs="Times New Roman"/>
+          <w:sz w:val="24"/>
+          <w:szCs w:val="24"/>
+        </w:rPr>
+        <w:t xml:space="preserve"> moderated by any of the following variables:</w:t>
       </w:r>
     </w:p>
     <w:p>
@@ -346,6 +456,7 @@
       <w:bookmarkStart w:id="6" w:name="_y09xlfgdynof" w:colFirst="0" w:colLast="0"/>
       <w:bookmarkEnd w:id="6"/>
       <w:r>
+        <w:lastRenderedPageBreak/>
         <w:t>Conceptual Moderators</w:t>
       </w:r>
     </w:p>
@@ -388,7 +499,6 @@
           <w:sz w:val="24"/>
           <w:szCs w:val="24"/>
         </w:rPr>
-        <w:lastRenderedPageBreak/>
         <w:t>Motivation: Perceived motivation to confirm the experimenter’s hypothesis</w:t>
       </w:r>
     </w:p>
@@ -572,7 +682,25 @@
           <w:sz w:val="24"/>
           <w:szCs w:val="24"/>
         </w:rPr>
-        <w:t xml:space="preserve">H1: The effect of demand characteristic manipulations will be moderated by motivation and opportunity (as predicted by Coles et al. 2022; Rosnow and Rosenthal, 1997) </w:t>
+        <w:t xml:space="preserve">H1: The effect of demand characteristic manipulations will be moderated by motivation and opportunity (as predicted by Coles et al. 2022; </w:t>
+      </w:r>
+      <w:proofErr w:type="spellStart"/>
+      <w:r>
+        <w:rPr>
+          <w:rFonts w:ascii="Times New Roman" w:eastAsia="Times New Roman" w:hAnsi="Times New Roman" w:cs="Times New Roman"/>
+          <w:sz w:val="24"/>
+          <w:szCs w:val="24"/>
+        </w:rPr>
+        <w:t>Rosnow</w:t>
+      </w:r>
+      <w:proofErr w:type="spellEnd"/>
+      <w:r>
+        <w:rPr>
+          <w:rFonts w:ascii="Times New Roman" w:eastAsia="Times New Roman" w:hAnsi="Times New Roman" w:cs="Times New Roman"/>
+          <w:sz w:val="24"/>
+          <w:szCs w:val="24"/>
+        </w:rPr>
+        <w:t xml:space="preserve"> and Rosenthal, 1997) </w:t>
       </w:r>
       <w:r>
         <w:rPr>
@@ -601,7 +729,27 @@
           <w:sz w:val="24"/>
           <w:szCs w:val="24"/>
         </w:rPr>
-        <w:t>We originally intended to test the following hypotheses in a confirmatory fashion. However–before the necessary data were collected–we were convinced that the measures and models would be too noisy to yield reliable conclusions. Thus, we now plan to examine them in an exploratory manner.</w:t>
+        <w:t xml:space="preserve">We originally intended to test the following hypotheses in a confirmatory fashion. However–before the necessary data </w:t>
+      </w:r>
+      <w:proofErr w:type="gramStart"/>
+      <w:r>
+        <w:rPr>
+          <w:rFonts w:ascii="Times New Roman" w:eastAsia="Times New Roman" w:hAnsi="Times New Roman" w:cs="Times New Roman"/>
+          <w:color w:val="38761D"/>
+          <w:sz w:val="24"/>
+          <w:szCs w:val="24"/>
+        </w:rPr>
+        <w:t>were</w:t>
+      </w:r>
+      <w:proofErr w:type="gramEnd"/>
+      <w:r>
+        <w:rPr>
+          <w:rFonts w:ascii="Times New Roman" w:eastAsia="Times New Roman" w:hAnsi="Times New Roman" w:cs="Times New Roman"/>
+          <w:color w:val="38761D"/>
+          <w:sz w:val="24"/>
+          <w:szCs w:val="24"/>
+        </w:rPr>
+        <w:t xml:space="preserve"> collected–we were convinced that the measures and models would be too noisy to yield reliable conclusions. Thus, we now plan to examine them in an exploratory manner.</w:t>
       </w:r>
     </w:p>
     <w:p>
@@ -628,7 +776,25 @@
           <w:sz w:val="24"/>
           <w:szCs w:val="24"/>
         </w:rPr>
-        <w:t>: For the effect of demand characteristics manipulations, there will be a two-way interaction between motivation and opportunity. The simple effect of motivation will be larger when opportunity is high vs. low (as predicted by Coles et al. 2022; Rosnow and Rosenthal, 1997)</w:t>
+        <w:t xml:space="preserve">: For the effect of demand characteristics manipulations, there will be a two-way interaction between motivation and opportunity. The simple effect of motivation will be larger when opportunity is high vs. low (as predicted by Coles et al. 2022; </w:t>
+      </w:r>
+      <w:proofErr w:type="spellStart"/>
+      <w:r>
+        <w:rPr>
+          <w:rFonts w:ascii="Times New Roman" w:eastAsia="Times New Roman" w:hAnsi="Times New Roman" w:cs="Times New Roman"/>
+          <w:sz w:val="24"/>
+          <w:szCs w:val="24"/>
+        </w:rPr>
+        <w:t>Rosnow</w:t>
+      </w:r>
+      <w:proofErr w:type="spellEnd"/>
+      <w:r>
+        <w:rPr>
+          <w:rFonts w:ascii="Times New Roman" w:eastAsia="Times New Roman" w:hAnsi="Times New Roman" w:cs="Times New Roman"/>
+          <w:sz w:val="24"/>
+          <w:szCs w:val="24"/>
+        </w:rPr>
+        <w:t xml:space="preserve"> and Rosenthal, 1997)</w:t>
       </w:r>
     </w:p>
     <w:p>
@@ -686,7 +852,25 @@
           <w:sz w:val="24"/>
           <w:szCs w:val="24"/>
         </w:rPr>
-        <w:t xml:space="preserve">: Zero (as predicted by Rosnow and Rosenthal, 1997), or </w:t>
+        <w:t xml:space="preserve">: Zero (as predicted by </w:t>
+      </w:r>
+      <w:proofErr w:type="spellStart"/>
+      <w:r>
+        <w:rPr>
+          <w:rFonts w:ascii="Times New Roman" w:eastAsia="Times New Roman" w:hAnsi="Times New Roman" w:cs="Times New Roman"/>
+          <w:sz w:val="24"/>
+          <w:szCs w:val="24"/>
+        </w:rPr>
+        <w:t>Rosnow</w:t>
+      </w:r>
+      <w:proofErr w:type="spellEnd"/>
+      <w:r>
+        <w:rPr>
+          <w:rFonts w:ascii="Times New Roman" w:eastAsia="Times New Roman" w:hAnsi="Times New Roman" w:cs="Times New Roman"/>
+          <w:sz w:val="24"/>
+          <w:szCs w:val="24"/>
+        </w:rPr>
+        <w:t xml:space="preserve"> and Rosenthal, 1997), or </w:t>
       </w:r>
     </w:p>
     <w:p>
@@ -775,7 +959,25 @@
           <w:sz w:val="24"/>
           <w:szCs w:val="24"/>
         </w:rPr>
-        <w:t>: Zero (as predicted by Rosnow and Rosenthal, 1997), or</w:t>
+        <w:t xml:space="preserve">: Zero (as predicted by </w:t>
+      </w:r>
+      <w:proofErr w:type="spellStart"/>
+      <w:r>
+        <w:rPr>
+          <w:rFonts w:ascii="Times New Roman" w:eastAsia="Times New Roman" w:hAnsi="Times New Roman" w:cs="Times New Roman"/>
+          <w:sz w:val="24"/>
+          <w:szCs w:val="24"/>
+        </w:rPr>
+        <w:t>Rosnow</w:t>
+      </w:r>
+      <w:proofErr w:type="spellEnd"/>
+      <w:r>
+        <w:rPr>
+          <w:rFonts w:ascii="Times New Roman" w:eastAsia="Times New Roman" w:hAnsi="Times New Roman" w:cs="Times New Roman"/>
+          <w:sz w:val="24"/>
+          <w:szCs w:val="24"/>
+        </w:rPr>
+        <w:t xml:space="preserve"> and Rosenthal, 1997), or</w:t>
       </w:r>
     </w:p>
     <w:p>
@@ -816,6 +1018,7 @@
       <w:bookmarkStart w:id="9" w:name="_auldnkrhd1tg" w:colFirst="0" w:colLast="0"/>
       <w:bookmarkEnd w:id="9"/>
       <w:r>
+        <w:lastRenderedPageBreak/>
         <w:t>Data collection procedures</w:t>
       </w:r>
     </w:p>
@@ -851,16 +1054,43 @@
           <w:sz w:val="24"/>
           <w:szCs w:val="24"/>
         </w:rPr>
-        <w:t xml:space="preserve">. To identify relevant articles, we searched APA PsycInfo on January 12, 2022 using </w:t>
-      </w:r>
-      <w:r>
-        <w:rPr>
-          <w:rFonts w:ascii="Times New Roman" w:eastAsia="Times New Roman" w:hAnsi="Times New Roman" w:cs="Times New Roman"/>
-          <w:sz w:val="24"/>
-          <w:szCs w:val="24"/>
-        </w:rPr>
-        <w:lastRenderedPageBreak/>
-        <w:t>relatively broad search terms: “demand characteristics” OR “hypothesis awareness”. This yielded 850 records.</w:t>
+        <w:t xml:space="preserve">. To identify relevant articles, we searched APA </w:t>
+      </w:r>
+      <w:proofErr w:type="spellStart"/>
+      <w:r>
+        <w:rPr>
+          <w:rFonts w:ascii="Times New Roman" w:eastAsia="Times New Roman" w:hAnsi="Times New Roman" w:cs="Times New Roman"/>
+          <w:sz w:val="24"/>
+          <w:szCs w:val="24"/>
+        </w:rPr>
+        <w:t>PsycInfo</w:t>
+      </w:r>
+      <w:proofErr w:type="spellEnd"/>
+      <w:r>
+        <w:rPr>
+          <w:rFonts w:ascii="Times New Roman" w:eastAsia="Times New Roman" w:hAnsi="Times New Roman" w:cs="Times New Roman"/>
+          <w:sz w:val="24"/>
+          <w:szCs w:val="24"/>
+        </w:rPr>
+        <w:t xml:space="preserve"> on January 12, </w:t>
+      </w:r>
+      <w:proofErr w:type="gramStart"/>
+      <w:r>
+        <w:rPr>
+          <w:rFonts w:ascii="Times New Roman" w:eastAsia="Times New Roman" w:hAnsi="Times New Roman" w:cs="Times New Roman"/>
+          <w:sz w:val="24"/>
+          <w:szCs w:val="24"/>
+        </w:rPr>
+        <w:t>2022</w:t>
+      </w:r>
+      <w:proofErr w:type="gramEnd"/>
+      <w:r>
+        <w:rPr>
+          <w:rFonts w:ascii="Times New Roman" w:eastAsia="Times New Roman" w:hAnsi="Times New Roman" w:cs="Times New Roman"/>
+          <w:sz w:val="24"/>
+          <w:szCs w:val="24"/>
+        </w:rPr>
+        <w:t xml:space="preserve"> using relatively broad search terms: “demand characteristics” OR “hypothesis awareness”. This yielded 850 records.</w:t>
       </w:r>
     </w:p>
     <w:p>
@@ -895,7 +1125,25 @@
           <w:sz w:val="24"/>
           <w:szCs w:val="24"/>
         </w:rPr>
-        <w:t xml:space="preserve"> personal Twitter; and the Facebook Psychological Methods Discussion Group and PsychMAP group. This yielded 3 additional records.</w:t>
+        <w:t xml:space="preserve"> personal Twitter; and the Facebook Psychological Methods Discussion Group and </w:t>
+      </w:r>
+      <w:proofErr w:type="spellStart"/>
+      <w:r>
+        <w:rPr>
+          <w:rFonts w:ascii="Times New Roman" w:eastAsia="Times New Roman" w:hAnsi="Times New Roman" w:cs="Times New Roman"/>
+          <w:sz w:val="24"/>
+          <w:szCs w:val="24"/>
+        </w:rPr>
+        <w:t>PsychMAP</w:t>
+      </w:r>
+      <w:proofErr w:type="spellEnd"/>
+      <w:r>
+        <w:rPr>
+          <w:rFonts w:ascii="Times New Roman" w:eastAsia="Times New Roman" w:hAnsi="Times New Roman" w:cs="Times New Roman"/>
+          <w:sz w:val="24"/>
+          <w:szCs w:val="24"/>
+        </w:rPr>
+        <w:t xml:space="preserve"> group. This yielded 3 additional records.</w:t>
       </w:r>
     </w:p>
     <w:p>
@@ -1029,7 +1277,25 @@
           <w:sz w:val="24"/>
           <w:szCs w:val="24"/>
         </w:rPr>
-        <w:t>In a few scenarios, we excluded observations where the researcher’s manipulation of demand characteristics was confounded. For example, Sigall, Aronson, and Van Hoose (1970) told one group of participants that they (a) expected an increase in number copying behavior, but (b) this increase would be indicative of a personality disorder. This condition intentionally confounds hypothesis awareness with evaluation apprehension and was thus excluded.</w:t>
+        <w:t xml:space="preserve">In a few scenarios, we excluded observations where the researcher’s manipulation of demand characteristics was confounded. For example, Sigall, Aronson, and Van Hoose (1970) told one group of participants that they (a) expected an increase in number copying behavior, but (b) this increase would be indicative of a personality disorder. This condition intentionally </w:t>
+      </w:r>
+      <w:proofErr w:type="gramStart"/>
+      <w:r>
+        <w:rPr>
+          <w:rFonts w:ascii="Times New Roman" w:eastAsia="Times New Roman" w:hAnsi="Times New Roman" w:cs="Times New Roman"/>
+          <w:sz w:val="24"/>
+          <w:szCs w:val="24"/>
+        </w:rPr>
+        <w:t>confounds</w:t>
+      </w:r>
+      <w:proofErr w:type="gramEnd"/>
+      <w:r>
+        <w:rPr>
+          <w:rFonts w:ascii="Times New Roman" w:eastAsia="Times New Roman" w:hAnsi="Times New Roman" w:cs="Times New Roman"/>
+          <w:sz w:val="24"/>
+          <w:szCs w:val="24"/>
+        </w:rPr>
+        <w:t xml:space="preserve"> hypothesis awareness with evaluation apprehension and was thus excluded.</w:t>
       </w:r>
     </w:p>
     <w:p>
@@ -1074,7 +1340,25 @@
           <w:sz w:val="24"/>
           <w:szCs w:val="24"/>
         </w:rPr>
-        <w:t>discover additional relevant records. (E.g., librarians are searching for several records that we indicated as potentially relevant during the record screening stage, but had difficulty accessing; Reviewers may also recommend additional searches.)</w:t>
+        <w:t xml:space="preserve">discover additional relevant records. (E.g., librarians are searching for several records that we indicated as potentially relevant during the record screening </w:t>
+      </w:r>
+      <w:proofErr w:type="gramStart"/>
+      <w:r>
+        <w:rPr>
+          <w:rFonts w:ascii="Times New Roman" w:eastAsia="Times New Roman" w:hAnsi="Times New Roman" w:cs="Times New Roman"/>
+          <w:sz w:val="24"/>
+          <w:szCs w:val="24"/>
+        </w:rPr>
+        <w:t>stage, but</w:t>
+      </w:r>
+      <w:proofErr w:type="gramEnd"/>
+      <w:r>
+        <w:rPr>
+          <w:rFonts w:ascii="Times New Roman" w:eastAsia="Times New Roman" w:hAnsi="Times New Roman" w:cs="Times New Roman"/>
+          <w:sz w:val="24"/>
+          <w:szCs w:val="24"/>
+        </w:rPr>
+        <w:t xml:space="preserve"> had difficulty accessing; Reviewers may also recommend additional searches.)</w:t>
       </w:r>
     </w:p>
     <w:p>
@@ -1094,7 +1378,43 @@
           <w:sz w:val="24"/>
           <w:szCs w:val="24"/>
         </w:rPr>
-        <w:t xml:space="preserve">To pilot data processing and analysis procedures, a small subset of the data were analyzed at an earlier stage in the project. At this stage, we found preliminary evidence of a medium-sized, highly-heterogeneous, positive effect of demand characteristics. </w:t>
+        <w:t xml:space="preserve">To pilot data processing and analysis procedures, a small subset of the data </w:t>
+      </w:r>
+      <w:proofErr w:type="gramStart"/>
+      <w:r>
+        <w:rPr>
+          <w:rFonts w:ascii="Times New Roman" w:eastAsia="Times New Roman" w:hAnsi="Times New Roman" w:cs="Times New Roman"/>
+          <w:sz w:val="24"/>
+          <w:szCs w:val="24"/>
+        </w:rPr>
+        <w:t>were</w:t>
+      </w:r>
+      <w:proofErr w:type="gramEnd"/>
+      <w:r>
+        <w:rPr>
+          <w:rFonts w:ascii="Times New Roman" w:eastAsia="Times New Roman" w:hAnsi="Times New Roman" w:cs="Times New Roman"/>
+          <w:sz w:val="24"/>
+          <w:szCs w:val="24"/>
+        </w:rPr>
+        <w:t xml:space="preserve"> analyzed at an earlier stage in the project. At this stage, we found preliminary evidence of a medium-sized, </w:t>
+      </w:r>
+      <w:proofErr w:type="gramStart"/>
+      <w:r>
+        <w:rPr>
+          <w:rFonts w:ascii="Times New Roman" w:eastAsia="Times New Roman" w:hAnsi="Times New Roman" w:cs="Times New Roman"/>
+          <w:sz w:val="24"/>
+          <w:szCs w:val="24"/>
+        </w:rPr>
+        <w:t>highly-heterogeneous</w:t>
+      </w:r>
+      <w:proofErr w:type="gramEnd"/>
+      <w:r>
+        <w:rPr>
+          <w:rFonts w:ascii="Times New Roman" w:eastAsia="Times New Roman" w:hAnsi="Times New Roman" w:cs="Times New Roman"/>
+          <w:sz w:val="24"/>
+          <w:szCs w:val="24"/>
+        </w:rPr>
+        <w:t xml:space="preserve">, positive effect of demand characteristics. </w:t>
       </w:r>
       <w:r>
         <w:rPr>
@@ -1113,7 +1433,27 @@
           <w:sz w:val="24"/>
           <w:szCs w:val="24"/>
         </w:rPr>
-        <w:t>A full dataset of effect sizes were analyzed before making analysis plan amendments denoted in green text. (We note, though, the implications of those changes.)</w:t>
+        <w:t xml:space="preserve">A full dataset of effect sizes </w:t>
+      </w:r>
+      <w:proofErr w:type="gramStart"/>
+      <w:r>
+        <w:rPr>
+          <w:rFonts w:ascii="Times New Roman" w:eastAsia="Times New Roman" w:hAnsi="Times New Roman" w:cs="Times New Roman"/>
+          <w:color w:val="38761D"/>
+          <w:sz w:val="24"/>
+          <w:szCs w:val="24"/>
+        </w:rPr>
+        <w:t>were</w:t>
+      </w:r>
+      <w:proofErr w:type="gramEnd"/>
+      <w:r>
+        <w:rPr>
+          <w:rFonts w:ascii="Times New Roman" w:eastAsia="Times New Roman" w:hAnsi="Times New Roman" w:cs="Times New Roman"/>
+          <w:color w:val="38761D"/>
+          <w:sz w:val="24"/>
+          <w:szCs w:val="24"/>
+        </w:rPr>
+        <w:t xml:space="preserve"> analyzed before making analysis plan amendments denoted in green text. (We note, though, the implications of those changes.)</w:t>
       </w:r>
     </w:p>
     <w:p>
@@ -1124,8 +1464,13 @@
       <w:bookmarkEnd w:id="12"/>
       <w:r>
         <w:lastRenderedPageBreak/>
-        <w:t>Measured variables</w:t>
-      </w:r>
+        <w:t xml:space="preserve">Measured </w:t>
+      </w:r>
+      <w:proofErr w:type="gramStart"/>
+      <w:r>
+        <w:t>variables</w:t>
+      </w:r>
+      <w:proofErr w:type="gramEnd"/>
     </w:p>
     <w:p>
       <w:pPr>
@@ -1137,12 +1482,14 @@
       <w:r>
         <w:t xml:space="preserve">Effect Size: Cohen’s standardized </w:t>
       </w:r>
+      <w:proofErr w:type="gramStart"/>
       <w:r>
         <w:rPr>
           <w:i/>
         </w:rPr>
         <w:t>d</w:t>
       </w:r>
+      <w:proofErr w:type="gramEnd"/>
     </w:p>
     <w:p>
       <w:pPr>
@@ -1299,8 +1646,19 @@
           <w:sz w:val="24"/>
           <w:szCs w:val="24"/>
         </w:rPr>
-        <w:t>-values reported</w:t>
-      </w:r>
+        <w:t xml:space="preserve">-values </w:t>
+      </w:r>
+      <w:proofErr w:type="gramStart"/>
+      <w:r>
+        <w:rPr>
+          <w:rFonts w:ascii="Times New Roman" w:eastAsia="Times New Roman" w:hAnsi="Times New Roman" w:cs="Times New Roman"/>
+          <w:color w:val="000000"/>
+          <w:sz w:val="24"/>
+          <w:szCs w:val="24"/>
+        </w:rPr>
+        <w:t>reported</w:t>
+      </w:r>
+      <w:proofErr w:type="gramEnd"/>
     </w:p>
     <w:p>
       <w:pPr>
@@ -1371,7 +1729,27 @@
           <w:sz w:val="24"/>
           <w:szCs w:val="24"/>
         </w:rPr>
-        <w:t xml:space="preserve">-values reported </w:t>
+        <w:t xml:space="preserve">-values </w:t>
+      </w:r>
+      <w:proofErr w:type="gramStart"/>
+      <w:r>
+        <w:rPr>
+          <w:rFonts w:ascii="Times New Roman" w:eastAsia="Times New Roman" w:hAnsi="Times New Roman" w:cs="Times New Roman"/>
+          <w:color w:val="000000"/>
+          <w:sz w:val="24"/>
+          <w:szCs w:val="24"/>
+        </w:rPr>
+        <w:t>reported</w:t>
+      </w:r>
+      <w:proofErr w:type="gramEnd"/>
+      <w:r>
+        <w:rPr>
+          <w:rFonts w:ascii="Times New Roman" w:eastAsia="Times New Roman" w:hAnsi="Times New Roman" w:cs="Times New Roman"/>
+          <w:color w:val="000000"/>
+          <w:sz w:val="24"/>
+          <w:szCs w:val="24"/>
+        </w:rPr>
+        <w:t xml:space="preserve"> </w:t>
       </w:r>
     </w:p>
     <w:p>
@@ -1440,8 +1818,18 @@
           <w:sz w:val="24"/>
           <w:szCs w:val="24"/>
         </w:rPr>
-        <w:t>-values reported</w:t>
-      </w:r>
+        <w:t xml:space="preserve">-values </w:t>
+      </w:r>
+      <w:proofErr w:type="gramStart"/>
+      <w:r>
+        <w:rPr>
+          <w:rFonts w:ascii="Times New Roman" w:eastAsia="Times New Roman" w:hAnsi="Times New Roman" w:cs="Times New Roman"/>
+          <w:sz w:val="24"/>
+          <w:szCs w:val="24"/>
+        </w:rPr>
+        <w:t>reported</w:t>
+      </w:r>
+      <w:proofErr w:type="gramEnd"/>
     </w:p>
     <w:p>
       <w:pPr>
@@ -1526,6 +1914,7 @@
           <w:lang w:val="fr-FR"/>
         </w:rPr>
       </w:pPr>
+      <w:proofErr w:type="spellStart"/>
       <w:r>
         <w:rPr>
           <w:rFonts w:ascii="Times New Roman" w:eastAsia="Times New Roman" w:hAnsi="Times New Roman" w:cs="Times New Roman"/>
@@ -1533,7 +1922,37 @@
           <w:szCs w:val="24"/>
           <w:lang w:val="fr-FR"/>
         </w:rPr>
-        <w:t>Borenstein et al. 2011; p. 36; Equation 5.8</w:t>
+        <w:t>Borenstein</w:t>
+      </w:r>
+      <w:proofErr w:type="spellEnd"/>
+      <w:r>
+        <w:rPr>
+          <w:rFonts w:ascii="Times New Roman" w:eastAsia="Times New Roman" w:hAnsi="Times New Roman" w:cs="Times New Roman"/>
+          <w:sz w:val="24"/>
+          <w:szCs w:val="24"/>
+          <w:lang w:val="fr-FR"/>
+        </w:rPr>
+        <w:t xml:space="preserve"> et al. </w:t>
+      </w:r>
+      <w:proofErr w:type="gramStart"/>
+      <w:r>
+        <w:rPr>
+          <w:rFonts w:ascii="Times New Roman" w:eastAsia="Times New Roman" w:hAnsi="Times New Roman" w:cs="Times New Roman"/>
+          <w:sz w:val="24"/>
+          <w:szCs w:val="24"/>
+          <w:lang w:val="fr-FR"/>
+        </w:rPr>
+        <w:t>2011;</w:t>
+      </w:r>
+      <w:proofErr w:type="gramEnd"/>
+      <w:r>
+        <w:rPr>
+          <w:rFonts w:ascii="Times New Roman" w:eastAsia="Times New Roman" w:hAnsi="Times New Roman" w:cs="Times New Roman"/>
+          <w:sz w:val="24"/>
+          <w:szCs w:val="24"/>
+          <w:lang w:val="fr-FR"/>
+        </w:rPr>
+        <w:t xml:space="preserve"> p. 36; Equation 5.8</w:t>
       </w:r>
     </w:p>
     <w:p>
@@ -1550,6 +1969,7 @@
           <w:lang w:val="fr-FR"/>
         </w:rPr>
       </w:pPr>
+      <w:proofErr w:type="spellStart"/>
       <w:r>
         <w:rPr>
           <w:rFonts w:ascii="Times New Roman" w:eastAsia="Times New Roman" w:hAnsi="Times New Roman" w:cs="Times New Roman"/>
@@ -1557,7 +1977,37 @@
           <w:szCs w:val="24"/>
           <w:lang w:val="fr-FR"/>
         </w:rPr>
-        <w:t>Borenstein et al. 2011; p. 36; Equation 5.9</w:t>
+        <w:t>Borenstein</w:t>
+      </w:r>
+      <w:proofErr w:type="spellEnd"/>
+      <w:r>
+        <w:rPr>
+          <w:rFonts w:ascii="Times New Roman" w:eastAsia="Times New Roman" w:hAnsi="Times New Roman" w:cs="Times New Roman"/>
+          <w:sz w:val="24"/>
+          <w:szCs w:val="24"/>
+          <w:lang w:val="fr-FR"/>
+        </w:rPr>
+        <w:t xml:space="preserve"> et al. </w:t>
+      </w:r>
+      <w:proofErr w:type="gramStart"/>
+      <w:r>
+        <w:rPr>
+          <w:rFonts w:ascii="Times New Roman" w:eastAsia="Times New Roman" w:hAnsi="Times New Roman" w:cs="Times New Roman"/>
+          <w:sz w:val="24"/>
+          <w:szCs w:val="24"/>
+          <w:lang w:val="fr-FR"/>
+        </w:rPr>
+        <w:t>2011;</w:t>
+      </w:r>
+      <w:proofErr w:type="gramEnd"/>
+      <w:r>
+        <w:rPr>
+          <w:rFonts w:ascii="Times New Roman" w:eastAsia="Times New Roman" w:hAnsi="Times New Roman" w:cs="Times New Roman"/>
+          <w:sz w:val="24"/>
+          <w:szCs w:val="24"/>
+          <w:lang w:val="fr-FR"/>
+        </w:rPr>
+        <w:t xml:space="preserve"> p. 36; Equation 5.9</w:t>
       </w:r>
     </w:p>
     <w:p>
@@ -1574,6 +2024,7 @@
           <w:lang w:val="fr-FR"/>
         </w:rPr>
       </w:pPr>
+      <w:proofErr w:type="spellStart"/>
       <w:r>
         <w:rPr>
           <w:rFonts w:ascii="Times New Roman" w:eastAsia="Times New Roman" w:hAnsi="Times New Roman" w:cs="Times New Roman"/>
@@ -1581,7 +2032,37 @@
           <w:szCs w:val="24"/>
           <w:lang w:val="fr-FR"/>
         </w:rPr>
-        <w:t>Borenstein et al. 2011; p. 47; Equation 7.1</w:t>
+        <w:t>Borenstein</w:t>
+      </w:r>
+      <w:proofErr w:type="spellEnd"/>
+      <w:r>
+        <w:rPr>
+          <w:rFonts w:ascii="Times New Roman" w:eastAsia="Times New Roman" w:hAnsi="Times New Roman" w:cs="Times New Roman"/>
+          <w:sz w:val="24"/>
+          <w:szCs w:val="24"/>
+          <w:lang w:val="fr-FR"/>
+        </w:rPr>
+        <w:t xml:space="preserve"> et al. </w:t>
+      </w:r>
+      <w:proofErr w:type="gramStart"/>
+      <w:r>
+        <w:rPr>
+          <w:rFonts w:ascii="Times New Roman" w:eastAsia="Times New Roman" w:hAnsi="Times New Roman" w:cs="Times New Roman"/>
+          <w:sz w:val="24"/>
+          <w:szCs w:val="24"/>
+          <w:lang w:val="fr-FR"/>
+        </w:rPr>
+        <w:t>2011;</w:t>
+      </w:r>
+      <w:proofErr w:type="gramEnd"/>
+      <w:r>
+        <w:rPr>
+          <w:rFonts w:ascii="Times New Roman" w:eastAsia="Times New Roman" w:hAnsi="Times New Roman" w:cs="Times New Roman"/>
+          <w:sz w:val="24"/>
+          <w:szCs w:val="24"/>
+          <w:lang w:val="fr-FR"/>
+        </w:rPr>
+        <w:t xml:space="preserve"> p. 47; Equation 7.1</w:t>
       </w:r>
     </w:p>
     <w:p>
@@ -1803,8 +2284,19 @@
           <w:sz w:val="24"/>
           <w:szCs w:val="24"/>
         </w:rPr>
-        <w:t>-values reported</w:t>
-      </w:r>
+        <w:t xml:space="preserve">-values </w:t>
+      </w:r>
+      <w:proofErr w:type="gramStart"/>
+      <w:r>
+        <w:rPr>
+          <w:rFonts w:ascii="Times New Roman" w:eastAsia="Times New Roman" w:hAnsi="Times New Roman" w:cs="Times New Roman"/>
+          <w:color w:val="000000"/>
+          <w:sz w:val="24"/>
+          <w:szCs w:val="24"/>
+        </w:rPr>
+        <w:t>reported</w:t>
+      </w:r>
+      <w:proofErr w:type="gramEnd"/>
     </w:p>
     <w:p>
       <w:pPr>
@@ -2023,7 +2515,25 @@
           <w:sz w:val="24"/>
           <w:szCs w:val="24"/>
         </w:rPr>
-        <w:t>Positive demand (participants told about hypothesized effect that amplifies relationship between IV and DV) vs. control (participants not told a hypothesis)</w:t>
+        <w:t xml:space="preserve">Positive demand (participants </w:t>
+      </w:r>
+      <w:proofErr w:type="gramStart"/>
+      <w:r>
+        <w:rPr>
+          <w:rFonts w:ascii="Times New Roman" w:eastAsia="Times New Roman" w:hAnsi="Times New Roman" w:cs="Times New Roman"/>
+          <w:sz w:val="24"/>
+          <w:szCs w:val="24"/>
+        </w:rPr>
+        <w:t>told</w:t>
+      </w:r>
+      <w:proofErr w:type="gramEnd"/>
+      <w:r>
+        <w:rPr>
+          <w:rFonts w:ascii="Times New Roman" w:eastAsia="Times New Roman" w:hAnsi="Times New Roman" w:cs="Times New Roman"/>
+          <w:sz w:val="24"/>
+          <w:szCs w:val="24"/>
+        </w:rPr>
+        <w:t xml:space="preserve"> about hypothesized effect that amplifies relationship between IV and DV) vs. control (participants not told a hypothesis)</w:t>
       </w:r>
     </w:p>
     <w:p>
@@ -2045,7 +2555,25 @@
           <w:sz w:val="24"/>
           <w:szCs w:val="24"/>
         </w:rPr>
-        <w:t xml:space="preserve">Positive demand vs. nil demand (participant told that the researcher does </w:t>
+        <w:t xml:space="preserve">Positive demand vs. nil demand (participant </w:t>
+      </w:r>
+      <w:proofErr w:type="gramStart"/>
+      <w:r>
+        <w:rPr>
+          <w:rFonts w:ascii="Times New Roman" w:eastAsia="Times New Roman" w:hAnsi="Times New Roman" w:cs="Times New Roman"/>
+          <w:sz w:val="24"/>
+          <w:szCs w:val="24"/>
+        </w:rPr>
+        <w:t>told</w:t>
+      </w:r>
+      <w:proofErr w:type="gramEnd"/>
+      <w:r>
+        <w:rPr>
+          <w:rFonts w:ascii="Times New Roman" w:eastAsia="Times New Roman" w:hAnsi="Times New Roman" w:cs="Times New Roman"/>
+          <w:sz w:val="24"/>
+          <w:szCs w:val="24"/>
+        </w:rPr>
+        <w:t xml:space="preserve"> that the researcher does </w:t>
       </w:r>
       <w:r>
         <w:rPr>
@@ -2084,7 +2612,25 @@
           <w:sz w:val="24"/>
           <w:szCs w:val="24"/>
         </w:rPr>
-        <w:t>Positive demand vs. negative demand (participants told about hypothesized effect that reverses relationship between IV and DV)</w:t>
+        <w:t xml:space="preserve">Positive demand vs. negative demand (participants </w:t>
+      </w:r>
+      <w:proofErr w:type="gramStart"/>
+      <w:r>
+        <w:rPr>
+          <w:rFonts w:ascii="Times New Roman" w:eastAsia="Times New Roman" w:hAnsi="Times New Roman" w:cs="Times New Roman"/>
+          <w:sz w:val="24"/>
+          <w:szCs w:val="24"/>
+        </w:rPr>
+        <w:t>told</w:t>
+      </w:r>
+      <w:proofErr w:type="gramEnd"/>
+      <w:r>
+        <w:rPr>
+          <w:rFonts w:ascii="Times New Roman" w:eastAsia="Times New Roman" w:hAnsi="Times New Roman" w:cs="Times New Roman"/>
+          <w:sz w:val="24"/>
+          <w:szCs w:val="24"/>
+        </w:rPr>
+        <w:t xml:space="preserve"> about hypothesized effect that reverses relationship between IV and DV)</w:t>
       </w:r>
     </w:p>
     <w:p>
@@ -2128,7 +2674,25 @@
           <w:sz w:val="24"/>
           <w:szCs w:val="24"/>
         </w:rPr>
-        <w:t>Negative demand  vs. nil demand</w:t>
+        <w:t xml:space="preserve">Negative </w:t>
+      </w:r>
+      <w:proofErr w:type="gramStart"/>
+      <w:r>
+        <w:rPr>
+          <w:rFonts w:ascii="Times New Roman" w:eastAsia="Times New Roman" w:hAnsi="Times New Roman" w:cs="Times New Roman"/>
+          <w:sz w:val="24"/>
+          <w:szCs w:val="24"/>
+        </w:rPr>
+        <w:t>demand  vs.</w:t>
+      </w:r>
+      <w:proofErr w:type="gramEnd"/>
+      <w:r>
+        <w:rPr>
+          <w:rFonts w:ascii="Times New Roman" w:eastAsia="Times New Roman" w:hAnsi="Times New Roman" w:cs="Times New Roman"/>
+          <w:sz w:val="24"/>
+          <w:szCs w:val="24"/>
+        </w:rPr>
+        <w:t xml:space="preserve"> nil demand</w:t>
       </w:r>
     </w:p>
     <w:p>
@@ -2150,8 +2714,18 @@
           <w:sz w:val="24"/>
           <w:szCs w:val="24"/>
         </w:rPr>
-        <w:t>Control vs. nil demand</w:t>
-      </w:r>
+        <w:t xml:space="preserve">Control vs. nil </w:t>
+      </w:r>
+      <w:proofErr w:type="gramStart"/>
+      <w:r>
+        <w:rPr>
+          <w:rFonts w:ascii="Times New Roman" w:eastAsia="Times New Roman" w:hAnsi="Times New Roman" w:cs="Times New Roman"/>
+          <w:sz w:val="24"/>
+          <w:szCs w:val="24"/>
+        </w:rPr>
+        <w:t>demand</w:t>
+      </w:r>
+      <w:proofErr w:type="gramEnd"/>
     </w:p>
     <w:p>
       <w:pPr>
@@ -2452,7 +3026,27 @@
           <w:sz w:val="24"/>
           <w:szCs w:val="24"/>
         </w:rPr>
-        <w:t>Would believe the experimenter’s hypothesis (-3 =”strong disbelief” to 3 = “strong belief”)</w:t>
+        <w:t xml:space="preserve">Would believe the experimenter’s hypothesis (-3 </w:t>
+      </w:r>
+      <w:proofErr w:type="gramStart"/>
+      <w:r>
+        <w:rPr>
+          <w:rFonts w:ascii="Times New Roman" w:eastAsia="Times New Roman" w:hAnsi="Times New Roman" w:cs="Times New Roman"/>
+          <w:color w:val="38761D"/>
+          <w:sz w:val="24"/>
+          <w:szCs w:val="24"/>
+        </w:rPr>
+        <w:t>=”strong</w:t>
+      </w:r>
+      <w:proofErr w:type="gramEnd"/>
+      <w:r>
+        <w:rPr>
+          <w:rFonts w:ascii="Times New Roman" w:eastAsia="Times New Roman" w:hAnsi="Times New Roman" w:cs="Times New Roman"/>
+          <w:color w:val="38761D"/>
+          <w:sz w:val="24"/>
+          <w:szCs w:val="24"/>
+        </w:rPr>
+        <w:t xml:space="preserve"> disbelief” to 3 = “strong belief”)</w:t>
       </w:r>
     </w:p>
     <w:p>
@@ -2533,7 +3127,27 @@
           <w:sz w:val="24"/>
           <w:szCs w:val="24"/>
         </w:rPr>
-        <w:t xml:space="preserve">Of note, we will not include nil-hypothesis comparisons in our analyses because our coding strategy cannnot accommodate the potential moderating role of motivation and belief in this condition. For example, imagine that a participant is (a) told that an intervention will not impact mood (nil demand), and (b) is extremely motivated to disconfirm the hypothesis. Relative to a control condition, this participant could disconfirm the hypothesis by either increasing </w:t>
+        <w:t xml:space="preserve">Of note, we will not include nil-hypothesis comparisons in our analyses because our coding strategy </w:t>
+      </w:r>
+      <w:proofErr w:type="spellStart"/>
+      <w:r>
+        <w:rPr>
+          <w:rFonts w:ascii="Times New Roman" w:eastAsia="Times New Roman" w:hAnsi="Times New Roman" w:cs="Times New Roman"/>
+          <w:color w:val="38761D"/>
+          <w:sz w:val="24"/>
+          <w:szCs w:val="24"/>
+        </w:rPr>
+        <w:t>cannnot</w:t>
+      </w:r>
+      <w:proofErr w:type="spellEnd"/>
+      <w:r>
+        <w:rPr>
+          <w:rFonts w:ascii="Times New Roman" w:eastAsia="Times New Roman" w:hAnsi="Times New Roman" w:cs="Times New Roman"/>
+          <w:color w:val="38761D"/>
+          <w:sz w:val="24"/>
+          <w:szCs w:val="24"/>
+        </w:rPr>
+        <w:t xml:space="preserve"> accommodate the potential moderating role of motivation and belief in this condition. For example, imagine that a participant is (a) told that an intervention will not impact mood (nil demand), and (b) is extremely motivated to disconfirm the hypothesis. Relative to a control condition, this participant could disconfirm the hypothesis by either increasing </w:t>
       </w:r>
       <w:r>
         <w:rPr>
@@ -2572,7 +3186,27 @@
           <w:sz w:val="24"/>
           <w:szCs w:val="24"/>
         </w:rPr>
-        <w:t xml:space="preserve">For two of these vignettes (the positive- and nil-hypothesis conditions in Coles et al., 2022, Study 2), participants will complete the actual study procedures. This means they will pose happy and neutral facial expressions across two blocks and subsequently self-report their emotional experience. These data will allow us to examine–in an exploratory manner–the extent to which hypothetical ratings match participants’ actual responses in an experiment with explicit demand characteristics. </w:t>
+        <w:t xml:space="preserve">For two of these vignettes (the positive- and nil-hypothesis conditions in Coles et al., 2022, Study 2), participants will complete the actual study procedures. This means they will pose happy and neutral facial expressions across two blocks and subsequently self-report their emotional experience. </w:t>
+      </w:r>
+      <w:proofErr w:type="gramStart"/>
+      <w:r>
+        <w:rPr>
+          <w:rFonts w:ascii="Times New Roman" w:eastAsia="Times New Roman" w:hAnsi="Times New Roman" w:cs="Times New Roman"/>
+          <w:color w:val="38761D"/>
+          <w:sz w:val="24"/>
+          <w:szCs w:val="24"/>
+        </w:rPr>
+        <w:t>These</w:t>
+      </w:r>
+      <w:proofErr w:type="gramEnd"/>
+      <w:r>
+        <w:rPr>
+          <w:rFonts w:ascii="Times New Roman" w:eastAsia="Times New Roman" w:hAnsi="Times New Roman" w:cs="Times New Roman"/>
+          <w:color w:val="38761D"/>
+          <w:sz w:val="24"/>
+          <w:szCs w:val="24"/>
+        </w:rPr>
+        <w:t xml:space="preserve"> data will allow us to examine–in an exploratory manner–the extent to which hypothetical ratings match participants’ actual responses in an experiment with explicit demand characteristics. </w:t>
       </w:r>
     </w:p>
     <w:p>
@@ -2602,7 +3236,27 @@
           <w:sz w:val="24"/>
           <w:szCs w:val="24"/>
         </w:rPr>
-        <w:t>We originally planned to analyze our data using meta-analysis with robust variance estimates, but were convinced that three-level meta-regression would allow us to better describe sources of variability. In general, this did not substantially change our parameter estimates or conclusions.</w:t>
+        <w:t xml:space="preserve">We originally planned to analyze our data using meta-analysis with robust variance </w:t>
+      </w:r>
+      <w:proofErr w:type="gramStart"/>
+      <w:r>
+        <w:rPr>
+          <w:rFonts w:ascii="Times New Roman" w:eastAsia="Times New Roman" w:hAnsi="Times New Roman" w:cs="Times New Roman"/>
+          <w:color w:val="38761D"/>
+          <w:sz w:val="24"/>
+          <w:szCs w:val="24"/>
+        </w:rPr>
+        <w:t>estimates, but</w:t>
+      </w:r>
+      <w:proofErr w:type="gramEnd"/>
+      <w:r>
+        <w:rPr>
+          <w:rFonts w:ascii="Times New Roman" w:eastAsia="Times New Roman" w:hAnsi="Times New Roman" w:cs="Times New Roman"/>
+          <w:color w:val="38761D"/>
+          <w:sz w:val="24"/>
+          <w:szCs w:val="24"/>
+        </w:rPr>
+        <w:t xml:space="preserve"> were convinced that three-level meta-regression would allow us to better describe sources of variability. In general, this did not substantially change our parameter estimates or conclusions.</w:t>
       </w:r>
     </w:p>
     <w:p>
@@ -2792,6 +3446,7 @@
         </w:rPr>
         <w:t xml:space="preserve"> for within-subjects design we need the correlation between the pre- and post- measures. This correlation is rarely reported, so we will assume a correlation of </w:t>
       </w:r>
+      <w:proofErr w:type="gramStart"/>
       <w:r>
         <w:rPr>
           <w:rFonts w:ascii="Times New Roman" w:eastAsia="Times New Roman" w:hAnsi="Times New Roman" w:cs="Times New Roman"/>
@@ -2807,7 +3462,16 @@
           <w:sz w:val="24"/>
           <w:szCs w:val="24"/>
         </w:rPr>
-        <w:t xml:space="preserve">  = .50. Nonetheless, for our </w:t>
+        <w:t xml:space="preserve">  =</w:t>
+      </w:r>
+      <w:proofErr w:type="gramEnd"/>
+      <w:r>
+        <w:rPr>
+          <w:rFonts w:ascii="Times New Roman" w:eastAsia="Times New Roman" w:hAnsi="Times New Roman" w:cs="Times New Roman"/>
+          <w:sz w:val="24"/>
+          <w:szCs w:val="24"/>
+        </w:rPr>
+        <w:t xml:space="preserve"> .50. Nonetheless, for our </w:t>
       </w:r>
       <w:r>
         <w:rPr>
@@ -2916,8 +3580,19 @@
           <w:sz w:val="24"/>
           <w:szCs w:val="24"/>
         </w:rPr>
-        <w:t>Stanley and Doucouliagos</w:t>
-      </w:r>
+        <w:t xml:space="preserve">Stanley and </w:t>
+      </w:r>
+      <w:proofErr w:type="spellStart"/>
+      <w:r>
+        <w:rPr>
+          <w:rFonts w:ascii="Times New Roman" w:eastAsia="Times New Roman" w:hAnsi="Times New Roman" w:cs="Times New Roman"/>
+          <w:color w:val="000000"/>
+          <w:sz w:val="24"/>
+          <w:szCs w:val="24"/>
+        </w:rPr>
+        <w:t>Doucouliagos</w:t>
+      </w:r>
+      <w:proofErr w:type="spellEnd"/>
       <w:r>
         <w:rPr>
           <w:rFonts w:ascii="Times New Roman" w:eastAsia="Times New Roman" w:hAnsi="Times New Roman" w:cs="Times New Roman"/>
@@ -2984,7 +3659,25 @@
           <w:sz w:val="24"/>
           <w:szCs w:val="24"/>
         </w:rPr>
-        <w:t xml:space="preserve">To handle dependencies for the three-parameter selection modeling, we used aggregated dependent effect sizes (using the Borenstein, 2009 approach). The default assumed correlation between dependent effect sizes in the Borenstein (2009) aggregation method is .50. We will use this default value to inform our conclusion, but re-run the analyses with the following values: </w:t>
+        <w:t xml:space="preserve">To handle dependencies for the three-parameter selection modeling, we used aggregated dependent effect sizes (using the Borenstein, 2009 approach). The default assumed correlation between dependent effect sizes in the Borenstein (2009) aggregation method is .50. We will use this default value to inform our </w:t>
+      </w:r>
+      <w:proofErr w:type="gramStart"/>
+      <w:r>
+        <w:rPr>
+          <w:rFonts w:ascii="Times New Roman" w:eastAsia="Times New Roman" w:hAnsi="Times New Roman" w:cs="Times New Roman"/>
+          <w:sz w:val="24"/>
+          <w:szCs w:val="24"/>
+        </w:rPr>
+        <w:t>conclusion, but</w:t>
+      </w:r>
+      <w:proofErr w:type="gramEnd"/>
+      <w:r>
+        <w:rPr>
+          <w:rFonts w:ascii="Times New Roman" w:eastAsia="Times New Roman" w:hAnsi="Times New Roman" w:cs="Times New Roman"/>
+          <w:sz w:val="24"/>
+          <w:szCs w:val="24"/>
+        </w:rPr>
+        <w:t xml:space="preserve"> re-run the analyses with the following values: </w:t>
       </w:r>
       <w:r>
         <w:rPr>
@@ -3011,8 +3704,13 @@
       <w:bookmarkStart w:id="18" w:name="_kgz60tvnk9ap" w:colFirst="0" w:colLast="0"/>
       <w:bookmarkEnd w:id="18"/>
       <w:r>
-        <w:t>Inference criteria</w:t>
-      </w:r>
+        <w:t xml:space="preserve">Inference </w:t>
+      </w:r>
+      <w:proofErr w:type="gramStart"/>
+      <w:r>
+        <w:t>criteria</w:t>
+      </w:r>
+      <w:proofErr w:type="gramEnd"/>
     </w:p>
     <w:p>
       <w:pPr>

</xml_diff>

<commit_message>
Updated info about vigs
</commit_message>
<xml_diff>
--- a/admin/prereg/metaware_prereg.docx
+++ b/admin/prereg/metaware_prereg.docx
@@ -1,6 +1,6 @@
 
 <file path=word/document.xml><?xml version="1.0" encoding="utf-8"?>
-<w:document xmlns:wpc="http://schemas.microsoft.com/office/word/2010/wordprocessingCanvas" xmlns:cx="http://schemas.microsoft.com/office/drawing/2014/chartex" xmlns:cx1="http://schemas.microsoft.com/office/drawing/2015/9/8/chartex" xmlns:cx2="http://schemas.microsoft.com/office/drawing/2015/10/21/chartex" xmlns:cx3="http://schemas.microsoft.com/office/drawing/2016/5/9/chartex" xmlns:cx4="http://schemas.microsoft.com/office/drawing/2016/5/10/chartex" xmlns:cx5="http://schemas.microsoft.com/office/drawing/2016/5/11/chartex" xmlns:cx6="http://schemas.microsoft.com/office/drawing/2016/5/12/chartex" xmlns:cx7="http://schemas.microsoft.com/office/drawing/2016/5/13/chartex" xmlns:cx8="http://schemas.microsoft.com/office/drawing/2016/5/14/chartex" xmlns:mc="http://schemas.openxmlformats.org/markup-compatibility/2006" xmlns:aink="http://schemas.microsoft.com/office/drawing/2016/ink" xmlns:am3d="http://schemas.microsoft.com/office/drawing/2017/model3d" xmlns:o="urn:schemas-microsoft-com:office:office" xmlns:oel="http://schemas.microsoft.com/office/2019/extlst" xmlns:r="http://schemas.openxmlformats.org/officeDocument/2006/relationships" xmlns:m="http://schemas.openxmlformats.org/officeDocument/2006/math" xmlns:v="urn:schemas-microsoft-com:vml" xmlns:wp14="http://schemas.microsoft.com/office/word/2010/wordprocessingDrawing" xmlns:wp="http://schemas.openxmlformats.org/drawingml/2006/wordprocessingDrawing" xmlns:w10="urn:schemas-microsoft-com:office:word" xmlns:w="http://schemas.openxmlformats.org/wordprocessingml/2006/main" xmlns:w14="http://schemas.microsoft.com/office/word/2010/wordml" xmlns:w15="http://schemas.microsoft.com/office/word/2012/wordml" xmlns:w16cex="http://schemas.microsoft.com/office/word/2018/wordml/cex" xmlns:w16cid="http://schemas.microsoft.com/office/word/2016/wordml/cid" xmlns:w16="http://schemas.microsoft.com/office/word/2018/wordml" xmlns:w16sdtdh="http://schemas.microsoft.com/office/word/2020/wordml/sdtdatahash" xmlns:w16se="http://schemas.microsoft.com/office/word/2015/wordml/symex" xmlns:wpg="http://schemas.microsoft.com/office/word/2010/wordprocessingGroup" xmlns:wpi="http://schemas.microsoft.com/office/word/2010/wordprocessingInk" xmlns:wne="http://schemas.microsoft.com/office/word/2006/wordml" xmlns:wps="http://schemas.microsoft.com/office/word/2010/wordprocessingShape" mc:Ignorable="w14 w15 w16se w16cid w16 w16cex w16sdtdh wp14">
+<w:document xmlns:wpc="http://schemas.microsoft.com/office/word/2010/wordprocessingCanvas" xmlns:cx="http://schemas.microsoft.com/office/drawing/2014/chartex" xmlns:cx1="http://schemas.microsoft.com/office/drawing/2015/9/8/chartex" xmlns:cx2="http://schemas.microsoft.com/office/drawing/2015/10/21/chartex" xmlns:cx3="http://schemas.microsoft.com/office/drawing/2016/5/9/chartex" xmlns:cx4="http://schemas.microsoft.com/office/drawing/2016/5/10/chartex" xmlns:cx5="http://schemas.microsoft.com/office/drawing/2016/5/11/chartex" xmlns:cx6="http://schemas.microsoft.com/office/drawing/2016/5/12/chartex" xmlns:cx7="http://schemas.microsoft.com/office/drawing/2016/5/13/chartex" xmlns:cx8="http://schemas.microsoft.com/office/drawing/2016/5/14/chartex" xmlns:mc="http://schemas.openxmlformats.org/markup-compatibility/2006" xmlns:aink="http://schemas.microsoft.com/office/drawing/2016/ink" xmlns:am3d="http://schemas.microsoft.com/office/drawing/2017/model3d" xmlns:o="urn:schemas-microsoft-com:office:office" xmlns:oel="http://schemas.microsoft.com/office/2019/extlst" xmlns:r="http://schemas.openxmlformats.org/officeDocument/2006/relationships" xmlns:m="http://schemas.openxmlformats.org/officeDocument/2006/math" xmlns:v="urn:schemas-microsoft-com:vml" xmlns:wp14="http://schemas.microsoft.com/office/word/2010/wordprocessingDrawing" xmlns:wp="http://schemas.openxmlformats.org/drawingml/2006/wordprocessingDrawing" xmlns:w10="urn:schemas-microsoft-com:office:word" xmlns:w="http://schemas.openxmlformats.org/wordprocessingml/2006/main" xmlns:w14="http://schemas.microsoft.com/office/word/2010/wordml" xmlns:w15="http://schemas.microsoft.com/office/word/2012/wordml" xmlns:w16cex="http://schemas.microsoft.com/office/word/2018/wordml/cex" xmlns:w16cid="http://schemas.microsoft.com/office/word/2016/wordml/cid" xmlns:w16="http://schemas.microsoft.com/office/word/2018/wordml" xmlns:w16du="http://schemas.microsoft.com/office/word/2023/wordml/word16du" xmlns:w16sdtdh="http://schemas.microsoft.com/office/word/2020/wordml/sdtdatahash" xmlns:w16se="http://schemas.microsoft.com/office/word/2015/wordml/symex" xmlns:wpg="http://schemas.microsoft.com/office/word/2010/wordprocessingGroup" xmlns:wpi="http://schemas.microsoft.com/office/word/2010/wordprocessingInk" xmlns:wne="http://schemas.microsoft.com/office/word/2006/wordml" xmlns:wps="http://schemas.microsoft.com/office/word/2010/wordprocessingShape" mc:Ignorable="w14 w15 w16se w16cid w16 w16cex w16sdtdh w16du wp14">
   <w:body>
     <w:p>
       <w:pPr>
@@ -9,43 +9,42 @@
       <w:bookmarkStart w:id="0" w:name="_xgijkul1corp" w:colFirst="0" w:colLast="0"/>
       <w:bookmarkEnd w:id="0"/>
       <w:r>
-        <w:t>Summary of Updates</w:t>
-      </w:r>
-    </w:p>
-    <w:p>
-      <w:pPr>
-        <w:spacing w:before="200"/>
-        <w:rPr>
-          <w:rFonts w:ascii="Times New Roman" w:eastAsia="Times New Roman" w:hAnsi="Times New Roman" w:cs="Times New Roman"/>
-          <w:color w:val="38761D"/>
-          <w:sz w:val="24"/>
-          <w:szCs w:val="24"/>
-        </w:rPr>
-      </w:pPr>
-      <w:r>
-        <w:rPr>
-          <w:rFonts w:ascii="Times New Roman" w:eastAsia="Times New Roman" w:hAnsi="Times New Roman" w:cs="Times New Roman"/>
-          <w:color w:val="38761D"/>
-          <w:sz w:val="24"/>
-          <w:szCs w:val="24"/>
-        </w:rPr>
-        <w:t>On 10/11/2022, we added details about our plans to collect post-hoc ratings of (a) motivation to adjust responses, (b) ability to adjust responses, (c) belief in the communicated hypotheses, and (d) the predicted likelihood that other participants would adjust their responses. We also made amendments to our analysis strategy (e.g., switching from robust variance estimates to three-level meta-analysis). Changes are denoted in green.</w:t>
-      </w:r>
-    </w:p>
-    <w:p>
-      <w:pPr>
-        <w:spacing w:before="200"/>
-        <w:rPr>
-          <w:rFonts w:ascii="Times New Roman" w:eastAsia="Times New Roman" w:hAnsi="Times New Roman" w:cs="Times New Roman"/>
-          <w:color w:val="38761D"/>
-          <w:sz w:val="24"/>
-          <w:szCs w:val="24"/>
-        </w:rPr>
-      </w:pPr>
-      <w:r>
-        <w:rPr>
-          <w:rFonts w:ascii="Times New Roman" w:eastAsia="Times New Roman" w:hAnsi="Times New Roman" w:cs="Times New Roman"/>
-          <w:color w:val="38761D"/>
+        <w:t xml:space="preserve">Summary of </w:t>
+      </w:r>
+      <w:r>
+        <w:t>Modifications</w:t>
+      </w:r>
+    </w:p>
+    <w:p>
+      <w:pPr>
+        <w:spacing w:before="200"/>
+        <w:rPr>
+          <w:rFonts w:ascii="Times New Roman" w:eastAsia="Times New Roman" w:hAnsi="Times New Roman" w:cs="Times New Roman"/>
+          <w:sz w:val="24"/>
+          <w:szCs w:val="24"/>
+        </w:rPr>
+      </w:pPr>
+      <w:r>
+        <w:rPr>
+          <w:rFonts w:ascii="Times New Roman" w:eastAsia="Times New Roman" w:hAnsi="Times New Roman" w:cs="Times New Roman"/>
+          <w:sz w:val="24"/>
+          <w:szCs w:val="24"/>
+        </w:rPr>
+        <w:t>On 10/11/2022, we added details about our plans to collect post-hoc ratings of (a) motivation to adjust responses, (b) ability to adjust responses, (c) belief in the communicated hypotheses, and (d) the predicted likelihood that other participants would adjust their responses. We also made amendments to our analysis strategy (e.g., switching from robust variance estimates to three-level meta-analysis).</w:t>
+      </w:r>
+    </w:p>
+    <w:p>
+      <w:pPr>
+        <w:spacing w:before="200"/>
+        <w:rPr>
+          <w:rFonts w:ascii="Times New Roman" w:eastAsia="Times New Roman" w:hAnsi="Times New Roman" w:cs="Times New Roman"/>
+          <w:sz w:val="24"/>
+          <w:szCs w:val="24"/>
+        </w:rPr>
+      </w:pPr>
+      <w:r>
+        <w:rPr>
+          <w:rFonts w:ascii="Times New Roman" w:eastAsia="Times New Roman" w:hAnsi="Times New Roman" w:cs="Times New Roman"/>
           <w:sz w:val="24"/>
           <w:szCs w:val="24"/>
         </w:rPr>
@@ -56,13 +55,14 @@
       <w:pPr>
         <w:spacing w:before="200"/>
         <w:rPr>
-          <w:color w:val="FF0000"/>
-        </w:rPr>
-      </w:pPr>
-      <w:r>
-        <w:rPr>
-          <w:rFonts w:ascii="Times New Roman" w:eastAsia="Times New Roman" w:hAnsi="Times New Roman" w:cs="Times New Roman"/>
-          <w:color w:val="FF0000"/>
+          <w:rFonts w:ascii="Times New Roman" w:eastAsia="Times New Roman" w:hAnsi="Times New Roman" w:cs="Times New Roman"/>
+          <w:sz w:val="24"/>
+          <w:szCs w:val="24"/>
+        </w:rPr>
+      </w:pPr>
+      <w:r>
+        <w:rPr>
+          <w:rFonts w:ascii="Times New Roman" w:eastAsia="Times New Roman" w:hAnsi="Times New Roman" w:cs="Times New Roman"/>
           <w:sz w:val="24"/>
           <w:szCs w:val="24"/>
         </w:rPr>
@@ -71,34 +71,30 @@
       <w:r>
         <w:rPr>
           <w:rFonts w:ascii="Times New Roman" w:eastAsia="Times New Roman" w:hAnsi="Times New Roman" w:cs="Times New Roman"/>
-          <w:color w:val="FF0000"/>
-          <w:sz w:val="24"/>
-          <w:szCs w:val="24"/>
-        </w:rPr>
-        <w:t>4</w:t>
-      </w:r>
-      <w:r>
-        <w:rPr>
-          <w:rFonts w:ascii="Times New Roman" w:eastAsia="Times New Roman" w:hAnsi="Times New Roman" w:cs="Times New Roman"/>
-          <w:color w:val="FF0000"/>
-          <w:sz w:val="24"/>
-          <w:szCs w:val="24"/>
-        </w:rPr>
-        <w:t>/</w:t>
-      </w:r>
-      <w:r>
-        <w:rPr>
-          <w:rFonts w:ascii="Times New Roman" w:eastAsia="Times New Roman" w:hAnsi="Times New Roman" w:cs="Times New Roman"/>
-          <w:color w:val="FF0000"/>
-          <w:sz w:val="24"/>
-          <w:szCs w:val="24"/>
-        </w:rPr>
-        <w:t>25</w:t>
-      </w:r>
-      <w:r>
-        <w:rPr>
-          <w:rFonts w:ascii="Times New Roman" w:eastAsia="Times New Roman" w:hAnsi="Times New Roman" w:cs="Times New Roman"/>
-          <w:color w:val="FF0000"/>
+          <w:sz w:val="24"/>
+          <w:szCs w:val="24"/>
+        </w:rPr>
+        <w:t>5</w:t>
+      </w:r>
+      <w:r>
+        <w:rPr>
+          <w:rFonts w:ascii="Times New Roman" w:eastAsia="Times New Roman" w:hAnsi="Times New Roman" w:cs="Times New Roman"/>
+          <w:sz w:val="24"/>
+          <w:szCs w:val="24"/>
+        </w:rPr>
+        <w:t>/2</w:t>
+      </w:r>
+      <w:r>
+        <w:rPr>
+          <w:rFonts w:ascii="Times New Roman" w:eastAsia="Times New Roman" w:hAnsi="Times New Roman" w:cs="Times New Roman"/>
+          <w:sz w:val="24"/>
+          <w:szCs w:val="24"/>
+        </w:rPr>
+        <w:t>9</w:t>
+      </w:r>
+      <w:r>
+        <w:rPr>
+          <w:rFonts w:ascii="Times New Roman" w:eastAsia="Times New Roman" w:hAnsi="Times New Roman" w:cs="Times New Roman"/>
           <w:sz w:val="24"/>
           <w:szCs w:val="24"/>
         </w:rPr>
@@ -107,29 +103,254 @@
       <w:r>
         <w:rPr>
           <w:rFonts w:ascii="Times New Roman" w:eastAsia="Times New Roman" w:hAnsi="Times New Roman" w:cs="Times New Roman"/>
-          <w:color w:val="FF0000"/>
-          <w:sz w:val="24"/>
-          <w:szCs w:val="24"/>
-        </w:rPr>
-        <w:t>converted Cohen’s d to Hedge’s g, based on a reviewer request</w:t>
-      </w:r>
-      <w:r>
-        <w:rPr>
-          <w:rFonts w:ascii="Times New Roman" w:eastAsia="Times New Roman" w:hAnsi="Times New Roman" w:cs="Times New Roman"/>
-          <w:color w:val="FF0000"/>
-          <w:sz w:val="24"/>
-          <w:szCs w:val="24"/>
-        </w:rPr>
-        <w:t>.</w:t>
-      </w:r>
-    </w:p>
-    <w:p>
-      <w:pPr>
-        <w:pStyle w:val="Heading1"/>
+          <w:sz w:val="24"/>
+          <w:szCs w:val="24"/>
+        </w:rPr>
+        <w:t xml:space="preserve">described our plans to convert </w:t>
+      </w:r>
+      <w:r>
+        <w:rPr>
+          <w:rFonts w:ascii="Times New Roman" w:eastAsia="Times New Roman" w:hAnsi="Times New Roman" w:cs="Times New Roman"/>
+          <w:sz w:val="24"/>
+          <w:szCs w:val="24"/>
+        </w:rPr>
+        <w:t>Cohen’s d to Hedge’s g, based on a reviewer request.</w:t>
+      </w:r>
+    </w:p>
+    <w:p>
+      <w:pPr>
+        <w:spacing w:before="200"/>
+      </w:pPr>
+      <w:r>
+        <w:rPr>
+          <w:rFonts w:ascii="Times New Roman" w:eastAsia="Times New Roman" w:hAnsi="Times New Roman" w:cs="Times New Roman"/>
+          <w:sz w:val="24"/>
+          <w:szCs w:val="24"/>
+        </w:rPr>
+        <w:t>On 0</w:t>
+      </w:r>
+      <w:r>
+        <w:rPr>
+          <w:rFonts w:ascii="Times New Roman" w:eastAsia="Times New Roman" w:hAnsi="Times New Roman" w:cs="Times New Roman"/>
+          <w:sz w:val="24"/>
+          <w:szCs w:val="24"/>
+        </w:rPr>
+        <w:t>5</w:t>
+      </w:r>
+      <w:r>
+        <w:rPr>
+          <w:rFonts w:ascii="Times New Roman" w:eastAsia="Times New Roman" w:hAnsi="Times New Roman" w:cs="Times New Roman"/>
+          <w:sz w:val="24"/>
+          <w:szCs w:val="24"/>
+        </w:rPr>
+        <w:t>/2</w:t>
+      </w:r>
+      <w:r>
+        <w:rPr>
+          <w:rFonts w:ascii="Times New Roman" w:eastAsia="Times New Roman" w:hAnsi="Times New Roman" w:cs="Times New Roman"/>
+          <w:sz w:val="24"/>
+          <w:szCs w:val="24"/>
+        </w:rPr>
+        <w:t>9</w:t>
+      </w:r>
+      <w:r>
+        <w:rPr>
+          <w:rFonts w:ascii="Times New Roman" w:eastAsia="Times New Roman" w:hAnsi="Times New Roman" w:cs="Times New Roman"/>
+          <w:sz w:val="24"/>
+          <w:szCs w:val="24"/>
+        </w:rPr>
+        <w:t xml:space="preserve">/2024, we </w:t>
+      </w:r>
+      <w:r>
+        <w:rPr>
+          <w:rFonts w:ascii="Times New Roman" w:eastAsia="Times New Roman" w:hAnsi="Times New Roman" w:cs="Times New Roman"/>
+          <w:sz w:val="24"/>
+          <w:szCs w:val="24"/>
+        </w:rPr>
+        <w:t>added a description of an updated search we performed, based on a reviewer request.</w:t>
+      </w:r>
+    </w:p>
+    <w:p>
+      <w:pPr>
+        <w:spacing w:before="200"/>
+        <w:rPr>
+          <w:rFonts w:ascii="Times New Roman" w:eastAsia="Times New Roman" w:hAnsi="Times New Roman" w:cs="Times New Roman"/>
+          <w:sz w:val="24"/>
+          <w:szCs w:val="24"/>
+        </w:rPr>
       </w:pPr>
       <w:bookmarkStart w:id="1" w:name="_41y9cwqx223p" w:colFirst="0" w:colLast="0"/>
       <w:bookmarkEnd w:id="1"/>
       <w:r>
+        <w:rPr>
+          <w:rFonts w:ascii="Times New Roman" w:eastAsia="Times New Roman" w:hAnsi="Times New Roman" w:cs="Times New Roman"/>
+          <w:sz w:val="24"/>
+          <w:szCs w:val="24"/>
+        </w:rPr>
+        <w:t>On 0</w:t>
+      </w:r>
+      <w:r>
+        <w:rPr>
+          <w:rFonts w:ascii="Times New Roman" w:eastAsia="Times New Roman" w:hAnsi="Times New Roman" w:cs="Times New Roman"/>
+          <w:sz w:val="24"/>
+          <w:szCs w:val="24"/>
+        </w:rPr>
+        <w:t>5</w:t>
+      </w:r>
+      <w:r>
+        <w:rPr>
+          <w:rFonts w:ascii="Times New Roman" w:eastAsia="Times New Roman" w:hAnsi="Times New Roman" w:cs="Times New Roman"/>
+          <w:sz w:val="24"/>
+          <w:szCs w:val="24"/>
+        </w:rPr>
+        <w:t>/2</w:t>
+      </w:r>
+      <w:r>
+        <w:rPr>
+          <w:rFonts w:ascii="Times New Roman" w:eastAsia="Times New Roman" w:hAnsi="Times New Roman" w:cs="Times New Roman"/>
+          <w:sz w:val="24"/>
+          <w:szCs w:val="24"/>
+        </w:rPr>
+        <w:t>9</w:t>
+      </w:r>
+      <w:r>
+        <w:rPr>
+          <w:rFonts w:ascii="Times New Roman" w:eastAsia="Times New Roman" w:hAnsi="Times New Roman" w:cs="Times New Roman"/>
+          <w:sz w:val="24"/>
+          <w:szCs w:val="24"/>
+        </w:rPr>
+        <w:t xml:space="preserve">/2024, we </w:t>
+      </w:r>
+      <w:r>
+        <w:rPr>
+          <w:rFonts w:ascii="Times New Roman" w:eastAsia="Times New Roman" w:hAnsi="Times New Roman" w:cs="Times New Roman"/>
+          <w:sz w:val="24"/>
+          <w:szCs w:val="24"/>
+        </w:rPr>
+        <w:t>added a description of how our inclusion criteria were refined during the process of screening.</w:t>
+      </w:r>
+    </w:p>
+    <w:p>
+      <w:pPr>
+        <w:spacing w:before="200"/>
+        <w:rPr>
+          <w:rFonts w:ascii="Times New Roman" w:eastAsia="Times New Roman" w:hAnsi="Times New Roman" w:cs="Times New Roman"/>
+          <w:sz w:val="24"/>
+          <w:szCs w:val="24"/>
+        </w:rPr>
+      </w:pPr>
+      <w:r>
+        <w:rPr>
+          <w:rFonts w:ascii="Times New Roman" w:eastAsia="Times New Roman" w:hAnsi="Times New Roman" w:cs="Times New Roman"/>
+          <w:sz w:val="24"/>
+          <w:szCs w:val="24"/>
+        </w:rPr>
+        <w:t>On 0</w:t>
+      </w:r>
+      <w:r>
+        <w:rPr>
+          <w:rFonts w:ascii="Times New Roman" w:eastAsia="Times New Roman" w:hAnsi="Times New Roman" w:cs="Times New Roman"/>
+          <w:sz w:val="24"/>
+          <w:szCs w:val="24"/>
+        </w:rPr>
+        <w:t>5</w:t>
+      </w:r>
+      <w:r>
+        <w:rPr>
+          <w:rFonts w:ascii="Times New Roman" w:eastAsia="Times New Roman" w:hAnsi="Times New Roman" w:cs="Times New Roman"/>
+          <w:sz w:val="24"/>
+          <w:szCs w:val="24"/>
+        </w:rPr>
+        <w:t>/2</w:t>
+      </w:r>
+      <w:r>
+        <w:rPr>
+          <w:rFonts w:ascii="Times New Roman" w:eastAsia="Times New Roman" w:hAnsi="Times New Roman" w:cs="Times New Roman"/>
+          <w:sz w:val="24"/>
+          <w:szCs w:val="24"/>
+        </w:rPr>
+        <w:t>9</w:t>
+      </w:r>
+      <w:r>
+        <w:rPr>
+          <w:rFonts w:ascii="Times New Roman" w:eastAsia="Times New Roman" w:hAnsi="Times New Roman" w:cs="Times New Roman"/>
+          <w:sz w:val="24"/>
+          <w:szCs w:val="24"/>
+        </w:rPr>
+        <w:t xml:space="preserve">/2024, we </w:t>
+      </w:r>
+      <w:r>
+        <w:rPr>
+          <w:rFonts w:ascii="Times New Roman" w:eastAsia="Times New Roman" w:hAnsi="Times New Roman" w:cs="Times New Roman"/>
+          <w:sz w:val="24"/>
+          <w:szCs w:val="24"/>
+        </w:rPr>
+        <w:t>added a description of how we coded for quality, based on a reviewer request.</w:t>
+      </w:r>
+    </w:p>
+    <w:p>
+      <w:pPr>
+        <w:spacing w:before="200"/>
+        <w:rPr>
+          <w:rFonts w:ascii="Times New Roman" w:eastAsia="Times New Roman" w:hAnsi="Times New Roman" w:cs="Times New Roman"/>
+          <w:sz w:val="24"/>
+          <w:szCs w:val="24"/>
+        </w:rPr>
+      </w:pPr>
+      <w:r>
+        <w:rPr>
+          <w:rFonts w:ascii="Times New Roman" w:eastAsia="Times New Roman" w:hAnsi="Times New Roman" w:cs="Times New Roman"/>
+          <w:sz w:val="24"/>
+          <w:szCs w:val="24"/>
+        </w:rPr>
+        <w:t>On 0</w:t>
+      </w:r>
+      <w:r>
+        <w:rPr>
+          <w:rFonts w:ascii="Times New Roman" w:eastAsia="Times New Roman" w:hAnsi="Times New Roman" w:cs="Times New Roman"/>
+          <w:sz w:val="24"/>
+          <w:szCs w:val="24"/>
+        </w:rPr>
+        <w:t>5</w:t>
+      </w:r>
+      <w:r>
+        <w:rPr>
+          <w:rFonts w:ascii="Times New Roman" w:eastAsia="Times New Roman" w:hAnsi="Times New Roman" w:cs="Times New Roman"/>
+          <w:sz w:val="24"/>
+          <w:szCs w:val="24"/>
+        </w:rPr>
+        <w:t>/2</w:t>
+      </w:r>
+      <w:r>
+        <w:rPr>
+          <w:rFonts w:ascii="Times New Roman" w:eastAsia="Times New Roman" w:hAnsi="Times New Roman" w:cs="Times New Roman"/>
+          <w:sz w:val="24"/>
+          <w:szCs w:val="24"/>
+        </w:rPr>
+        <w:t>9</w:t>
+      </w:r>
+      <w:r>
+        <w:rPr>
+          <w:rFonts w:ascii="Times New Roman" w:eastAsia="Times New Roman" w:hAnsi="Times New Roman" w:cs="Times New Roman"/>
+          <w:sz w:val="24"/>
+          <w:szCs w:val="24"/>
+        </w:rPr>
+        <w:t xml:space="preserve">/2024, we </w:t>
+      </w:r>
+      <w:r>
+        <w:rPr>
+          <w:rFonts w:ascii="Times New Roman" w:eastAsia="Times New Roman" w:hAnsi="Times New Roman" w:cs="Times New Roman"/>
+          <w:sz w:val="24"/>
+          <w:szCs w:val="24"/>
+        </w:rPr>
+        <w:t>added a description of plans to collect additional data on vignette ratings. This was developed to respond to a reviewer comment about the trustworthiness of the ratings.</w:t>
+      </w:r>
+    </w:p>
+    <w:p>
+      <w:pPr>
+        <w:pStyle w:val="Heading1"/>
+      </w:pPr>
+      <w:r>
         <w:t>Title</w:t>
       </w:r>
     </w:p>
@@ -148,25 +369,7 @@
           <w:sz w:val="24"/>
           <w:szCs w:val="24"/>
         </w:rPr>
-        <w:t xml:space="preserve">A meta-analysis of the effects of </w:t>
-      </w:r>
-      <w:proofErr w:type="gramStart"/>
-      <w:r>
-        <w:rPr>
-          <w:rFonts w:ascii="Times New Roman" w:eastAsia="Times New Roman" w:hAnsi="Times New Roman" w:cs="Times New Roman"/>
-          <w:sz w:val="24"/>
-          <w:szCs w:val="24"/>
-        </w:rPr>
-        <w:t>experimentally-manipulated</w:t>
-      </w:r>
-      <w:proofErr w:type="gramEnd"/>
-      <w:r>
-        <w:rPr>
-          <w:rFonts w:ascii="Times New Roman" w:eastAsia="Times New Roman" w:hAnsi="Times New Roman" w:cs="Times New Roman"/>
-          <w:sz w:val="24"/>
-          <w:szCs w:val="24"/>
-        </w:rPr>
-        <w:t xml:space="preserve"> demand characteristics</w:t>
+        <w:t>A meta-analysis of the effects of experimentally-manipulated demand characteristics</w:t>
       </w:r>
     </w:p>
     <w:p>
@@ -254,25 +457,7 @@
           <w:sz w:val="24"/>
           <w:szCs w:val="24"/>
         </w:rPr>
-        <w:t xml:space="preserve">We will examine if the effect of explicit demand characteristics manipulations </w:t>
-      </w:r>
-      <w:proofErr w:type="gramStart"/>
-      <w:r>
-        <w:rPr>
-          <w:rFonts w:ascii="Times New Roman" w:eastAsia="Times New Roman" w:hAnsi="Times New Roman" w:cs="Times New Roman"/>
-          <w:sz w:val="24"/>
-          <w:szCs w:val="24"/>
-        </w:rPr>
-        <w:t>are</w:t>
-      </w:r>
-      <w:proofErr w:type="gramEnd"/>
-      <w:r>
-        <w:rPr>
-          <w:rFonts w:ascii="Times New Roman" w:eastAsia="Times New Roman" w:hAnsi="Times New Roman" w:cs="Times New Roman"/>
-          <w:sz w:val="24"/>
-          <w:szCs w:val="24"/>
-        </w:rPr>
-        <w:t xml:space="preserve"> moderated by any of the following variables:</w:t>
+        <w:t>We will examine if the effect of explicit demand characteristics manipulations are moderated by any of the following variables:</w:t>
       </w:r>
     </w:p>
     <w:p>
@@ -355,6 +540,7 @@
           <w:sz w:val="24"/>
           <w:szCs w:val="24"/>
         </w:rPr>
+        <w:lastRenderedPageBreak/>
         <w:t>Whether the study was conducted in-person (vs. online)</w:t>
       </w:r>
     </w:p>
@@ -389,15 +575,13 @@
         <w:spacing w:before="200" w:after="0"/>
         <w:rPr>
           <w:rFonts w:ascii="Times New Roman" w:eastAsia="Times New Roman" w:hAnsi="Times New Roman" w:cs="Times New Roman"/>
-          <w:color w:val="38761D"/>
-          <w:sz w:val="24"/>
-          <w:szCs w:val="24"/>
-        </w:rPr>
-      </w:pPr>
-      <w:r>
-        <w:rPr>
-          <w:rFonts w:ascii="Times New Roman" w:eastAsia="Times New Roman" w:hAnsi="Times New Roman" w:cs="Times New Roman"/>
-          <w:color w:val="38761D"/>
+          <w:sz w:val="24"/>
+          <w:szCs w:val="24"/>
+        </w:rPr>
+      </w:pPr>
+      <w:r>
+        <w:rPr>
+          <w:rFonts w:ascii="Times New Roman" w:eastAsia="Times New Roman" w:hAnsi="Times New Roman" w:cs="Times New Roman"/>
           <w:sz w:val="24"/>
           <w:szCs w:val="24"/>
         </w:rPr>
@@ -450,13 +634,34 @@
     </w:p>
     <w:p>
       <w:pPr>
+        <w:numPr>
+          <w:ilvl w:val="0"/>
+          <w:numId w:val="5"/>
+        </w:numPr>
+        <w:spacing w:before="200"/>
+        <w:rPr>
+          <w:rFonts w:ascii="Times New Roman" w:eastAsia="Times New Roman" w:hAnsi="Times New Roman" w:cs="Times New Roman"/>
+          <w:sz w:val="24"/>
+          <w:szCs w:val="24"/>
+        </w:rPr>
+      </w:pPr>
+      <w:r>
+        <w:rPr>
+          <w:rFonts w:ascii="Times New Roman" w:eastAsia="Times New Roman" w:hAnsi="Times New Roman" w:cs="Times New Roman"/>
+          <w:sz w:val="24"/>
+          <w:szCs w:val="24"/>
+        </w:rPr>
+        <w:t>(Added post-hoc, per reviewer request) The quality of the record, as assessed using a modified version of the Downs and black (1998) checklist</w:t>
+      </w:r>
+    </w:p>
+    <w:p>
+      <w:pPr>
         <w:pStyle w:val="Heading2"/>
         <w:spacing w:before="200"/>
       </w:pPr>
       <w:bookmarkStart w:id="6" w:name="_y09xlfgdynof" w:colFirst="0" w:colLast="0"/>
       <w:bookmarkEnd w:id="6"/>
       <w:r>
-        <w:lastRenderedPageBreak/>
         <w:t>Conceptual Moderators</w:t>
       </w:r>
     </w:p>
@@ -465,15 +670,13 @@
         <w:spacing w:before="200"/>
         <w:rPr>
           <w:rFonts w:ascii="Times New Roman" w:eastAsia="Times New Roman" w:hAnsi="Times New Roman" w:cs="Times New Roman"/>
-          <w:color w:val="38761D"/>
-          <w:sz w:val="24"/>
-          <w:szCs w:val="24"/>
-        </w:rPr>
-      </w:pPr>
-      <w:r>
-        <w:rPr>
-          <w:rFonts w:ascii="Times New Roman" w:eastAsia="Times New Roman" w:hAnsi="Times New Roman" w:cs="Times New Roman"/>
-          <w:color w:val="38761D"/>
+          <w:sz w:val="24"/>
+          <w:szCs w:val="24"/>
+        </w:rPr>
+      </w:pPr>
+      <w:r>
+        <w:rPr>
+          <w:rFonts w:ascii="Times New Roman" w:eastAsia="Times New Roman" w:hAnsi="Times New Roman" w:cs="Times New Roman"/>
           <w:sz w:val="24"/>
           <w:szCs w:val="24"/>
         </w:rPr>
@@ -540,7 +743,6 @@
       <w:r>
         <w:rPr>
           <w:rFonts w:ascii="Times New Roman" w:eastAsia="Times New Roman" w:hAnsi="Times New Roman" w:cs="Times New Roman"/>
-          <w:color w:val="38761D"/>
           <w:sz w:val="24"/>
           <w:szCs w:val="24"/>
         </w:rPr>
@@ -549,7 +751,6 @@
       <w:r>
         <w:rPr>
           <w:rFonts w:ascii="Times New Roman" w:eastAsia="Times New Roman" w:hAnsi="Times New Roman" w:cs="Times New Roman"/>
-          <w:color w:val="38761D"/>
           <w:sz w:val="24"/>
           <w:szCs w:val="24"/>
         </w:rPr>
@@ -558,7 +759,6 @@
       <w:r>
         <w:rPr>
           <w:rFonts w:ascii="Times New Roman" w:eastAsia="Times New Roman" w:hAnsi="Times New Roman" w:cs="Times New Roman"/>
-          <w:color w:val="38761D"/>
           <w:sz w:val="24"/>
           <w:szCs w:val="24"/>
         </w:rPr>
@@ -569,16 +769,10 @@
       <w:pPr>
         <w:pStyle w:val="Heading2"/>
         <w:spacing w:before="200"/>
-        <w:rPr>
-          <w:color w:val="38761D"/>
-        </w:rPr>
       </w:pPr>
       <w:bookmarkStart w:id="7" w:name="_bfimspnsff1c" w:colFirst="0" w:colLast="0"/>
       <w:bookmarkEnd w:id="7"/>
       <w:r>
-        <w:rPr>
-          <w:color w:val="38761D"/>
-        </w:rPr>
         <w:t>Participant prediction</w:t>
       </w:r>
     </w:p>
@@ -587,15 +781,13 @@
         <w:spacing w:before="200"/>
         <w:rPr>
           <w:rFonts w:ascii="Times New Roman" w:eastAsia="Times New Roman" w:hAnsi="Times New Roman" w:cs="Times New Roman"/>
-          <w:color w:val="38761D"/>
-          <w:sz w:val="24"/>
-          <w:szCs w:val="24"/>
-        </w:rPr>
-      </w:pPr>
-      <w:r>
-        <w:rPr>
-          <w:rFonts w:ascii="Times New Roman" w:eastAsia="Times New Roman" w:hAnsi="Times New Roman" w:cs="Times New Roman"/>
-          <w:color w:val="38761D"/>
+          <w:sz w:val="24"/>
+          <w:szCs w:val="24"/>
+        </w:rPr>
+      </w:pPr>
+      <w:r>
+        <w:rPr>
+          <w:rFonts w:ascii="Times New Roman" w:eastAsia="Times New Roman" w:hAnsi="Times New Roman" w:cs="Times New Roman"/>
           <w:sz w:val="24"/>
           <w:szCs w:val="24"/>
         </w:rPr>
@@ -605,7 +797,6 @@
         <w:rPr>
           <w:rFonts w:ascii="Times New Roman" w:eastAsia="Times New Roman" w:hAnsi="Times New Roman" w:cs="Times New Roman"/>
           <w:i/>
-          <w:color w:val="38761D"/>
           <w:sz w:val="24"/>
           <w:szCs w:val="24"/>
         </w:rPr>
@@ -614,7 +805,6 @@
       <w:r>
         <w:rPr>
           <w:rFonts w:ascii="Times New Roman" w:eastAsia="Times New Roman" w:hAnsi="Times New Roman" w:cs="Times New Roman"/>
-          <w:color w:val="38761D"/>
           <w:sz w:val="24"/>
           <w:szCs w:val="24"/>
         </w:rPr>
@@ -646,110 +836,43 @@
           <w:sz w:val="24"/>
           <w:szCs w:val="24"/>
         </w:rPr>
-        <w:t>This work is mostly exploratory. However, for the conceptual moderators, we are interested in testing the following hypothes</w:t>
-      </w:r>
-      <w:r>
-        <w:rPr>
-          <w:rFonts w:ascii="Times New Roman" w:eastAsia="Times New Roman" w:hAnsi="Times New Roman" w:cs="Times New Roman"/>
-          <w:color w:val="38761D"/>
-          <w:sz w:val="24"/>
-          <w:szCs w:val="24"/>
-        </w:rPr>
-        <w:t>i</w:t>
-      </w:r>
-      <w:r>
-        <w:rPr>
-          <w:rFonts w:ascii="Times New Roman" w:eastAsia="Times New Roman" w:hAnsi="Times New Roman" w:cs="Times New Roman"/>
-          <w:sz w:val="24"/>
-          <w:szCs w:val="24"/>
-        </w:rPr>
-        <w:t>s:</w:t>
-      </w:r>
-    </w:p>
-    <w:p>
-      <w:pPr>
-        <w:spacing w:before="200"/>
-        <w:rPr>
-          <w:rFonts w:ascii="Times New Roman" w:eastAsia="Times New Roman" w:hAnsi="Times New Roman" w:cs="Times New Roman"/>
-          <w:color w:val="38761D"/>
-          <w:sz w:val="24"/>
-          <w:szCs w:val="24"/>
-        </w:rPr>
-      </w:pPr>
-      <w:r>
-        <w:rPr>
-          <w:rFonts w:ascii="Times New Roman" w:eastAsia="Times New Roman" w:hAnsi="Times New Roman" w:cs="Times New Roman"/>
-          <w:sz w:val="24"/>
-          <w:szCs w:val="24"/>
-        </w:rPr>
-        <w:t xml:space="preserve">H1: The effect of demand characteristic manipulations will be moderated by motivation and opportunity (as predicted by Coles et al. 2022; </w:t>
-      </w:r>
-      <w:proofErr w:type="spellStart"/>
-      <w:r>
-        <w:rPr>
-          <w:rFonts w:ascii="Times New Roman" w:eastAsia="Times New Roman" w:hAnsi="Times New Roman" w:cs="Times New Roman"/>
-          <w:sz w:val="24"/>
-          <w:szCs w:val="24"/>
-        </w:rPr>
-        <w:t>Rosnow</w:t>
-      </w:r>
-      <w:proofErr w:type="spellEnd"/>
-      <w:r>
-        <w:rPr>
-          <w:rFonts w:ascii="Times New Roman" w:eastAsia="Times New Roman" w:hAnsi="Times New Roman" w:cs="Times New Roman"/>
-          <w:sz w:val="24"/>
-          <w:szCs w:val="24"/>
-        </w:rPr>
-        <w:t xml:space="preserve"> and Rosenthal, 1997) </w:t>
-      </w:r>
-      <w:r>
-        <w:rPr>
-          <w:rFonts w:ascii="Times New Roman" w:eastAsia="Times New Roman" w:hAnsi="Times New Roman" w:cs="Times New Roman"/>
-          <w:color w:val="38761D"/>
-          <w:sz w:val="24"/>
-          <w:szCs w:val="24"/>
-        </w:rPr>
-        <w:t>and belief in the experimenter’s hypothesis (as predicted by Coles et al. 2022).</w:t>
-      </w:r>
-    </w:p>
-    <w:p>
-      <w:pPr>
-        <w:spacing w:before="200"/>
-        <w:rPr>
-          <w:rFonts w:ascii="Times New Roman" w:eastAsia="Times New Roman" w:hAnsi="Times New Roman" w:cs="Times New Roman"/>
-          <w:color w:val="38761D"/>
-          <w:sz w:val="24"/>
-          <w:szCs w:val="24"/>
-        </w:rPr>
-      </w:pPr>
-      <w:r>
-        <w:rPr>
-          <w:rFonts w:ascii="Times New Roman" w:eastAsia="Times New Roman" w:hAnsi="Times New Roman" w:cs="Times New Roman"/>
-          <w:color w:val="38761D"/>
-          <w:sz w:val="24"/>
-          <w:szCs w:val="24"/>
-        </w:rPr>
-        <w:t xml:space="preserve">We originally intended to test the following hypotheses in a confirmatory fashion. However–before the necessary data </w:t>
-      </w:r>
-      <w:proofErr w:type="gramStart"/>
-      <w:r>
-        <w:rPr>
-          <w:rFonts w:ascii="Times New Roman" w:eastAsia="Times New Roman" w:hAnsi="Times New Roman" w:cs="Times New Roman"/>
-          <w:color w:val="38761D"/>
-          <w:sz w:val="24"/>
-          <w:szCs w:val="24"/>
-        </w:rPr>
-        <w:t>were</w:t>
-      </w:r>
-      <w:proofErr w:type="gramEnd"/>
-      <w:r>
-        <w:rPr>
-          <w:rFonts w:ascii="Times New Roman" w:eastAsia="Times New Roman" w:hAnsi="Times New Roman" w:cs="Times New Roman"/>
-          <w:color w:val="38761D"/>
-          <w:sz w:val="24"/>
-          <w:szCs w:val="24"/>
-        </w:rPr>
-        <w:t xml:space="preserve"> collected–we were convinced that the measures and models would be too noisy to yield reliable conclusions. Thus, we now plan to examine them in an exploratory manner.</w:t>
+        <w:t>This work is mostly exploratory. However, for the conceptual moderators, we are interested in testing the following hypothesis:</w:t>
+      </w:r>
+    </w:p>
+    <w:p>
+      <w:pPr>
+        <w:spacing w:before="200"/>
+        <w:rPr>
+          <w:rFonts w:ascii="Times New Roman" w:eastAsia="Times New Roman" w:hAnsi="Times New Roman" w:cs="Times New Roman"/>
+          <w:sz w:val="24"/>
+          <w:szCs w:val="24"/>
+        </w:rPr>
+      </w:pPr>
+      <w:r>
+        <w:rPr>
+          <w:rFonts w:ascii="Times New Roman" w:eastAsia="Times New Roman" w:hAnsi="Times New Roman" w:cs="Times New Roman"/>
+          <w:sz w:val="24"/>
+          <w:szCs w:val="24"/>
+        </w:rPr>
+        <w:t>H1: The effect of demand characteristic manipulations will be moderated by motivation and opportunity (as predicted by Coles et al. 2022; Rosnow and Rosenthal, 1997) and belief in the experimenter’s hypothesis (as predicted by Coles et al. 2022).</w:t>
+      </w:r>
+    </w:p>
+    <w:p>
+      <w:pPr>
+        <w:spacing w:before="200"/>
+        <w:rPr>
+          <w:rFonts w:ascii="Times New Roman" w:eastAsia="Times New Roman" w:hAnsi="Times New Roman" w:cs="Times New Roman"/>
+          <w:sz w:val="24"/>
+          <w:szCs w:val="24"/>
+        </w:rPr>
+      </w:pPr>
+      <w:r>
+        <w:rPr>
+          <w:rFonts w:ascii="Times New Roman" w:eastAsia="Times New Roman" w:hAnsi="Times New Roman" w:cs="Times New Roman"/>
+          <w:sz w:val="24"/>
+          <w:szCs w:val="24"/>
+        </w:rPr>
+        <w:t>We originally intended to test the following hypotheses in a confirmatory fashion. However–before the necessary data were collected–we were convinced that the measures and models would be too noisy to yield reliable conclusions. Thus, we now plan to examine them in an exploratory manner.</w:t>
       </w:r>
     </w:p>
     <w:p>
@@ -764,37 +887,10 @@
       <w:r>
         <w:rPr>
           <w:rFonts w:ascii="Times New Roman" w:eastAsia="Times New Roman" w:hAnsi="Times New Roman" w:cs="Times New Roman"/>
-          <w:color w:val="38761D"/>
-          <w:sz w:val="24"/>
-          <w:szCs w:val="24"/>
-        </w:rPr>
-        <w:t>E1</w:t>
-      </w:r>
-      <w:r>
-        <w:rPr>
-          <w:rFonts w:ascii="Times New Roman" w:eastAsia="Times New Roman" w:hAnsi="Times New Roman" w:cs="Times New Roman"/>
-          <w:sz w:val="24"/>
-          <w:szCs w:val="24"/>
-        </w:rPr>
-        <w:t xml:space="preserve">: For the effect of demand characteristics manipulations, there will be a two-way interaction between motivation and opportunity. The simple effect of motivation will be larger when opportunity is high vs. low (as predicted by Coles et al. 2022; </w:t>
-      </w:r>
-      <w:proofErr w:type="spellStart"/>
-      <w:r>
-        <w:rPr>
-          <w:rFonts w:ascii="Times New Roman" w:eastAsia="Times New Roman" w:hAnsi="Times New Roman" w:cs="Times New Roman"/>
-          <w:sz w:val="24"/>
-          <w:szCs w:val="24"/>
-        </w:rPr>
-        <w:t>Rosnow</w:t>
-      </w:r>
-      <w:proofErr w:type="spellEnd"/>
-      <w:r>
-        <w:rPr>
-          <w:rFonts w:ascii="Times New Roman" w:eastAsia="Times New Roman" w:hAnsi="Times New Roman" w:cs="Times New Roman"/>
-          <w:sz w:val="24"/>
-          <w:szCs w:val="24"/>
-        </w:rPr>
-        <w:t xml:space="preserve"> and Rosenthal, 1997)</w:t>
+          <w:sz w:val="24"/>
+          <w:szCs w:val="24"/>
+        </w:rPr>
+        <w:t>E1: For the effect of demand characteristics manipulations, there will be a two-way interaction between motivation and opportunity. The simple effect of motivation will be larger when opportunity is high vs. low (as predicted by Coles et al. 2022; Rosnow and Rosenthal, 1997)</w:t>
       </w:r>
     </w:p>
     <w:p>
@@ -809,19 +905,11 @@
       <w:r>
         <w:rPr>
           <w:rFonts w:ascii="Times New Roman" w:eastAsia="Times New Roman" w:hAnsi="Times New Roman" w:cs="Times New Roman"/>
-          <w:color w:val="38761D"/>
-          <w:sz w:val="24"/>
-          <w:szCs w:val="24"/>
-        </w:rPr>
-        <w:t>E2</w:t>
-      </w:r>
-      <w:r>
-        <w:rPr>
-          <w:rFonts w:ascii="Times New Roman" w:eastAsia="Times New Roman" w:hAnsi="Times New Roman" w:cs="Times New Roman"/>
-          <w:sz w:val="24"/>
-          <w:szCs w:val="24"/>
-        </w:rPr>
-        <w:t>: When participants are not motivated to confirm or disconfirm the experimenter’s hypothesis, the effect of demand characteristics manipulations will be:</w:t>
+          <w:sz w:val="24"/>
+          <w:szCs w:val="24"/>
+        </w:rPr>
+        <w:lastRenderedPageBreak/>
+        <w:t>E2: When participants are not motivated to confirm or disconfirm the experimenter’s hypothesis, the effect of demand characteristics manipulations will be:</w:t>
       </w:r>
     </w:p>
     <w:p>
@@ -840,37 +928,10 @@
       <w:r>
         <w:rPr>
           <w:rFonts w:ascii="Times New Roman" w:eastAsia="Times New Roman" w:hAnsi="Times New Roman" w:cs="Times New Roman"/>
-          <w:color w:val="38761D"/>
-          <w:sz w:val="24"/>
-          <w:szCs w:val="24"/>
-        </w:rPr>
-        <w:t>E2.1</w:t>
-      </w:r>
-      <w:r>
-        <w:rPr>
-          <w:rFonts w:ascii="Times New Roman" w:eastAsia="Times New Roman" w:hAnsi="Times New Roman" w:cs="Times New Roman"/>
-          <w:sz w:val="24"/>
-          <w:szCs w:val="24"/>
-        </w:rPr>
-        <w:t xml:space="preserve">: Zero (as predicted by </w:t>
-      </w:r>
-      <w:proofErr w:type="spellStart"/>
-      <w:r>
-        <w:rPr>
-          <w:rFonts w:ascii="Times New Roman" w:eastAsia="Times New Roman" w:hAnsi="Times New Roman" w:cs="Times New Roman"/>
-          <w:sz w:val="24"/>
-          <w:szCs w:val="24"/>
-        </w:rPr>
-        <w:t>Rosnow</w:t>
-      </w:r>
-      <w:proofErr w:type="spellEnd"/>
-      <w:r>
-        <w:rPr>
-          <w:rFonts w:ascii="Times New Roman" w:eastAsia="Times New Roman" w:hAnsi="Times New Roman" w:cs="Times New Roman"/>
-          <w:sz w:val="24"/>
-          <w:szCs w:val="24"/>
-        </w:rPr>
-        <w:t xml:space="preserve"> and Rosenthal, 1997), or </w:t>
+          <w:sz w:val="24"/>
+          <w:szCs w:val="24"/>
+        </w:rPr>
+        <w:t xml:space="preserve">E2.1: Zero (as predicted by Rosnow and Rosenthal, 1997), or </w:t>
       </w:r>
     </w:p>
     <w:p>
@@ -889,19 +950,10 @@
       <w:r>
         <w:rPr>
           <w:rFonts w:ascii="Times New Roman" w:eastAsia="Times New Roman" w:hAnsi="Times New Roman" w:cs="Times New Roman"/>
-          <w:color w:val="38761D"/>
-          <w:sz w:val="24"/>
-          <w:szCs w:val="24"/>
-        </w:rPr>
-        <w:t>E2.1</w:t>
-      </w:r>
-      <w:r>
-        <w:rPr>
-          <w:rFonts w:ascii="Times New Roman" w:eastAsia="Times New Roman" w:hAnsi="Times New Roman" w:cs="Times New Roman"/>
-          <w:sz w:val="24"/>
-          <w:szCs w:val="24"/>
-        </w:rPr>
-        <w:t>: Positive and non-zero (as predicted by Coles et al. 2022)</w:t>
+          <w:sz w:val="24"/>
+          <w:szCs w:val="24"/>
+        </w:rPr>
+        <w:t>E2.1: Positive and non-zero (as predicted by Coles et al. 2022)</w:t>
       </w:r>
     </w:p>
     <w:p>
@@ -916,19 +968,10 @@
       <w:r>
         <w:rPr>
           <w:rFonts w:ascii="Times New Roman" w:eastAsia="Times New Roman" w:hAnsi="Times New Roman" w:cs="Times New Roman"/>
-          <w:color w:val="38761D"/>
-          <w:sz w:val="24"/>
-          <w:szCs w:val="24"/>
-        </w:rPr>
-        <w:t>E3</w:t>
-      </w:r>
-      <w:r>
-        <w:rPr>
-          <w:rFonts w:ascii="Times New Roman" w:eastAsia="Times New Roman" w:hAnsi="Times New Roman" w:cs="Times New Roman"/>
-          <w:sz w:val="24"/>
-          <w:szCs w:val="24"/>
-        </w:rPr>
-        <w:t>: When participants do not have the opportunity to adjust their responses, the effect of demand characteristic manipulations will be:</w:t>
+          <w:sz w:val="24"/>
+          <w:szCs w:val="24"/>
+        </w:rPr>
+        <w:t>E3: When participants do not have the opportunity to adjust their responses, the effect of demand characteristic manipulations will be:</w:t>
       </w:r>
     </w:p>
     <w:p>
@@ -947,37 +990,10 @@
       <w:r>
         <w:rPr>
           <w:rFonts w:ascii="Times New Roman" w:eastAsia="Times New Roman" w:hAnsi="Times New Roman" w:cs="Times New Roman"/>
-          <w:color w:val="38761D"/>
-          <w:sz w:val="24"/>
-          <w:szCs w:val="24"/>
-        </w:rPr>
-        <w:t>E3.0</w:t>
-      </w:r>
-      <w:r>
-        <w:rPr>
-          <w:rFonts w:ascii="Times New Roman" w:eastAsia="Times New Roman" w:hAnsi="Times New Roman" w:cs="Times New Roman"/>
-          <w:sz w:val="24"/>
-          <w:szCs w:val="24"/>
-        </w:rPr>
-        <w:t xml:space="preserve">: Zero (as predicted by </w:t>
-      </w:r>
-      <w:proofErr w:type="spellStart"/>
-      <w:r>
-        <w:rPr>
-          <w:rFonts w:ascii="Times New Roman" w:eastAsia="Times New Roman" w:hAnsi="Times New Roman" w:cs="Times New Roman"/>
-          <w:sz w:val="24"/>
-          <w:szCs w:val="24"/>
-        </w:rPr>
-        <w:t>Rosnow</w:t>
-      </w:r>
-      <w:proofErr w:type="spellEnd"/>
-      <w:r>
-        <w:rPr>
-          <w:rFonts w:ascii="Times New Roman" w:eastAsia="Times New Roman" w:hAnsi="Times New Roman" w:cs="Times New Roman"/>
-          <w:sz w:val="24"/>
-          <w:szCs w:val="24"/>
-        </w:rPr>
-        <w:t xml:space="preserve"> and Rosenthal, 1997), or</w:t>
+          <w:sz w:val="24"/>
+          <w:szCs w:val="24"/>
+        </w:rPr>
+        <w:t>E3.0: Zero (as predicted by Rosnow and Rosenthal, 1997), or</w:t>
       </w:r>
     </w:p>
     <w:p>
@@ -996,19 +1012,10 @@
       <w:r>
         <w:rPr>
           <w:rFonts w:ascii="Times New Roman" w:eastAsia="Times New Roman" w:hAnsi="Times New Roman" w:cs="Times New Roman"/>
-          <w:color w:val="38761D"/>
-          <w:sz w:val="24"/>
-          <w:szCs w:val="24"/>
-        </w:rPr>
-        <w:t>E3.1</w:t>
-      </w:r>
-      <w:r>
-        <w:rPr>
-          <w:rFonts w:ascii="Times New Roman" w:eastAsia="Times New Roman" w:hAnsi="Times New Roman" w:cs="Times New Roman"/>
-          <w:sz w:val="24"/>
-          <w:szCs w:val="24"/>
-        </w:rPr>
-        <w:t>: Positive and non-zero (as predicted by Coles et al. 2022)</w:t>
+          <w:sz w:val="24"/>
+          <w:szCs w:val="24"/>
+        </w:rPr>
+        <w:t>E3.1: Positive and non-zero (as predicted by Coles et al. 2022)</w:t>
       </w:r>
     </w:p>
     <w:p>
@@ -1018,7 +1025,6 @@
       <w:bookmarkStart w:id="9" w:name="_auldnkrhd1tg" w:colFirst="0" w:colLast="0"/>
       <w:bookmarkEnd w:id="9"/>
       <w:r>
-        <w:lastRenderedPageBreak/>
         <w:t>Data collection procedures</w:t>
       </w:r>
     </w:p>
@@ -1037,7 +1043,23 @@
           <w:sz w:val="24"/>
           <w:szCs w:val="24"/>
         </w:rPr>
-        <w:t xml:space="preserve">Our literature search strategy was developed in consultation with a librarian at </w:t>
+        <w:t>Our literature search strategy was</w:t>
+      </w:r>
+      <w:r>
+        <w:rPr>
+          <w:rFonts w:ascii="Times New Roman" w:eastAsia="Times New Roman" w:hAnsi="Times New Roman" w:cs="Times New Roman"/>
+          <w:sz w:val="24"/>
+          <w:szCs w:val="24"/>
+        </w:rPr>
+        <w:t xml:space="preserve"> initially</w:t>
+      </w:r>
+      <w:r>
+        <w:rPr>
+          <w:rFonts w:ascii="Times New Roman" w:eastAsia="Times New Roman" w:hAnsi="Times New Roman" w:cs="Times New Roman"/>
+          <w:sz w:val="24"/>
+          <w:szCs w:val="24"/>
+        </w:rPr>
+        <w:t xml:space="preserve"> developed in consultation with a librarian at </w:t>
       </w:r>
       <w:r>
         <w:rPr>
@@ -1054,43 +1076,58 @@
           <w:sz w:val="24"/>
           <w:szCs w:val="24"/>
         </w:rPr>
-        <w:t xml:space="preserve">. To identify relevant articles, we searched APA </w:t>
-      </w:r>
-      <w:proofErr w:type="spellStart"/>
-      <w:r>
-        <w:rPr>
-          <w:rFonts w:ascii="Times New Roman" w:eastAsia="Times New Roman" w:hAnsi="Times New Roman" w:cs="Times New Roman"/>
-          <w:sz w:val="24"/>
-          <w:szCs w:val="24"/>
-        </w:rPr>
-        <w:t>PsycInfo</w:t>
-      </w:r>
-      <w:proofErr w:type="spellEnd"/>
-      <w:r>
-        <w:rPr>
-          <w:rFonts w:ascii="Times New Roman" w:eastAsia="Times New Roman" w:hAnsi="Times New Roman" w:cs="Times New Roman"/>
-          <w:sz w:val="24"/>
-          <w:szCs w:val="24"/>
-        </w:rPr>
-        <w:t xml:space="preserve"> on January 12, </w:t>
-      </w:r>
-      <w:proofErr w:type="gramStart"/>
-      <w:r>
-        <w:rPr>
-          <w:rFonts w:ascii="Times New Roman" w:eastAsia="Times New Roman" w:hAnsi="Times New Roman" w:cs="Times New Roman"/>
-          <w:sz w:val="24"/>
-          <w:szCs w:val="24"/>
-        </w:rPr>
-        <w:t>2022</w:t>
-      </w:r>
-      <w:proofErr w:type="gramEnd"/>
-      <w:r>
-        <w:rPr>
-          <w:rFonts w:ascii="Times New Roman" w:eastAsia="Times New Roman" w:hAnsi="Times New Roman" w:cs="Times New Roman"/>
-          <w:sz w:val="24"/>
-          <w:szCs w:val="24"/>
-        </w:rPr>
-        <w:t xml:space="preserve"> using relatively broad search terms: “demand characteristics” OR “hypothesis awareness”. This yielded 850 records.</w:t>
+        <w:t>. To identify relevant articles, we searched APA PsycInfo on January 12, 2022 using relatively broad search terms: “demand characteristics” OR “hypothesis awareness”. This yielded 850 records.</w:t>
+      </w:r>
+    </w:p>
+    <w:p>
+      <w:pPr>
+        <w:spacing w:before="200"/>
+        <w:rPr>
+          <w:rFonts w:ascii="Times New Roman" w:eastAsia="Times New Roman" w:hAnsi="Times New Roman" w:cs="Times New Roman"/>
+          <w:sz w:val="24"/>
+          <w:szCs w:val="24"/>
+        </w:rPr>
+      </w:pPr>
+      <w:r>
+        <w:rPr>
+          <w:rFonts w:ascii="Times New Roman" w:eastAsia="Times New Roman" w:hAnsi="Times New Roman" w:cs="Times New Roman"/>
+          <w:sz w:val="24"/>
+          <w:szCs w:val="24"/>
+        </w:rPr>
+        <w:t xml:space="preserve">We also released calls for unpublished studies on the Society for Personality and Social Psychology Open Forum; </w:t>
+      </w:r>
+      <w:r>
+        <w:rPr>
+          <w:rFonts w:ascii="Times New Roman" w:eastAsia="Times New Roman" w:hAnsi="Times New Roman" w:cs="Times New Roman"/>
+          <w:sz w:val="24"/>
+          <w:szCs w:val="24"/>
+          <w:highlight w:val="black"/>
+        </w:rPr>
+        <w:t>Nicholas Coles’</w:t>
+      </w:r>
+      <w:r>
+        <w:rPr>
+          <w:rFonts w:ascii="Times New Roman" w:eastAsia="Times New Roman" w:hAnsi="Times New Roman" w:cs="Times New Roman"/>
+          <w:sz w:val="24"/>
+          <w:szCs w:val="24"/>
+        </w:rPr>
+        <w:t xml:space="preserve"> personal Twitter; and the Facebook Psychological Methods Discussion Group and PsychMAP group. This </w:t>
+      </w:r>
+      <w:r>
+        <w:rPr>
+          <w:rFonts w:ascii="Times New Roman" w:eastAsia="Times New Roman" w:hAnsi="Times New Roman" w:cs="Times New Roman"/>
+          <w:sz w:val="24"/>
+          <w:szCs w:val="24"/>
+        </w:rPr>
+        <w:t xml:space="preserve">initially </w:t>
+      </w:r>
+      <w:r>
+        <w:rPr>
+          <w:rFonts w:ascii="Times New Roman" w:eastAsia="Times New Roman" w:hAnsi="Times New Roman" w:cs="Times New Roman"/>
+          <w:sz w:val="24"/>
+          <w:szCs w:val="24"/>
+        </w:rPr>
+        <w:t>yielded 3 additional records.</w:t>
       </w:r>
     </w:p>
     <w:p>
@@ -1108,42 +1145,23 @@
           <w:sz w:val="24"/>
           <w:szCs w:val="24"/>
         </w:rPr>
-        <w:t xml:space="preserve">We also released calls for unpublished studies on the Society for Personality and Social Psychology Open Forum; </w:t>
-      </w:r>
-      <w:r>
-        <w:rPr>
-          <w:rFonts w:ascii="Times New Roman" w:eastAsia="Times New Roman" w:hAnsi="Times New Roman" w:cs="Times New Roman"/>
-          <w:sz w:val="24"/>
-          <w:szCs w:val="24"/>
-          <w:highlight w:val="black"/>
-        </w:rPr>
-        <w:t>Nicholas Coles’</w:t>
-      </w:r>
-      <w:r>
-        <w:rPr>
-          <w:rFonts w:ascii="Times New Roman" w:eastAsia="Times New Roman" w:hAnsi="Times New Roman" w:cs="Times New Roman"/>
-          <w:sz w:val="24"/>
-          <w:szCs w:val="24"/>
-        </w:rPr>
-        <w:t xml:space="preserve"> personal Twitter; and the Facebook Psychological Methods Discussion Group and </w:t>
-      </w:r>
-      <w:proofErr w:type="spellStart"/>
-      <w:r>
-        <w:rPr>
-          <w:rFonts w:ascii="Times New Roman" w:eastAsia="Times New Roman" w:hAnsi="Times New Roman" w:cs="Times New Roman"/>
-          <w:sz w:val="24"/>
-          <w:szCs w:val="24"/>
-        </w:rPr>
-        <w:t>PsychMAP</w:t>
-      </w:r>
-      <w:proofErr w:type="spellEnd"/>
-      <w:r>
-        <w:rPr>
-          <w:rFonts w:ascii="Times New Roman" w:eastAsia="Times New Roman" w:hAnsi="Times New Roman" w:cs="Times New Roman"/>
-          <w:sz w:val="24"/>
-          <w:szCs w:val="24"/>
-        </w:rPr>
-        <w:t xml:space="preserve"> group. This yielded 3 additional records.</w:t>
+        <w:t xml:space="preserve">On April 17, 2024, we added two unplanned literature searches based on reviewer feedback. First, we repeated the above search to identify records published since January 2022 (leading to 29 additional records). Second, we performed an additional APA PsychInfo search using the following search terms: </w:t>
+      </w:r>
+      <w:r>
+        <w:rPr>
+          <w:rFonts w:ascii="Times New Roman" w:eastAsia="Times New Roman" w:hAnsi="Times New Roman" w:cs="Times New Roman"/>
+          <w:sz w:val="24"/>
+          <w:szCs w:val="24"/>
+        </w:rPr>
+        <w:t>“participant role” OR “demand effects” OR “good subject effect” OR “expectancy effect” OR “evaluative apprehension”</w:t>
+      </w:r>
+      <w:r>
+        <w:rPr>
+          <w:rFonts w:ascii="Times New Roman" w:eastAsia="Times New Roman" w:hAnsi="Times New Roman" w:cs="Times New Roman"/>
+          <w:sz w:val="24"/>
+          <w:szCs w:val="24"/>
+        </w:rPr>
+        <w:t xml:space="preserve"> (leading to 572 records)</w:t>
       </w:r>
     </w:p>
     <w:p>
@@ -1277,25 +1295,34 @@
           <w:sz w:val="24"/>
           <w:szCs w:val="24"/>
         </w:rPr>
-        <w:t xml:space="preserve">In a few scenarios, we excluded observations where the researcher’s manipulation of demand characteristics was confounded. For example, Sigall, Aronson, and Van Hoose (1970) told one group of participants that they (a) expected an increase in number copying behavior, but (b) this increase would be indicative of a personality disorder. This condition intentionally </w:t>
-      </w:r>
-      <w:proofErr w:type="gramStart"/>
-      <w:r>
-        <w:rPr>
-          <w:rFonts w:ascii="Times New Roman" w:eastAsia="Times New Roman" w:hAnsi="Times New Roman" w:cs="Times New Roman"/>
-          <w:sz w:val="24"/>
-          <w:szCs w:val="24"/>
-        </w:rPr>
-        <w:t>confounds</w:t>
-      </w:r>
-      <w:proofErr w:type="gramEnd"/>
-      <w:r>
-        <w:rPr>
-          <w:rFonts w:ascii="Times New Roman" w:eastAsia="Times New Roman" w:hAnsi="Times New Roman" w:cs="Times New Roman"/>
-          <w:sz w:val="24"/>
-          <w:szCs w:val="24"/>
-        </w:rPr>
-        <w:t xml:space="preserve"> hypothesis awareness with evaluation apprehension and was thus excluded.</w:t>
+        <w:t xml:space="preserve">In a few scenarios, we excluded observations where the researcher’s manipulation of demand characteristics was confounded. For example, Sigall, Aronson, and Van Hoose (1970) told one </w:t>
+      </w:r>
+      <w:r>
+        <w:rPr>
+          <w:rFonts w:ascii="Times New Roman" w:eastAsia="Times New Roman" w:hAnsi="Times New Roman" w:cs="Times New Roman"/>
+          <w:sz w:val="24"/>
+          <w:szCs w:val="24"/>
+        </w:rPr>
+        <w:lastRenderedPageBreak/>
+        <w:t>group of participants that they (a) expected an increase in number copying behavior, but (b) this increase would be indicative of a personality disorder. This condition intentionally confounds hypothesis awareness with evaluation apprehension and was thus excluded.</w:t>
+      </w:r>
+    </w:p>
+    <w:p>
+      <w:pPr>
+        <w:spacing w:before="200"/>
+        <w:rPr>
+          <w:rFonts w:ascii="Times New Roman" w:eastAsia="Times New Roman" w:hAnsi="Times New Roman" w:cs="Times New Roman"/>
+          <w:sz w:val="24"/>
+          <w:szCs w:val="24"/>
+        </w:rPr>
+      </w:pPr>
+      <w:r>
+        <w:rPr>
+          <w:rFonts w:ascii="Times New Roman" w:eastAsia="Times New Roman" w:hAnsi="Times New Roman" w:cs="Times New Roman"/>
+          <w:sz w:val="24"/>
+          <w:szCs w:val="24"/>
+        </w:rPr>
+        <w:t>As we conducted screening, we made the inclusion criteria more granular. More specifically, we clarified that we will exclude records wherein (a) the predicted effect of awareness is unclear, and (b) the population or intervention was not clinical.</w:t>
       </w:r>
     </w:p>
     <w:p>
@@ -1323,42 +1350,7 @@
           <w:sz w:val="24"/>
           <w:szCs w:val="24"/>
         </w:rPr>
-        <w:t xml:space="preserve">Thus far, we have coded 232 effect sizes from 34 studies. However, this number will likely change as we </w:t>
-      </w:r>
-      <w:r>
-        <w:rPr>
-          <w:rFonts w:ascii="Times New Roman" w:eastAsia="Times New Roman" w:hAnsi="Times New Roman" w:cs="Times New Roman"/>
-          <w:color w:val="38761D"/>
-          <w:sz w:val="24"/>
-          <w:szCs w:val="24"/>
-        </w:rPr>
-        <w:t xml:space="preserve">double-check coding decisions, refine inclusion criteria, and </w:t>
-      </w:r>
-      <w:r>
-        <w:rPr>
-          <w:rFonts w:ascii="Times New Roman" w:eastAsia="Times New Roman" w:hAnsi="Times New Roman" w:cs="Times New Roman"/>
-          <w:sz w:val="24"/>
-          <w:szCs w:val="24"/>
-        </w:rPr>
-        <w:t xml:space="preserve">discover additional relevant records. (E.g., librarians are searching for several records that we indicated as potentially relevant during the record screening </w:t>
-      </w:r>
-      <w:proofErr w:type="gramStart"/>
-      <w:r>
-        <w:rPr>
-          <w:rFonts w:ascii="Times New Roman" w:eastAsia="Times New Roman" w:hAnsi="Times New Roman" w:cs="Times New Roman"/>
-          <w:sz w:val="24"/>
-          <w:szCs w:val="24"/>
-        </w:rPr>
-        <w:t>stage, but</w:t>
-      </w:r>
-      <w:proofErr w:type="gramEnd"/>
-      <w:r>
-        <w:rPr>
-          <w:rFonts w:ascii="Times New Roman" w:eastAsia="Times New Roman" w:hAnsi="Times New Roman" w:cs="Times New Roman"/>
-          <w:sz w:val="24"/>
-          <w:szCs w:val="24"/>
-        </w:rPr>
-        <w:t xml:space="preserve"> had difficulty accessing; Reviewers may also recommend additional searches.)</w:t>
+        <w:t>Thus far, we have coded 232 effect sizes from 34 studies. However, this number will likely change as we double-check coding decisions, refine inclusion criteria, and discover additional relevant records. (E.g., librarians are searching for several records that we indicated as potentially relevant during the record screening stage, but had difficulty accessing; Reviewers may also recommend additional searches.)</w:t>
       </w:r>
     </w:p>
     <w:p>
@@ -1367,93 +1359,17 @@
         <w:rPr>
           <w:rFonts w:ascii="Times New Roman" w:eastAsia="Times New Roman" w:hAnsi="Times New Roman" w:cs="Times New Roman"/>
           <w:strike/>
-          <w:color w:val="38761D"/>
-          <w:sz w:val="24"/>
-          <w:szCs w:val="24"/>
-        </w:rPr>
-      </w:pPr>
-      <w:r>
-        <w:rPr>
-          <w:rFonts w:ascii="Times New Roman" w:eastAsia="Times New Roman" w:hAnsi="Times New Roman" w:cs="Times New Roman"/>
-          <w:sz w:val="24"/>
-          <w:szCs w:val="24"/>
-        </w:rPr>
-        <w:t xml:space="preserve">To pilot data processing and analysis procedures, a small subset of the data </w:t>
-      </w:r>
-      <w:proofErr w:type="gramStart"/>
-      <w:r>
-        <w:rPr>
-          <w:rFonts w:ascii="Times New Roman" w:eastAsia="Times New Roman" w:hAnsi="Times New Roman" w:cs="Times New Roman"/>
-          <w:sz w:val="24"/>
-          <w:szCs w:val="24"/>
-        </w:rPr>
-        <w:t>were</w:t>
-      </w:r>
-      <w:proofErr w:type="gramEnd"/>
-      <w:r>
-        <w:rPr>
-          <w:rFonts w:ascii="Times New Roman" w:eastAsia="Times New Roman" w:hAnsi="Times New Roman" w:cs="Times New Roman"/>
-          <w:sz w:val="24"/>
-          <w:szCs w:val="24"/>
-        </w:rPr>
-        <w:t xml:space="preserve"> analyzed at an earlier stage in the project. At this stage, we found preliminary evidence of a medium-sized, </w:t>
-      </w:r>
-      <w:proofErr w:type="gramStart"/>
-      <w:r>
-        <w:rPr>
-          <w:rFonts w:ascii="Times New Roman" w:eastAsia="Times New Roman" w:hAnsi="Times New Roman" w:cs="Times New Roman"/>
-          <w:sz w:val="24"/>
-          <w:szCs w:val="24"/>
-        </w:rPr>
-        <w:t>highly-heterogeneous</w:t>
-      </w:r>
-      <w:proofErr w:type="gramEnd"/>
-      <w:r>
-        <w:rPr>
-          <w:rFonts w:ascii="Times New Roman" w:eastAsia="Times New Roman" w:hAnsi="Times New Roman" w:cs="Times New Roman"/>
-          <w:sz w:val="24"/>
-          <w:szCs w:val="24"/>
-        </w:rPr>
-        <w:t xml:space="preserve">, positive effect of demand characteristics. </w:t>
-      </w:r>
-      <w:r>
-        <w:rPr>
-          <w:rFonts w:ascii="Times New Roman" w:eastAsia="Times New Roman" w:hAnsi="Times New Roman" w:cs="Times New Roman"/>
-          <w:strike/>
-          <w:color w:val="38761D"/>
-          <w:sz w:val="24"/>
-          <w:szCs w:val="24"/>
-        </w:rPr>
-        <w:t xml:space="preserve">However, we have not yet examined the full dataset or tested moderators or hypotheses-of-interest.  </w:t>
-      </w:r>
-      <w:r>
-        <w:rPr>
-          <w:rFonts w:ascii="Times New Roman" w:eastAsia="Times New Roman" w:hAnsi="Times New Roman" w:cs="Times New Roman"/>
-          <w:color w:val="38761D"/>
-          <w:sz w:val="24"/>
-          <w:szCs w:val="24"/>
-        </w:rPr>
-        <w:t xml:space="preserve">A full dataset of effect sizes </w:t>
-      </w:r>
-      <w:proofErr w:type="gramStart"/>
-      <w:r>
-        <w:rPr>
-          <w:rFonts w:ascii="Times New Roman" w:eastAsia="Times New Roman" w:hAnsi="Times New Roman" w:cs="Times New Roman"/>
-          <w:color w:val="38761D"/>
-          <w:sz w:val="24"/>
-          <w:szCs w:val="24"/>
-        </w:rPr>
-        <w:t>were</w:t>
-      </w:r>
-      <w:proofErr w:type="gramEnd"/>
-      <w:r>
-        <w:rPr>
-          <w:rFonts w:ascii="Times New Roman" w:eastAsia="Times New Roman" w:hAnsi="Times New Roman" w:cs="Times New Roman"/>
-          <w:color w:val="38761D"/>
-          <w:sz w:val="24"/>
-          <w:szCs w:val="24"/>
-        </w:rPr>
-        <w:t xml:space="preserve"> analyzed before making analysis plan amendments denoted in green text. (We note, though, the implications of those changes.)</w:t>
+          <w:sz w:val="24"/>
+          <w:szCs w:val="24"/>
+        </w:rPr>
+      </w:pPr>
+      <w:r>
+        <w:rPr>
+          <w:rFonts w:ascii="Times New Roman" w:eastAsia="Times New Roman" w:hAnsi="Times New Roman" w:cs="Times New Roman"/>
+          <w:sz w:val="24"/>
+          <w:szCs w:val="24"/>
+        </w:rPr>
+        <w:t xml:space="preserve">To pilot data processing and analysis procedures, a small subset of the data were analyzed at an earlier stage in the project. At this stage, we found preliminary evidence of a medium-sized, highly-heterogeneous, positive effect of demand characteristics. </w:t>
       </w:r>
     </w:p>
     <w:p>
@@ -1463,33 +1379,58 @@
       <w:bookmarkStart w:id="12" w:name="_vklvxibhc8lc" w:colFirst="0" w:colLast="0"/>
       <w:bookmarkEnd w:id="12"/>
       <w:r>
-        <w:lastRenderedPageBreak/>
-        <w:t xml:space="preserve">Measured </w:t>
-      </w:r>
-      <w:proofErr w:type="gramStart"/>
-      <w:r>
-        <w:t>variables</w:t>
-      </w:r>
-      <w:proofErr w:type="gramEnd"/>
+        <w:t>Measured variables</w:t>
+      </w:r>
     </w:p>
     <w:p>
       <w:pPr>
         <w:pStyle w:val="Heading2"/>
         <w:spacing w:before="200"/>
+        <w:rPr>
+          <w:iCs/>
+        </w:rPr>
       </w:pPr>
       <w:bookmarkStart w:id="13" w:name="_hl86e1ac7keb" w:colFirst="0" w:colLast="0"/>
       <w:bookmarkEnd w:id="13"/>
       <w:r>
         <w:t xml:space="preserve">Effect Size: Cohen’s standardized </w:t>
       </w:r>
-      <w:proofErr w:type="gramStart"/>
       <w:r>
         <w:rPr>
           <w:i/>
         </w:rPr>
         <w:t>d</w:t>
       </w:r>
-      <w:proofErr w:type="gramEnd"/>
+      <w:r>
+        <w:rPr>
+          <w:i/>
+        </w:rPr>
+        <w:t xml:space="preserve"> </w:t>
+      </w:r>
+      <w:r>
+        <w:rPr>
+          <w:iCs/>
+        </w:rPr>
+        <w:t>[transformed</w:t>
+      </w:r>
+      <w:r>
+        <w:rPr>
+          <w:iCs/>
+        </w:rPr>
+        <w:t xml:space="preserve"> to Hedge’s </w:t>
+      </w:r>
+      <w:r>
+        <w:rPr>
+          <w:i/>
+        </w:rPr>
+        <w:t>g</w:t>
+      </w:r>
+      <w:r>
+        <w:rPr>
+          <w:iCs/>
+        </w:rPr>
+        <w:t xml:space="preserve"> based on reviewer feedback]</w:t>
+      </w:r>
     </w:p>
     <w:p>
       <w:pPr>
@@ -1646,19 +1587,8 @@
           <w:sz w:val="24"/>
           <w:szCs w:val="24"/>
         </w:rPr>
-        <w:t xml:space="preserve">-values </w:t>
-      </w:r>
-      <w:proofErr w:type="gramStart"/>
-      <w:r>
-        <w:rPr>
-          <w:rFonts w:ascii="Times New Roman" w:eastAsia="Times New Roman" w:hAnsi="Times New Roman" w:cs="Times New Roman"/>
-          <w:color w:val="000000"/>
-          <w:sz w:val="24"/>
-          <w:szCs w:val="24"/>
-        </w:rPr>
-        <w:t>reported</w:t>
-      </w:r>
-      <w:proofErr w:type="gramEnd"/>
+        <w:t>-values reported</w:t>
+      </w:r>
     </w:p>
     <w:p>
       <w:pPr>
@@ -1729,27 +1659,7 @@
           <w:sz w:val="24"/>
           <w:szCs w:val="24"/>
         </w:rPr>
-        <w:t xml:space="preserve">-values </w:t>
-      </w:r>
-      <w:proofErr w:type="gramStart"/>
-      <w:r>
-        <w:rPr>
-          <w:rFonts w:ascii="Times New Roman" w:eastAsia="Times New Roman" w:hAnsi="Times New Roman" w:cs="Times New Roman"/>
-          <w:color w:val="000000"/>
-          <w:sz w:val="24"/>
-          <w:szCs w:val="24"/>
-        </w:rPr>
-        <w:t>reported</w:t>
-      </w:r>
-      <w:proofErr w:type="gramEnd"/>
-      <w:r>
-        <w:rPr>
-          <w:rFonts w:ascii="Times New Roman" w:eastAsia="Times New Roman" w:hAnsi="Times New Roman" w:cs="Times New Roman"/>
-          <w:color w:val="000000"/>
-          <w:sz w:val="24"/>
-          <w:szCs w:val="24"/>
-        </w:rPr>
-        <w:t xml:space="preserve"> </w:t>
+        <w:t xml:space="preserve">-values reported </w:t>
       </w:r>
     </w:p>
     <w:p>
@@ -1818,18 +1728,8 @@
           <w:sz w:val="24"/>
           <w:szCs w:val="24"/>
         </w:rPr>
-        <w:t xml:space="preserve">-values </w:t>
-      </w:r>
-      <w:proofErr w:type="gramStart"/>
-      <w:r>
-        <w:rPr>
-          <w:rFonts w:ascii="Times New Roman" w:eastAsia="Times New Roman" w:hAnsi="Times New Roman" w:cs="Times New Roman"/>
-          <w:sz w:val="24"/>
-          <w:szCs w:val="24"/>
-        </w:rPr>
-        <w:t>reported</w:t>
-      </w:r>
-      <w:proofErr w:type="gramEnd"/>
+        <w:t>-values reported</w:t>
+      </w:r>
     </w:p>
     <w:p>
       <w:pPr>
@@ -1914,7 +1814,6 @@
           <w:lang w:val="fr-FR"/>
         </w:rPr>
       </w:pPr>
-      <w:proofErr w:type="spellStart"/>
       <w:r>
         <w:rPr>
           <w:rFonts w:ascii="Times New Roman" w:eastAsia="Times New Roman" w:hAnsi="Times New Roman" w:cs="Times New Roman"/>
@@ -1922,37 +1821,7 @@
           <w:szCs w:val="24"/>
           <w:lang w:val="fr-FR"/>
         </w:rPr>
-        <w:t>Borenstein</w:t>
-      </w:r>
-      <w:proofErr w:type="spellEnd"/>
-      <w:r>
-        <w:rPr>
-          <w:rFonts w:ascii="Times New Roman" w:eastAsia="Times New Roman" w:hAnsi="Times New Roman" w:cs="Times New Roman"/>
-          <w:sz w:val="24"/>
-          <w:szCs w:val="24"/>
-          <w:lang w:val="fr-FR"/>
-        </w:rPr>
-        <w:t xml:space="preserve"> et al. </w:t>
-      </w:r>
-      <w:proofErr w:type="gramStart"/>
-      <w:r>
-        <w:rPr>
-          <w:rFonts w:ascii="Times New Roman" w:eastAsia="Times New Roman" w:hAnsi="Times New Roman" w:cs="Times New Roman"/>
-          <w:sz w:val="24"/>
-          <w:szCs w:val="24"/>
-          <w:lang w:val="fr-FR"/>
-        </w:rPr>
-        <w:t>2011;</w:t>
-      </w:r>
-      <w:proofErr w:type="gramEnd"/>
-      <w:r>
-        <w:rPr>
-          <w:rFonts w:ascii="Times New Roman" w:eastAsia="Times New Roman" w:hAnsi="Times New Roman" w:cs="Times New Roman"/>
-          <w:sz w:val="24"/>
-          <w:szCs w:val="24"/>
-          <w:lang w:val="fr-FR"/>
-        </w:rPr>
-        <w:t xml:space="preserve"> p. 36; Equation 5.8</w:t>
+        <w:t>Borenstein et al. 2011; p. 36; Equation 5.8</w:t>
       </w:r>
     </w:p>
     <w:p>
@@ -1969,7 +1838,6 @@
           <w:lang w:val="fr-FR"/>
         </w:rPr>
       </w:pPr>
-      <w:proofErr w:type="spellStart"/>
       <w:r>
         <w:rPr>
           <w:rFonts w:ascii="Times New Roman" w:eastAsia="Times New Roman" w:hAnsi="Times New Roman" w:cs="Times New Roman"/>
@@ -1977,37 +1845,7 @@
           <w:szCs w:val="24"/>
           <w:lang w:val="fr-FR"/>
         </w:rPr>
-        <w:t>Borenstein</w:t>
-      </w:r>
-      <w:proofErr w:type="spellEnd"/>
-      <w:r>
-        <w:rPr>
-          <w:rFonts w:ascii="Times New Roman" w:eastAsia="Times New Roman" w:hAnsi="Times New Roman" w:cs="Times New Roman"/>
-          <w:sz w:val="24"/>
-          <w:szCs w:val="24"/>
-          <w:lang w:val="fr-FR"/>
-        </w:rPr>
-        <w:t xml:space="preserve"> et al. </w:t>
-      </w:r>
-      <w:proofErr w:type="gramStart"/>
-      <w:r>
-        <w:rPr>
-          <w:rFonts w:ascii="Times New Roman" w:eastAsia="Times New Roman" w:hAnsi="Times New Roman" w:cs="Times New Roman"/>
-          <w:sz w:val="24"/>
-          <w:szCs w:val="24"/>
-          <w:lang w:val="fr-FR"/>
-        </w:rPr>
-        <w:t>2011;</w:t>
-      </w:r>
-      <w:proofErr w:type="gramEnd"/>
-      <w:r>
-        <w:rPr>
-          <w:rFonts w:ascii="Times New Roman" w:eastAsia="Times New Roman" w:hAnsi="Times New Roman" w:cs="Times New Roman"/>
-          <w:sz w:val="24"/>
-          <w:szCs w:val="24"/>
-          <w:lang w:val="fr-FR"/>
-        </w:rPr>
-        <w:t xml:space="preserve"> p. 36; Equation 5.9</w:t>
+        <w:t>Borenstein et al. 2011; p. 36; Equation 5.9</w:t>
       </w:r>
     </w:p>
     <w:p>
@@ -2024,7 +1862,6 @@
           <w:lang w:val="fr-FR"/>
         </w:rPr>
       </w:pPr>
-      <w:proofErr w:type="spellStart"/>
       <w:r>
         <w:rPr>
           <w:rFonts w:ascii="Times New Roman" w:eastAsia="Times New Roman" w:hAnsi="Times New Roman" w:cs="Times New Roman"/>
@@ -2032,37 +1869,8 @@
           <w:szCs w:val="24"/>
           <w:lang w:val="fr-FR"/>
         </w:rPr>
-        <w:t>Borenstein</w:t>
-      </w:r>
-      <w:proofErr w:type="spellEnd"/>
-      <w:r>
-        <w:rPr>
-          <w:rFonts w:ascii="Times New Roman" w:eastAsia="Times New Roman" w:hAnsi="Times New Roman" w:cs="Times New Roman"/>
-          <w:sz w:val="24"/>
-          <w:szCs w:val="24"/>
-          <w:lang w:val="fr-FR"/>
-        </w:rPr>
-        <w:t xml:space="preserve"> et al. </w:t>
-      </w:r>
-      <w:proofErr w:type="gramStart"/>
-      <w:r>
-        <w:rPr>
-          <w:rFonts w:ascii="Times New Roman" w:eastAsia="Times New Roman" w:hAnsi="Times New Roman" w:cs="Times New Roman"/>
-          <w:sz w:val="24"/>
-          <w:szCs w:val="24"/>
-          <w:lang w:val="fr-FR"/>
-        </w:rPr>
-        <w:t>2011;</w:t>
-      </w:r>
-      <w:proofErr w:type="gramEnd"/>
-      <w:r>
-        <w:rPr>
-          <w:rFonts w:ascii="Times New Roman" w:eastAsia="Times New Roman" w:hAnsi="Times New Roman" w:cs="Times New Roman"/>
-          <w:sz w:val="24"/>
-          <w:szCs w:val="24"/>
-          <w:lang w:val="fr-FR"/>
-        </w:rPr>
-        <w:t xml:space="preserve"> p. 47; Equation 7.1</w:t>
+        <w:lastRenderedPageBreak/>
+        <w:t>Borenstein et al. 2011; p. 47; Equation 7.1</w:t>
       </w:r>
     </w:p>
     <w:p>
@@ -2284,19 +2092,8 @@
           <w:sz w:val="24"/>
           <w:szCs w:val="24"/>
         </w:rPr>
-        <w:t xml:space="preserve">-values </w:t>
-      </w:r>
-      <w:proofErr w:type="gramStart"/>
-      <w:r>
-        <w:rPr>
-          <w:rFonts w:ascii="Times New Roman" w:eastAsia="Times New Roman" w:hAnsi="Times New Roman" w:cs="Times New Roman"/>
-          <w:color w:val="000000"/>
-          <w:sz w:val="24"/>
-          <w:szCs w:val="24"/>
-        </w:rPr>
-        <w:t>reported</w:t>
-      </w:r>
-      <w:proofErr w:type="gramEnd"/>
+        <w:t>-values reported</w:t>
+      </w:r>
     </w:p>
     <w:p>
       <w:pPr>
@@ -2398,1238 +2195,6 @@
     </w:p>
     <w:p>
       <w:pPr>
-        <w:pStyle w:val="Heading2"/>
-        <w:spacing w:before="200"/>
-      </w:pPr>
-      <w:bookmarkStart w:id="14" w:name="_gztgf4e3zgo6" w:colFirst="0" w:colLast="0"/>
-      <w:bookmarkEnd w:id="14"/>
-      <w:r>
-        <w:lastRenderedPageBreak/>
-        <w:t>Study Characteristic Moderators</w:t>
-      </w:r>
-    </w:p>
-    <w:p>
-      <w:pPr>
-        <w:numPr>
-          <w:ilvl w:val="0"/>
-          <w:numId w:val="4"/>
-        </w:numPr>
-        <w:spacing w:before="200"/>
-        <w:rPr>
-          <w:rFonts w:ascii="Times New Roman" w:eastAsia="Times New Roman" w:hAnsi="Times New Roman" w:cs="Times New Roman"/>
-          <w:sz w:val="24"/>
-          <w:szCs w:val="24"/>
-        </w:rPr>
-      </w:pPr>
-      <w:r>
-        <w:rPr>
-          <w:rFonts w:ascii="Times New Roman" w:eastAsia="Times New Roman" w:hAnsi="Times New Roman" w:cs="Times New Roman"/>
-          <w:sz w:val="24"/>
-          <w:szCs w:val="24"/>
-        </w:rPr>
-        <w:t>Whether participants are students (yes, no)</w:t>
-      </w:r>
-    </w:p>
-    <w:p>
-      <w:pPr>
-        <w:numPr>
-          <w:ilvl w:val="0"/>
-          <w:numId w:val="4"/>
-        </w:numPr>
-        <w:spacing w:before="200" w:after="0"/>
-        <w:rPr>
-          <w:rFonts w:ascii="Times New Roman" w:eastAsia="Times New Roman" w:hAnsi="Times New Roman" w:cs="Times New Roman"/>
-          <w:sz w:val="24"/>
-          <w:szCs w:val="24"/>
-        </w:rPr>
-      </w:pPr>
-      <w:r>
-        <w:rPr>
-          <w:rFonts w:ascii="Times New Roman" w:eastAsia="Times New Roman" w:hAnsi="Times New Roman" w:cs="Times New Roman"/>
-          <w:sz w:val="24"/>
-          <w:szCs w:val="24"/>
-        </w:rPr>
-        <w:t>Whether participants are paid (yes, no)</w:t>
-      </w:r>
-    </w:p>
-    <w:p>
-      <w:pPr>
-        <w:numPr>
-          <w:ilvl w:val="0"/>
-          <w:numId w:val="4"/>
-        </w:numPr>
-        <w:spacing w:before="200" w:after="0"/>
-        <w:rPr>
-          <w:rFonts w:ascii="Times New Roman" w:eastAsia="Times New Roman" w:hAnsi="Times New Roman" w:cs="Times New Roman"/>
-          <w:sz w:val="24"/>
-          <w:szCs w:val="24"/>
-        </w:rPr>
-      </w:pPr>
-      <w:r>
-        <w:rPr>
-          <w:rFonts w:ascii="Times New Roman" w:eastAsia="Times New Roman" w:hAnsi="Times New Roman" w:cs="Times New Roman"/>
-          <w:sz w:val="24"/>
-          <w:szCs w:val="24"/>
-        </w:rPr>
-        <w:t>Whether the study was conducted online (yes, no)</w:t>
-      </w:r>
-    </w:p>
-    <w:p>
-      <w:pPr>
-        <w:numPr>
-          <w:ilvl w:val="0"/>
-          <w:numId w:val="4"/>
-        </w:numPr>
-        <w:spacing w:before="200" w:after="0"/>
-        <w:rPr>
-          <w:rFonts w:ascii="Times New Roman" w:eastAsia="Times New Roman" w:hAnsi="Times New Roman" w:cs="Times New Roman"/>
-          <w:sz w:val="24"/>
-          <w:szCs w:val="24"/>
-        </w:rPr>
-      </w:pPr>
-      <w:r>
-        <w:rPr>
-          <w:rFonts w:ascii="Times New Roman" w:eastAsia="Times New Roman" w:hAnsi="Times New Roman" w:cs="Times New Roman"/>
-          <w:sz w:val="24"/>
-          <w:szCs w:val="24"/>
-        </w:rPr>
-        <w:t>Type of demand characteristic comparison</w:t>
-      </w:r>
-    </w:p>
-    <w:p>
-      <w:pPr>
-        <w:numPr>
-          <w:ilvl w:val="1"/>
-          <w:numId w:val="4"/>
-        </w:numPr>
-        <w:spacing w:before="200" w:after="0" w:line="276" w:lineRule="auto"/>
-        <w:rPr>
-          <w:rFonts w:ascii="Times New Roman" w:eastAsia="Times New Roman" w:hAnsi="Times New Roman" w:cs="Times New Roman"/>
-          <w:sz w:val="24"/>
-          <w:szCs w:val="24"/>
-        </w:rPr>
-      </w:pPr>
-      <w:r>
-        <w:rPr>
-          <w:rFonts w:ascii="Times New Roman" w:eastAsia="Times New Roman" w:hAnsi="Times New Roman" w:cs="Times New Roman"/>
-          <w:sz w:val="24"/>
-          <w:szCs w:val="24"/>
-        </w:rPr>
-        <w:t xml:space="preserve">Positive demand (participants </w:t>
-      </w:r>
-      <w:proofErr w:type="gramStart"/>
-      <w:r>
-        <w:rPr>
-          <w:rFonts w:ascii="Times New Roman" w:eastAsia="Times New Roman" w:hAnsi="Times New Roman" w:cs="Times New Roman"/>
-          <w:sz w:val="24"/>
-          <w:szCs w:val="24"/>
-        </w:rPr>
-        <w:t>told</w:t>
-      </w:r>
-      <w:proofErr w:type="gramEnd"/>
-      <w:r>
-        <w:rPr>
-          <w:rFonts w:ascii="Times New Roman" w:eastAsia="Times New Roman" w:hAnsi="Times New Roman" w:cs="Times New Roman"/>
-          <w:sz w:val="24"/>
-          <w:szCs w:val="24"/>
-        </w:rPr>
-        <w:t xml:space="preserve"> about hypothesized effect that amplifies relationship between IV and DV) vs. control (participants not told a hypothesis)</w:t>
-      </w:r>
-    </w:p>
-    <w:p>
-      <w:pPr>
-        <w:numPr>
-          <w:ilvl w:val="1"/>
-          <w:numId w:val="4"/>
-        </w:numPr>
-        <w:spacing w:before="200" w:after="0" w:line="276" w:lineRule="auto"/>
-        <w:rPr>
-          <w:rFonts w:ascii="Times New Roman" w:eastAsia="Times New Roman" w:hAnsi="Times New Roman" w:cs="Times New Roman"/>
-          <w:sz w:val="24"/>
-          <w:szCs w:val="24"/>
-        </w:rPr>
-      </w:pPr>
-      <w:r>
-        <w:rPr>
-          <w:rFonts w:ascii="Times New Roman" w:eastAsia="Times New Roman" w:hAnsi="Times New Roman" w:cs="Times New Roman"/>
-          <w:sz w:val="24"/>
-          <w:szCs w:val="24"/>
-        </w:rPr>
-        <w:t xml:space="preserve">Positive demand vs. nil demand (participant </w:t>
-      </w:r>
-      <w:proofErr w:type="gramStart"/>
-      <w:r>
-        <w:rPr>
-          <w:rFonts w:ascii="Times New Roman" w:eastAsia="Times New Roman" w:hAnsi="Times New Roman" w:cs="Times New Roman"/>
-          <w:sz w:val="24"/>
-          <w:szCs w:val="24"/>
-        </w:rPr>
-        <w:t>told</w:t>
-      </w:r>
-      <w:proofErr w:type="gramEnd"/>
-      <w:r>
-        <w:rPr>
-          <w:rFonts w:ascii="Times New Roman" w:eastAsia="Times New Roman" w:hAnsi="Times New Roman" w:cs="Times New Roman"/>
-          <w:sz w:val="24"/>
-          <w:szCs w:val="24"/>
-        </w:rPr>
-        <w:t xml:space="preserve"> that the researcher does </w:t>
-      </w:r>
-      <w:r>
-        <w:rPr>
-          <w:rFonts w:ascii="Times New Roman" w:eastAsia="Times New Roman" w:hAnsi="Times New Roman" w:cs="Times New Roman"/>
-          <w:i/>
-          <w:sz w:val="24"/>
-          <w:szCs w:val="24"/>
-        </w:rPr>
-        <w:t>not</w:t>
-      </w:r>
-      <w:r>
-        <w:rPr>
-          <w:rFonts w:ascii="Times New Roman" w:eastAsia="Times New Roman" w:hAnsi="Times New Roman" w:cs="Times New Roman"/>
-          <w:sz w:val="24"/>
-          <w:szCs w:val="24"/>
-        </w:rPr>
-        <w:t xml:space="preserve"> expect a relationship between IV and DV)</w:t>
-      </w:r>
-    </w:p>
-    <w:p>
-      <w:pPr>
-        <w:numPr>
-          <w:ilvl w:val="1"/>
-          <w:numId w:val="4"/>
-        </w:numPr>
-        <w:spacing w:before="200" w:after="0" w:line="276" w:lineRule="auto"/>
-        <w:rPr>
-          <w:rFonts w:ascii="Times New Roman" w:eastAsia="Times New Roman" w:hAnsi="Times New Roman" w:cs="Times New Roman"/>
-          <w:sz w:val="24"/>
-          <w:szCs w:val="24"/>
-        </w:rPr>
-      </w:pPr>
-      <w:r>
-        <w:rPr>
-          <w:rFonts w:ascii="Times New Roman" w:eastAsia="Times New Roman" w:hAnsi="Times New Roman" w:cs="Times New Roman"/>
-          <w:sz w:val="24"/>
-          <w:szCs w:val="24"/>
-        </w:rPr>
-        <w:t xml:space="preserve">Positive demand vs. negative demand (participants </w:t>
-      </w:r>
-      <w:proofErr w:type="gramStart"/>
-      <w:r>
-        <w:rPr>
-          <w:rFonts w:ascii="Times New Roman" w:eastAsia="Times New Roman" w:hAnsi="Times New Roman" w:cs="Times New Roman"/>
-          <w:sz w:val="24"/>
-          <w:szCs w:val="24"/>
-        </w:rPr>
-        <w:t>told</w:t>
-      </w:r>
-      <w:proofErr w:type="gramEnd"/>
-      <w:r>
-        <w:rPr>
-          <w:rFonts w:ascii="Times New Roman" w:eastAsia="Times New Roman" w:hAnsi="Times New Roman" w:cs="Times New Roman"/>
-          <w:sz w:val="24"/>
-          <w:szCs w:val="24"/>
-        </w:rPr>
-        <w:t xml:space="preserve"> about hypothesized effect that reverses relationship between IV and DV)</w:t>
-      </w:r>
-    </w:p>
-    <w:p>
-      <w:pPr>
-        <w:numPr>
-          <w:ilvl w:val="1"/>
-          <w:numId w:val="4"/>
-        </w:numPr>
-        <w:spacing w:before="200" w:after="0" w:line="276" w:lineRule="auto"/>
-        <w:rPr>
-          <w:rFonts w:ascii="Times New Roman" w:eastAsia="Times New Roman" w:hAnsi="Times New Roman" w:cs="Times New Roman"/>
-          <w:sz w:val="24"/>
-          <w:szCs w:val="24"/>
-        </w:rPr>
-      </w:pPr>
-      <w:r>
-        <w:rPr>
-          <w:rFonts w:ascii="Times New Roman" w:eastAsia="Times New Roman" w:hAnsi="Times New Roman" w:cs="Times New Roman"/>
-          <w:sz w:val="24"/>
-          <w:szCs w:val="24"/>
-        </w:rPr>
-        <w:t>Negative demand vs. control</w:t>
-      </w:r>
-    </w:p>
-    <w:p>
-      <w:pPr>
-        <w:numPr>
-          <w:ilvl w:val="1"/>
-          <w:numId w:val="4"/>
-        </w:numPr>
-        <w:spacing w:before="200" w:after="0" w:line="276" w:lineRule="auto"/>
-        <w:rPr>
-          <w:rFonts w:ascii="Times New Roman" w:eastAsia="Times New Roman" w:hAnsi="Times New Roman" w:cs="Times New Roman"/>
-          <w:sz w:val="24"/>
-          <w:szCs w:val="24"/>
-        </w:rPr>
-      </w:pPr>
-      <w:r>
-        <w:rPr>
-          <w:rFonts w:ascii="Times New Roman" w:eastAsia="Times New Roman" w:hAnsi="Times New Roman" w:cs="Times New Roman"/>
-          <w:sz w:val="24"/>
-          <w:szCs w:val="24"/>
-        </w:rPr>
-        <w:t xml:space="preserve">Negative </w:t>
-      </w:r>
-      <w:proofErr w:type="gramStart"/>
-      <w:r>
-        <w:rPr>
-          <w:rFonts w:ascii="Times New Roman" w:eastAsia="Times New Roman" w:hAnsi="Times New Roman" w:cs="Times New Roman"/>
-          <w:sz w:val="24"/>
-          <w:szCs w:val="24"/>
-        </w:rPr>
-        <w:t>demand  vs.</w:t>
-      </w:r>
-      <w:proofErr w:type="gramEnd"/>
-      <w:r>
-        <w:rPr>
-          <w:rFonts w:ascii="Times New Roman" w:eastAsia="Times New Roman" w:hAnsi="Times New Roman" w:cs="Times New Roman"/>
-          <w:sz w:val="24"/>
-          <w:szCs w:val="24"/>
-        </w:rPr>
-        <w:t xml:space="preserve"> nil demand</w:t>
-      </w:r>
-    </w:p>
-    <w:p>
-      <w:pPr>
-        <w:numPr>
-          <w:ilvl w:val="1"/>
-          <w:numId w:val="4"/>
-        </w:numPr>
-        <w:spacing w:before="200" w:after="0" w:line="276" w:lineRule="auto"/>
-        <w:rPr>
-          <w:rFonts w:ascii="Times New Roman" w:eastAsia="Times New Roman" w:hAnsi="Times New Roman" w:cs="Times New Roman"/>
-          <w:sz w:val="24"/>
-          <w:szCs w:val="24"/>
-        </w:rPr>
-      </w:pPr>
-      <w:r>
-        <w:rPr>
-          <w:rFonts w:ascii="Times New Roman" w:eastAsia="Times New Roman" w:hAnsi="Times New Roman" w:cs="Times New Roman"/>
-          <w:sz w:val="24"/>
-          <w:szCs w:val="24"/>
-        </w:rPr>
-        <w:t xml:space="preserve">Control vs. nil </w:t>
-      </w:r>
-      <w:proofErr w:type="gramStart"/>
-      <w:r>
-        <w:rPr>
-          <w:rFonts w:ascii="Times New Roman" w:eastAsia="Times New Roman" w:hAnsi="Times New Roman" w:cs="Times New Roman"/>
-          <w:sz w:val="24"/>
-          <w:szCs w:val="24"/>
-        </w:rPr>
-        <w:t>demand</w:t>
-      </w:r>
-      <w:proofErr w:type="gramEnd"/>
-    </w:p>
-    <w:p>
-      <w:pPr>
-        <w:numPr>
-          <w:ilvl w:val="0"/>
-          <w:numId w:val="4"/>
-        </w:numPr>
-        <w:spacing w:before="200" w:after="0"/>
-        <w:rPr>
-          <w:rFonts w:ascii="Times New Roman" w:eastAsia="Times New Roman" w:hAnsi="Times New Roman" w:cs="Times New Roman"/>
-          <w:sz w:val="24"/>
-          <w:szCs w:val="24"/>
-        </w:rPr>
-      </w:pPr>
-      <w:r>
-        <w:rPr>
-          <w:rFonts w:ascii="Times New Roman" w:eastAsia="Times New Roman" w:hAnsi="Times New Roman" w:cs="Times New Roman"/>
-          <w:sz w:val="24"/>
-          <w:szCs w:val="24"/>
-        </w:rPr>
-        <w:t>Whether one or two demand characteristic conditions are being compared (one, two)</w:t>
-      </w:r>
-    </w:p>
-    <w:p>
-      <w:pPr>
-        <w:numPr>
-          <w:ilvl w:val="0"/>
-          <w:numId w:val="4"/>
-        </w:numPr>
-        <w:spacing w:before="200" w:after="0"/>
-        <w:rPr>
-          <w:rFonts w:ascii="Times New Roman" w:eastAsia="Times New Roman" w:hAnsi="Times New Roman" w:cs="Times New Roman"/>
-          <w:sz w:val="24"/>
-          <w:szCs w:val="24"/>
-        </w:rPr>
-      </w:pPr>
-      <w:r>
-        <w:rPr>
-          <w:rFonts w:ascii="Times New Roman" w:eastAsia="Times New Roman" w:hAnsi="Times New Roman" w:cs="Times New Roman"/>
-          <w:sz w:val="24"/>
-          <w:szCs w:val="24"/>
-        </w:rPr>
-        <w:t>Comparison design (between-subjects, within-subjects)</w:t>
-      </w:r>
-    </w:p>
-    <w:p>
-      <w:pPr>
-        <w:numPr>
-          <w:ilvl w:val="0"/>
-          <w:numId w:val="4"/>
-        </w:numPr>
-        <w:spacing w:before="200"/>
-        <w:rPr>
-          <w:rFonts w:ascii="Times New Roman" w:eastAsia="Times New Roman" w:hAnsi="Times New Roman" w:cs="Times New Roman"/>
-          <w:sz w:val="24"/>
-          <w:szCs w:val="24"/>
-        </w:rPr>
-      </w:pPr>
-      <w:r>
-        <w:rPr>
-          <w:rFonts w:ascii="Times New Roman" w:eastAsia="Times New Roman" w:hAnsi="Times New Roman" w:cs="Times New Roman"/>
-          <w:sz w:val="24"/>
-          <w:szCs w:val="24"/>
-        </w:rPr>
-        <w:t>Whether the study is published (yes, no)</w:t>
-      </w:r>
-    </w:p>
-    <w:p>
-      <w:pPr>
-        <w:pStyle w:val="Heading2"/>
-        <w:spacing w:before="200"/>
-        <w:rPr>
-          <w:color w:val="38761D"/>
-          <w:u w:val="single"/>
-        </w:rPr>
-      </w:pPr>
-      <w:bookmarkStart w:id="15" w:name="_kelhoryouuzm" w:colFirst="0" w:colLast="0"/>
-      <w:bookmarkEnd w:id="15"/>
-      <w:r>
-        <w:t xml:space="preserve">Conceptual Moderators </w:t>
-      </w:r>
-      <w:r>
-        <w:rPr>
-          <w:color w:val="38761D"/>
-        </w:rPr>
-        <w:t>and Participant Predictions</w:t>
-      </w:r>
-    </w:p>
-    <w:p>
-      <w:pPr>
-        <w:spacing w:before="200"/>
-        <w:rPr>
-          <w:rFonts w:ascii="Times New Roman" w:eastAsia="Times New Roman" w:hAnsi="Times New Roman" w:cs="Times New Roman"/>
-          <w:strike/>
-          <w:color w:val="38761D"/>
-          <w:sz w:val="24"/>
-          <w:szCs w:val="24"/>
-        </w:rPr>
-      </w:pPr>
-      <w:r>
-        <w:rPr>
-          <w:rFonts w:ascii="Times New Roman" w:eastAsia="Times New Roman" w:hAnsi="Times New Roman" w:cs="Times New Roman"/>
-          <w:color w:val="38761D"/>
-          <w:sz w:val="24"/>
-          <w:szCs w:val="24"/>
-        </w:rPr>
-        <w:t xml:space="preserve">Depending on the availability of resources, we plan to </w:t>
-      </w:r>
-      <w:r>
-        <w:rPr>
-          <w:rFonts w:ascii="Times New Roman" w:eastAsia="Times New Roman" w:hAnsi="Times New Roman" w:cs="Times New Roman"/>
-          <w:sz w:val="24"/>
-          <w:szCs w:val="24"/>
-        </w:rPr>
-        <w:t xml:space="preserve">collect </w:t>
-      </w:r>
-      <w:r>
-        <w:rPr>
-          <w:rFonts w:ascii="Times New Roman" w:eastAsia="Times New Roman" w:hAnsi="Times New Roman" w:cs="Times New Roman"/>
-          <w:i/>
-          <w:sz w:val="24"/>
-          <w:szCs w:val="24"/>
-        </w:rPr>
-        <w:t xml:space="preserve">post-hoc </w:t>
-      </w:r>
-      <w:r>
-        <w:rPr>
-          <w:rFonts w:ascii="Times New Roman" w:eastAsia="Times New Roman" w:hAnsi="Times New Roman" w:cs="Times New Roman"/>
-          <w:sz w:val="24"/>
-          <w:szCs w:val="24"/>
-        </w:rPr>
-        <w:t>measures of motivation, opportunity</w:t>
-      </w:r>
-      <w:r>
-        <w:rPr>
-          <w:rFonts w:ascii="Times New Roman" w:eastAsia="Times New Roman" w:hAnsi="Times New Roman" w:cs="Times New Roman"/>
-          <w:i/>
-          <w:sz w:val="24"/>
-          <w:szCs w:val="24"/>
-        </w:rPr>
-        <w:t xml:space="preserve">, </w:t>
-      </w:r>
-      <w:r>
-        <w:rPr>
-          <w:rFonts w:ascii="Times New Roman" w:eastAsia="Times New Roman" w:hAnsi="Times New Roman" w:cs="Times New Roman"/>
-          <w:color w:val="38761D"/>
-          <w:sz w:val="24"/>
-          <w:szCs w:val="24"/>
-        </w:rPr>
-        <w:t xml:space="preserve">belief, and predictions </w:t>
-      </w:r>
-      <w:r>
-        <w:rPr>
-          <w:rFonts w:ascii="Times New Roman" w:eastAsia="Times New Roman" w:hAnsi="Times New Roman" w:cs="Times New Roman"/>
-          <w:sz w:val="24"/>
-          <w:szCs w:val="24"/>
-        </w:rPr>
-        <w:t xml:space="preserve">through a new set of participants </w:t>
-      </w:r>
-      <w:r>
-        <w:rPr>
-          <w:rFonts w:ascii="Times New Roman" w:eastAsia="Times New Roman" w:hAnsi="Times New Roman" w:cs="Times New Roman"/>
-          <w:color w:val="38761D"/>
-          <w:sz w:val="24"/>
-          <w:szCs w:val="24"/>
-        </w:rPr>
-        <w:t>(100-250)</w:t>
-      </w:r>
-      <w:r>
-        <w:rPr>
-          <w:rFonts w:ascii="Times New Roman" w:eastAsia="Times New Roman" w:hAnsi="Times New Roman" w:cs="Times New Roman"/>
-          <w:sz w:val="24"/>
-          <w:szCs w:val="24"/>
-        </w:rPr>
-        <w:t xml:space="preserve">. </w:t>
-      </w:r>
-      <w:r>
-        <w:rPr>
-          <w:rFonts w:ascii="Times New Roman" w:eastAsia="Times New Roman" w:hAnsi="Times New Roman" w:cs="Times New Roman"/>
-          <w:strike/>
-          <w:color w:val="38761D"/>
-          <w:sz w:val="24"/>
-          <w:szCs w:val="24"/>
-        </w:rPr>
-        <w:t xml:space="preserve">Here, we describe our </w:t>
-      </w:r>
-      <w:r>
-        <w:rPr>
-          <w:rFonts w:ascii="Times New Roman" w:eastAsia="Times New Roman" w:hAnsi="Times New Roman" w:cs="Times New Roman"/>
-          <w:i/>
-          <w:strike/>
-          <w:color w:val="38761D"/>
-          <w:sz w:val="24"/>
-          <w:szCs w:val="24"/>
-        </w:rPr>
-        <w:t>preliminary plans</w:t>
-      </w:r>
-      <w:r>
-        <w:rPr>
-          <w:rFonts w:ascii="Times New Roman" w:eastAsia="Times New Roman" w:hAnsi="Times New Roman" w:cs="Times New Roman"/>
-          <w:strike/>
-          <w:color w:val="38761D"/>
-          <w:sz w:val="24"/>
-          <w:szCs w:val="24"/>
-        </w:rPr>
-        <w:t>.</w:t>
-      </w:r>
-    </w:p>
-    <w:p>
-      <w:pPr>
-        <w:spacing w:before="200"/>
-        <w:rPr>
-          <w:rFonts w:ascii="Times New Roman" w:eastAsia="Times New Roman" w:hAnsi="Times New Roman" w:cs="Times New Roman"/>
-          <w:sz w:val="24"/>
-          <w:szCs w:val="24"/>
-        </w:rPr>
-      </w:pPr>
-      <w:r>
-        <w:rPr>
-          <w:rFonts w:ascii="Times New Roman" w:eastAsia="Times New Roman" w:hAnsi="Times New Roman" w:cs="Times New Roman"/>
-          <w:sz w:val="24"/>
-          <w:szCs w:val="24"/>
-        </w:rPr>
-        <w:t>For each demand characteristics condition in each study, this new set of participants will review key study details and report the extent to which they:</w:t>
-      </w:r>
-    </w:p>
-    <w:p>
-      <w:pPr>
-        <w:numPr>
-          <w:ilvl w:val="0"/>
-          <w:numId w:val="7"/>
-        </w:numPr>
-        <w:spacing w:before="200" w:after="0"/>
-        <w:rPr>
-          <w:rFonts w:ascii="Times New Roman" w:eastAsia="Times New Roman" w:hAnsi="Times New Roman" w:cs="Times New Roman"/>
-          <w:sz w:val="24"/>
-          <w:szCs w:val="24"/>
-        </w:rPr>
-      </w:pPr>
-      <w:r>
-        <w:rPr>
-          <w:rFonts w:ascii="Times New Roman" w:eastAsia="Times New Roman" w:hAnsi="Times New Roman" w:cs="Times New Roman"/>
-          <w:sz w:val="24"/>
-          <w:szCs w:val="24"/>
-        </w:rPr>
-        <w:t>Would be motivated to provide hypothesis-consistent responses (</w:t>
-      </w:r>
-      <w:r>
-        <w:rPr>
-          <w:rFonts w:ascii="Times New Roman" w:eastAsia="Times New Roman" w:hAnsi="Times New Roman" w:cs="Times New Roman"/>
-          <w:color w:val="38761D"/>
-          <w:sz w:val="24"/>
-          <w:szCs w:val="24"/>
-        </w:rPr>
-        <w:t xml:space="preserve">-3 = Extremely motivated to adjust response to be inconsistent with the researchers' stated hypothesis; 3 = Extremely motivated to adjust response to be consistent with the researcher's stated hypothesis), </w:t>
-      </w:r>
-    </w:p>
-    <w:p>
-      <w:pPr>
-        <w:numPr>
-          <w:ilvl w:val="0"/>
-          <w:numId w:val="7"/>
-        </w:numPr>
-        <w:spacing w:after="0"/>
-        <w:rPr>
-          <w:rFonts w:ascii="Times New Roman" w:eastAsia="Times New Roman" w:hAnsi="Times New Roman" w:cs="Times New Roman"/>
-          <w:sz w:val="24"/>
-          <w:szCs w:val="24"/>
-        </w:rPr>
-      </w:pPr>
-      <w:r>
-        <w:rPr>
-          <w:rFonts w:ascii="Times New Roman" w:eastAsia="Times New Roman" w:hAnsi="Times New Roman" w:cs="Times New Roman"/>
-          <w:color w:val="38761D"/>
-          <w:sz w:val="24"/>
-          <w:szCs w:val="24"/>
-        </w:rPr>
-        <w:t>Would be able to adjust their responses on the outcome-of-interest (0 = “extremely incapable” to 4 = “extremely capable)</w:t>
-      </w:r>
-    </w:p>
-    <w:p>
-      <w:pPr>
-        <w:numPr>
-          <w:ilvl w:val="0"/>
-          <w:numId w:val="7"/>
-        </w:numPr>
-        <w:spacing w:after="0"/>
-        <w:rPr>
-          <w:rFonts w:ascii="Times New Roman" w:eastAsia="Times New Roman" w:hAnsi="Times New Roman" w:cs="Times New Roman"/>
-          <w:sz w:val="24"/>
-          <w:szCs w:val="24"/>
-        </w:rPr>
-      </w:pPr>
-      <w:r>
-        <w:rPr>
-          <w:rFonts w:ascii="Times New Roman" w:eastAsia="Times New Roman" w:hAnsi="Times New Roman" w:cs="Times New Roman"/>
-          <w:color w:val="38761D"/>
-          <w:sz w:val="24"/>
-          <w:szCs w:val="24"/>
-        </w:rPr>
-        <w:t xml:space="preserve">Would believe the experimenter’s hypothesis (-3 </w:t>
-      </w:r>
-      <w:proofErr w:type="gramStart"/>
-      <w:r>
-        <w:rPr>
-          <w:rFonts w:ascii="Times New Roman" w:eastAsia="Times New Roman" w:hAnsi="Times New Roman" w:cs="Times New Roman"/>
-          <w:color w:val="38761D"/>
-          <w:sz w:val="24"/>
-          <w:szCs w:val="24"/>
-        </w:rPr>
-        <w:t>=”strong</w:t>
-      </w:r>
-      <w:proofErr w:type="gramEnd"/>
-      <w:r>
-        <w:rPr>
-          <w:rFonts w:ascii="Times New Roman" w:eastAsia="Times New Roman" w:hAnsi="Times New Roman" w:cs="Times New Roman"/>
-          <w:color w:val="38761D"/>
-          <w:sz w:val="24"/>
-          <w:szCs w:val="24"/>
-        </w:rPr>
-        <w:t xml:space="preserve"> disbelief” to 3 = “strong belief”)</w:t>
-      </w:r>
-    </w:p>
-    <w:p>
-      <w:pPr>
-        <w:numPr>
-          <w:ilvl w:val="0"/>
-          <w:numId w:val="7"/>
-        </w:numPr>
-        <w:rPr>
-          <w:rFonts w:ascii="Times New Roman" w:eastAsia="Times New Roman" w:hAnsi="Times New Roman" w:cs="Times New Roman"/>
-          <w:sz w:val="24"/>
-          <w:szCs w:val="24"/>
-        </w:rPr>
-      </w:pPr>
-      <w:r>
-        <w:rPr>
-          <w:rFonts w:ascii="Times New Roman" w:eastAsia="Times New Roman" w:hAnsi="Times New Roman" w:cs="Times New Roman"/>
-          <w:color w:val="38761D"/>
-          <w:sz w:val="24"/>
-          <w:szCs w:val="24"/>
-        </w:rPr>
-        <w:lastRenderedPageBreak/>
-        <w:t>Expect other participants to confirm the researcher’s hypothesis (-3 = “extremely likely to adjust responses to be inconsistent” to 3 = “extremely likely to adjust responses to be consistent”).</w:t>
-      </w:r>
-    </w:p>
-    <w:p>
-      <w:pPr>
-        <w:spacing w:before="200"/>
-        <w:rPr>
-          <w:rFonts w:ascii="Times New Roman" w:eastAsia="Times New Roman" w:hAnsi="Times New Roman" w:cs="Times New Roman"/>
-          <w:color w:val="38761D"/>
-          <w:sz w:val="24"/>
-          <w:szCs w:val="24"/>
-        </w:rPr>
-      </w:pPr>
-      <w:r>
-        <w:rPr>
-          <w:rFonts w:ascii="Times New Roman" w:eastAsia="Times New Roman" w:hAnsi="Times New Roman" w:cs="Times New Roman"/>
-          <w:color w:val="38761D"/>
-          <w:sz w:val="24"/>
-          <w:szCs w:val="24"/>
-        </w:rPr>
-        <w:t>Participants will be randomly assigned to review 10 of these vignettes. After each vignette, they will be asked to identify the researcher’s stated hypothesis–and we plan to exclude ratings in cases where the correct hypothesis is not identified.</w:t>
-      </w:r>
-    </w:p>
-    <w:p>
-      <w:pPr>
-        <w:spacing w:before="200"/>
-        <w:rPr>
-          <w:rFonts w:ascii="Times New Roman" w:eastAsia="Times New Roman" w:hAnsi="Times New Roman" w:cs="Times New Roman"/>
-          <w:sz w:val="24"/>
-          <w:szCs w:val="24"/>
-        </w:rPr>
-      </w:pPr>
-      <w:r>
-        <w:rPr>
-          <w:rFonts w:ascii="Times New Roman" w:eastAsia="Times New Roman" w:hAnsi="Times New Roman" w:cs="Times New Roman"/>
-          <w:sz w:val="24"/>
-          <w:szCs w:val="24"/>
-        </w:rPr>
-        <w:t>For each condition, scores will be computed by averaging participant ratings. For the control conditions, we will assume these values are zero because participants were not given information about the experimenter’s hypothesis. For each effect size, we will sum the scores for the two conditions being compared. Doing so allows us to accommodate the fact that some studies do not use a control group, instead comparing two demand characteristics conditions.</w:t>
-      </w:r>
-    </w:p>
-    <w:p>
-      <w:pPr>
-        <w:spacing w:before="200"/>
-        <w:rPr>
-          <w:rFonts w:ascii="Times New Roman" w:eastAsia="Times New Roman" w:hAnsi="Times New Roman" w:cs="Times New Roman"/>
-          <w:color w:val="38761D"/>
-          <w:sz w:val="24"/>
-          <w:szCs w:val="24"/>
-        </w:rPr>
-      </w:pPr>
-      <w:r>
-        <w:rPr>
-          <w:rFonts w:ascii="Times New Roman" w:eastAsia="Times New Roman" w:hAnsi="Times New Roman" w:cs="Times New Roman"/>
-          <w:color w:val="38761D"/>
-          <w:sz w:val="24"/>
-          <w:szCs w:val="24"/>
-        </w:rPr>
-        <w:t xml:space="preserve">Of note, we will not include nil-hypothesis comparisons in our analyses because our coding strategy </w:t>
-      </w:r>
-      <w:proofErr w:type="spellStart"/>
-      <w:r>
-        <w:rPr>
-          <w:rFonts w:ascii="Times New Roman" w:eastAsia="Times New Roman" w:hAnsi="Times New Roman" w:cs="Times New Roman"/>
-          <w:color w:val="38761D"/>
-          <w:sz w:val="24"/>
-          <w:szCs w:val="24"/>
-        </w:rPr>
-        <w:t>cannnot</w:t>
-      </w:r>
-      <w:proofErr w:type="spellEnd"/>
-      <w:r>
-        <w:rPr>
-          <w:rFonts w:ascii="Times New Roman" w:eastAsia="Times New Roman" w:hAnsi="Times New Roman" w:cs="Times New Roman"/>
-          <w:color w:val="38761D"/>
-          <w:sz w:val="24"/>
-          <w:szCs w:val="24"/>
-        </w:rPr>
-        <w:t xml:space="preserve"> accommodate the potential moderating role of motivation and belief in this condition. For example, imagine that a participant is (a) told that an intervention will not impact mood (nil demand), and (b) is extremely motivated to disconfirm the hypothesis. Relative to a control condition, this participant could disconfirm the hypothesis by either increasing </w:t>
-      </w:r>
-      <w:r>
-        <w:rPr>
-          <w:rFonts w:ascii="Times New Roman" w:eastAsia="Times New Roman" w:hAnsi="Times New Roman" w:cs="Times New Roman"/>
-          <w:i/>
-          <w:color w:val="38761D"/>
-          <w:sz w:val="24"/>
-          <w:szCs w:val="24"/>
-        </w:rPr>
-        <w:t>or</w:t>
-      </w:r>
-      <w:r>
-        <w:rPr>
-          <w:rFonts w:ascii="Times New Roman" w:eastAsia="Times New Roman" w:hAnsi="Times New Roman" w:cs="Times New Roman"/>
-          <w:color w:val="38761D"/>
-          <w:sz w:val="24"/>
-          <w:szCs w:val="24"/>
-        </w:rPr>
-        <w:t xml:space="preserve"> decreasing their mood report. Thus, even if motivation does moderate the effects of demand characteristics, we would not expect a systematic pattern to emerge with our coding scheme. </w:t>
-      </w:r>
-    </w:p>
-    <w:p>
-      <w:pPr>
-        <w:spacing w:before="200"/>
-        <w:rPr>
-          <w:rFonts w:ascii="Times New Roman" w:eastAsia="Times New Roman" w:hAnsi="Times New Roman" w:cs="Times New Roman"/>
-          <w:color w:val="38761D"/>
-          <w:sz w:val="24"/>
-          <w:szCs w:val="24"/>
-        </w:rPr>
-      </w:pPr>
-      <w:r>
-        <w:rPr>
-          <w:rFonts w:ascii="Times New Roman" w:eastAsia="Times New Roman" w:hAnsi="Times New Roman" w:cs="Times New Roman"/>
-          <w:color w:val="38761D"/>
-          <w:sz w:val="24"/>
-          <w:szCs w:val="24"/>
-        </w:rPr>
-        <w:t xml:space="preserve">For two of these vignettes (the positive- and nil-hypothesis conditions in Coles et al., 2022, Study 2), participants will complete the actual study procedures. This means they will pose happy and neutral facial expressions across two blocks and subsequently self-report their emotional experience. </w:t>
-      </w:r>
-      <w:proofErr w:type="gramStart"/>
-      <w:r>
-        <w:rPr>
-          <w:rFonts w:ascii="Times New Roman" w:eastAsia="Times New Roman" w:hAnsi="Times New Roman" w:cs="Times New Roman"/>
-          <w:color w:val="38761D"/>
-          <w:sz w:val="24"/>
-          <w:szCs w:val="24"/>
-        </w:rPr>
-        <w:t>These</w:t>
-      </w:r>
-      <w:proofErr w:type="gramEnd"/>
-      <w:r>
-        <w:rPr>
-          <w:rFonts w:ascii="Times New Roman" w:eastAsia="Times New Roman" w:hAnsi="Times New Roman" w:cs="Times New Roman"/>
-          <w:color w:val="38761D"/>
-          <w:sz w:val="24"/>
-          <w:szCs w:val="24"/>
-        </w:rPr>
-        <w:t xml:space="preserve"> data will allow us to examine–in an exploratory manner–the extent to which hypothetical ratings match participants’ actual responses in an experiment with explicit demand characteristics. </w:t>
-      </w:r>
-    </w:p>
-    <w:p>
-      <w:pPr>
-        <w:pStyle w:val="Heading1"/>
-      </w:pPr>
-      <w:bookmarkStart w:id="16" w:name="_6xx26konzym" w:colFirst="0" w:colLast="0"/>
-      <w:bookmarkEnd w:id="16"/>
-      <w:r>
-        <w:t>Statistical Models</w:t>
-      </w:r>
-    </w:p>
-    <w:p>
-      <w:pPr>
-        <w:spacing w:before="200"/>
-        <w:rPr>
-          <w:rFonts w:ascii="Times New Roman" w:eastAsia="Times New Roman" w:hAnsi="Times New Roman" w:cs="Times New Roman"/>
-          <w:color w:val="38761D"/>
-          <w:sz w:val="24"/>
-          <w:szCs w:val="24"/>
-        </w:rPr>
-      </w:pPr>
-      <w:r>
-        <w:rPr>
-          <w:rFonts w:ascii="Times New Roman" w:eastAsia="Times New Roman" w:hAnsi="Times New Roman" w:cs="Times New Roman"/>
-          <w:color w:val="38761D"/>
-          <w:sz w:val="24"/>
-          <w:szCs w:val="24"/>
-        </w:rPr>
-        <w:t xml:space="preserve">We originally planned to analyze our data using meta-analysis with robust variance </w:t>
-      </w:r>
-      <w:proofErr w:type="gramStart"/>
-      <w:r>
-        <w:rPr>
-          <w:rFonts w:ascii="Times New Roman" w:eastAsia="Times New Roman" w:hAnsi="Times New Roman" w:cs="Times New Roman"/>
-          <w:color w:val="38761D"/>
-          <w:sz w:val="24"/>
-          <w:szCs w:val="24"/>
-        </w:rPr>
-        <w:t>estimates, but</w:t>
-      </w:r>
-      <w:proofErr w:type="gramEnd"/>
-      <w:r>
-        <w:rPr>
-          <w:rFonts w:ascii="Times New Roman" w:eastAsia="Times New Roman" w:hAnsi="Times New Roman" w:cs="Times New Roman"/>
-          <w:color w:val="38761D"/>
-          <w:sz w:val="24"/>
-          <w:szCs w:val="24"/>
-        </w:rPr>
-        <w:t xml:space="preserve"> were convinced that three-level meta-regression would allow us to better describe sources of variability. In general, this did not substantially change our parameter estimates or conclusions.</w:t>
-      </w:r>
-    </w:p>
-    <w:p>
-      <w:pPr>
-        <w:spacing w:before="200"/>
-        <w:rPr>
-          <w:rFonts w:ascii="Times New Roman" w:eastAsia="Times New Roman" w:hAnsi="Times New Roman" w:cs="Times New Roman"/>
-          <w:b/>
-          <w:sz w:val="24"/>
-          <w:szCs w:val="24"/>
-        </w:rPr>
-      </w:pPr>
-      <w:r>
-        <w:rPr>
-          <w:rFonts w:ascii="Times New Roman" w:eastAsia="Times New Roman" w:hAnsi="Times New Roman" w:cs="Times New Roman"/>
-          <w:b/>
-          <w:sz w:val="24"/>
-          <w:szCs w:val="24"/>
-        </w:rPr>
-        <w:t>Meta-regression with robust variance estimates</w:t>
-      </w:r>
-    </w:p>
-    <w:p>
-      <w:pPr>
-        <w:spacing w:before="200"/>
-        <w:rPr>
-          <w:rFonts w:ascii="Times New Roman" w:eastAsia="Times New Roman" w:hAnsi="Times New Roman" w:cs="Times New Roman"/>
-          <w:color w:val="38761D"/>
-          <w:sz w:val="24"/>
-          <w:szCs w:val="24"/>
-        </w:rPr>
-      </w:pPr>
-      <w:r>
-        <w:rPr>
-          <w:rFonts w:ascii="Times New Roman" w:eastAsia="Times New Roman" w:hAnsi="Times New Roman" w:cs="Times New Roman"/>
-          <w:sz w:val="24"/>
-          <w:szCs w:val="24"/>
-        </w:rPr>
-        <w:t xml:space="preserve">For overall effect size estimates and subgroup analyses (i.e., analyses split by potential moderators), we plan to use </w:t>
-      </w:r>
-      <w:r>
-        <w:rPr>
-          <w:rFonts w:ascii="Times New Roman" w:eastAsia="Times New Roman" w:hAnsi="Times New Roman" w:cs="Times New Roman"/>
-          <w:color w:val="38761D"/>
-          <w:sz w:val="24"/>
-          <w:szCs w:val="24"/>
-        </w:rPr>
-        <w:t xml:space="preserve">random three-level meta-analysis </w:t>
-      </w:r>
-      <w:r>
-        <w:rPr>
-          <w:rFonts w:ascii="Times New Roman" w:eastAsia="Times New Roman" w:hAnsi="Times New Roman" w:cs="Times New Roman"/>
-          <w:strike/>
-          <w:color w:val="38761D"/>
-          <w:sz w:val="24"/>
-          <w:szCs w:val="24"/>
-        </w:rPr>
-        <w:t>meta-regression with robust variance estimates (Hedges, Tipton, &amp; Johnson, 2010)</w:t>
-      </w:r>
-      <w:r>
-        <w:rPr>
-          <w:rFonts w:ascii="Times New Roman" w:eastAsia="Times New Roman" w:hAnsi="Times New Roman" w:cs="Times New Roman"/>
-          <w:color w:val="38761D"/>
-          <w:sz w:val="24"/>
-          <w:szCs w:val="24"/>
-        </w:rPr>
-        <w:t>.  To estimate the overall effect size, we will fit an intercept-only 3LMA model. For moderator analyses, continuous and dummy-coded categorical moderators will be separately entered into the model. For categorical moderators, we will use the models to estimate overall effect sizes within each subgroup of the moderator.</w:t>
-      </w:r>
-    </w:p>
-    <w:p>
-      <w:pPr>
-        <w:spacing w:before="200"/>
-        <w:rPr>
-          <w:rFonts w:ascii="Times New Roman" w:eastAsia="Times New Roman" w:hAnsi="Times New Roman" w:cs="Times New Roman"/>
-          <w:strike/>
-          <w:color w:val="38761D"/>
-          <w:sz w:val="24"/>
-          <w:szCs w:val="24"/>
-        </w:rPr>
-      </w:pPr>
-      <w:r>
-        <w:rPr>
-          <w:rFonts w:ascii="Times New Roman" w:eastAsia="Times New Roman" w:hAnsi="Times New Roman" w:cs="Times New Roman"/>
-          <w:strike/>
-          <w:color w:val="38761D"/>
-          <w:sz w:val="24"/>
-          <w:szCs w:val="24"/>
-        </w:rPr>
-        <w:lastRenderedPageBreak/>
-        <w:t xml:space="preserve">We will use the correlated effects weighting scheme with the default assumed within-study effect-size correlation, </w:t>
-      </w:r>
-      <w:r>
-        <w:rPr>
-          <w:rFonts w:ascii="Times New Roman" w:eastAsia="Times New Roman" w:hAnsi="Times New Roman" w:cs="Times New Roman"/>
-          <w:i/>
-          <w:strike/>
-          <w:color w:val="38761D"/>
-          <w:sz w:val="24"/>
-          <w:szCs w:val="24"/>
-        </w:rPr>
-        <w:t xml:space="preserve">r </w:t>
-      </w:r>
-      <w:r>
-        <w:rPr>
-          <w:rFonts w:ascii="Times New Roman" w:eastAsia="Times New Roman" w:hAnsi="Times New Roman" w:cs="Times New Roman"/>
-          <w:strike/>
-          <w:color w:val="38761D"/>
-          <w:sz w:val="24"/>
-          <w:szCs w:val="24"/>
-        </w:rPr>
-        <w:t xml:space="preserve">=.80. Nonetheless, for our </w:t>
-      </w:r>
-      <w:r>
-        <w:rPr>
-          <w:rFonts w:ascii="Times New Roman" w:eastAsia="Times New Roman" w:hAnsi="Times New Roman" w:cs="Times New Roman"/>
-          <w:i/>
-          <w:strike/>
-          <w:color w:val="38761D"/>
-          <w:sz w:val="24"/>
-          <w:szCs w:val="24"/>
-        </w:rPr>
-        <w:t>overall effect size analysis</w:t>
-      </w:r>
-      <w:r>
-        <w:rPr>
-          <w:rFonts w:ascii="Times New Roman" w:eastAsia="Times New Roman" w:hAnsi="Times New Roman" w:cs="Times New Roman"/>
-          <w:strike/>
-          <w:color w:val="38761D"/>
-          <w:sz w:val="24"/>
-          <w:szCs w:val="24"/>
-        </w:rPr>
-        <w:t xml:space="preserve">, we will perform sensitivity analyses that test the following values: </w:t>
-      </w:r>
-      <w:r>
-        <w:rPr>
-          <w:rFonts w:ascii="Times New Roman" w:eastAsia="Times New Roman" w:hAnsi="Times New Roman" w:cs="Times New Roman"/>
-          <w:i/>
-          <w:strike/>
-          <w:color w:val="38761D"/>
-          <w:sz w:val="24"/>
-          <w:szCs w:val="24"/>
-        </w:rPr>
-        <w:t>r</w:t>
-      </w:r>
-      <w:r>
-        <w:rPr>
-          <w:rFonts w:ascii="Times New Roman" w:eastAsia="Times New Roman" w:hAnsi="Times New Roman" w:cs="Times New Roman"/>
-          <w:strike/>
-          <w:color w:val="38761D"/>
-          <w:sz w:val="24"/>
-          <w:szCs w:val="24"/>
-        </w:rPr>
-        <w:t xml:space="preserve"> = 0, .20, .40, .60, 1.</w:t>
-      </w:r>
-    </w:p>
-    <w:p>
-      <w:pPr>
-        <w:spacing w:before="200" w:after="0"/>
-        <w:rPr>
-          <w:rFonts w:ascii="Times New Roman" w:eastAsia="Times New Roman" w:hAnsi="Times New Roman" w:cs="Times New Roman"/>
-          <w:sz w:val="24"/>
-          <w:szCs w:val="24"/>
-        </w:rPr>
-      </w:pPr>
-      <w:r>
-        <w:rPr>
-          <w:rFonts w:ascii="Times New Roman" w:eastAsia="Times New Roman" w:hAnsi="Times New Roman" w:cs="Times New Roman"/>
-          <w:sz w:val="24"/>
-          <w:szCs w:val="24"/>
-        </w:rPr>
-        <w:t xml:space="preserve">To calculate Cohen’s </w:t>
-      </w:r>
-      <w:r>
-        <w:rPr>
-          <w:rFonts w:ascii="Times New Roman" w:eastAsia="Times New Roman" w:hAnsi="Times New Roman" w:cs="Times New Roman"/>
-          <w:i/>
-          <w:sz w:val="24"/>
-          <w:szCs w:val="24"/>
-        </w:rPr>
-        <w:t>d</w:t>
-      </w:r>
-      <w:r>
-        <w:rPr>
-          <w:rFonts w:ascii="Times New Roman" w:eastAsia="Times New Roman" w:hAnsi="Times New Roman" w:cs="Times New Roman"/>
-          <w:sz w:val="24"/>
-          <w:szCs w:val="24"/>
-        </w:rPr>
-        <w:t xml:space="preserve"> for within-subjects design we need the correlation between the pre- and post- measures. This correlation is rarely reported, so we will assume a correlation of </w:t>
-      </w:r>
-      <w:proofErr w:type="gramStart"/>
-      <w:r>
-        <w:rPr>
-          <w:rFonts w:ascii="Times New Roman" w:eastAsia="Times New Roman" w:hAnsi="Times New Roman" w:cs="Times New Roman"/>
-          <w:i/>
-          <w:sz w:val="24"/>
-          <w:szCs w:val="24"/>
-        </w:rPr>
-        <w:t>r</w:t>
-      </w:r>
-      <w:r>
-        <w:rPr>
-          <w:rFonts w:ascii="Times New Roman" w:eastAsia="Times New Roman" w:hAnsi="Times New Roman" w:cs="Times New Roman"/>
-          <w:sz w:val="24"/>
-          <w:szCs w:val="24"/>
-        </w:rPr>
-        <w:t xml:space="preserve">  =</w:t>
-      </w:r>
-      <w:proofErr w:type="gramEnd"/>
-      <w:r>
-        <w:rPr>
-          <w:rFonts w:ascii="Times New Roman" w:eastAsia="Times New Roman" w:hAnsi="Times New Roman" w:cs="Times New Roman"/>
-          <w:sz w:val="24"/>
-          <w:szCs w:val="24"/>
-        </w:rPr>
-        <w:t xml:space="preserve"> .50. Nonetheless, for our </w:t>
-      </w:r>
-      <w:r>
-        <w:rPr>
-          <w:rFonts w:ascii="Times New Roman" w:eastAsia="Times New Roman" w:hAnsi="Times New Roman" w:cs="Times New Roman"/>
-          <w:i/>
-          <w:sz w:val="24"/>
-          <w:szCs w:val="24"/>
-        </w:rPr>
-        <w:t>overall effect size analysis,</w:t>
-      </w:r>
-      <w:r>
-        <w:rPr>
-          <w:rFonts w:ascii="Times New Roman" w:eastAsia="Times New Roman" w:hAnsi="Times New Roman" w:cs="Times New Roman"/>
-          <w:sz w:val="24"/>
-          <w:szCs w:val="24"/>
-        </w:rPr>
-        <w:t xml:space="preserve"> we will perform sensitivity analyses that test the following values: </w:t>
-      </w:r>
-      <w:r>
-        <w:rPr>
-          <w:rFonts w:ascii="Times New Roman" w:eastAsia="Times New Roman" w:hAnsi="Times New Roman" w:cs="Times New Roman"/>
-          <w:i/>
-          <w:sz w:val="24"/>
-          <w:szCs w:val="24"/>
-        </w:rPr>
-        <w:t>r</w:t>
-      </w:r>
-      <w:r>
-        <w:rPr>
-          <w:rFonts w:ascii="Times New Roman" w:eastAsia="Times New Roman" w:hAnsi="Times New Roman" w:cs="Times New Roman"/>
-          <w:sz w:val="24"/>
-          <w:szCs w:val="24"/>
-        </w:rPr>
-        <w:t xml:space="preserve"> = .10, .30, .70, .90.</w:t>
-      </w:r>
-    </w:p>
-    <w:p>
-      <w:pPr>
-        <w:spacing w:before="200"/>
-        <w:rPr>
-          <w:rFonts w:ascii="Times New Roman" w:eastAsia="Times New Roman" w:hAnsi="Times New Roman" w:cs="Times New Roman"/>
-          <w:sz w:val="24"/>
-          <w:szCs w:val="24"/>
-        </w:rPr>
-      </w:pPr>
-      <w:r>
-        <w:rPr>
-          <w:rFonts w:ascii="Times New Roman" w:eastAsia="Times New Roman" w:hAnsi="Times New Roman" w:cs="Times New Roman"/>
-          <w:b/>
-          <w:sz w:val="24"/>
-          <w:szCs w:val="24"/>
-        </w:rPr>
-        <w:t>Subgroup analyses</w:t>
-      </w:r>
-    </w:p>
-    <w:p>
-      <w:pPr>
-        <w:pStyle w:val="Heading2"/>
-        <w:spacing w:before="200"/>
-      </w:pPr>
-      <w:bookmarkStart w:id="17" w:name="_55wxmieifwxx" w:colFirst="0" w:colLast="0"/>
-      <w:bookmarkEnd w:id="17"/>
-      <w:r>
-        <w:t>Publication bias</w:t>
-      </w:r>
-    </w:p>
-    <w:p>
-      <w:pPr>
-        <w:spacing w:before="200"/>
-        <w:rPr>
-          <w:rFonts w:ascii="Times New Roman" w:eastAsia="Times New Roman" w:hAnsi="Times New Roman" w:cs="Times New Roman"/>
-          <w:color w:val="000000"/>
-          <w:sz w:val="24"/>
-          <w:szCs w:val="24"/>
-        </w:rPr>
-      </w:pPr>
-      <w:r>
-        <w:rPr>
-          <w:rFonts w:ascii="Times New Roman" w:eastAsia="Times New Roman" w:hAnsi="Times New Roman" w:cs="Times New Roman"/>
-          <w:sz w:val="24"/>
-          <w:szCs w:val="24"/>
-        </w:rPr>
-        <w:t xml:space="preserve">To estimate, correct, and evaluate the impact of publication bias, we will use three approaches: (1) </w:t>
-      </w:r>
-      <w:r>
-        <w:rPr>
-          <w:rFonts w:ascii="Times New Roman" w:eastAsia="Times New Roman" w:hAnsi="Times New Roman" w:cs="Times New Roman"/>
-          <w:color w:val="000000"/>
-          <w:sz w:val="24"/>
-          <w:szCs w:val="24"/>
-        </w:rPr>
-        <w:t>PET-PEESE analys</w:t>
-      </w:r>
-      <w:r>
-        <w:rPr>
-          <w:rFonts w:ascii="Times New Roman" w:eastAsia="Times New Roman" w:hAnsi="Times New Roman" w:cs="Times New Roman"/>
-          <w:sz w:val="24"/>
-          <w:szCs w:val="24"/>
-        </w:rPr>
-        <w:t>es (</w:t>
-      </w:r>
-      <w:r>
-        <w:rPr>
-          <w:rFonts w:ascii="Times New Roman" w:eastAsia="Times New Roman" w:hAnsi="Times New Roman" w:cs="Times New Roman"/>
-          <w:color w:val="000000"/>
-          <w:sz w:val="24"/>
-          <w:szCs w:val="24"/>
-        </w:rPr>
-        <w:t xml:space="preserve">Stanley and </w:t>
-      </w:r>
-      <w:proofErr w:type="spellStart"/>
-      <w:r>
-        <w:rPr>
-          <w:rFonts w:ascii="Times New Roman" w:eastAsia="Times New Roman" w:hAnsi="Times New Roman" w:cs="Times New Roman"/>
-          <w:color w:val="000000"/>
-          <w:sz w:val="24"/>
-          <w:szCs w:val="24"/>
-        </w:rPr>
-        <w:t>Doucouliagos</w:t>
-      </w:r>
-      <w:proofErr w:type="spellEnd"/>
-      <w:r>
-        <w:rPr>
-          <w:rFonts w:ascii="Times New Roman" w:eastAsia="Times New Roman" w:hAnsi="Times New Roman" w:cs="Times New Roman"/>
-          <w:sz w:val="24"/>
-          <w:szCs w:val="24"/>
-        </w:rPr>
-        <w:t xml:space="preserve">, </w:t>
-      </w:r>
-      <w:r>
-        <w:rPr>
-          <w:rFonts w:ascii="Times New Roman" w:eastAsia="Times New Roman" w:hAnsi="Times New Roman" w:cs="Times New Roman"/>
-          <w:color w:val="000000"/>
-          <w:sz w:val="24"/>
-          <w:szCs w:val="24"/>
-        </w:rPr>
-        <w:t>2013),</w:t>
-      </w:r>
-      <w:r>
-        <w:rPr>
-          <w:rFonts w:ascii="Times New Roman" w:eastAsia="Times New Roman" w:hAnsi="Times New Roman" w:cs="Times New Roman"/>
-          <w:sz w:val="24"/>
-          <w:szCs w:val="24"/>
-        </w:rPr>
-        <w:t xml:space="preserve"> (2) three-parameter selection modeling (Vevea &amp; Hedges, 1995), and (3) the Mathur and VanderWeele (2020) sensitivity analyses</w:t>
-      </w:r>
-      <w:r>
-        <w:rPr>
-          <w:rFonts w:ascii="Times New Roman" w:eastAsia="Times New Roman" w:hAnsi="Times New Roman" w:cs="Times New Roman"/>
-          <w:color w:val="000000"/>
-          <w:sz w:val="24"/>
-          <w:szCs w:val="24"/>
-        </w:rPr>
-        <w:t>.</w:t>
-      </w:r>
-    </w:p>
-    <w:p>
-      <w:pPr>
         <w:pBdr>
           <w:top w:val="nil"/>
           <w:left w:val="nil"/>
@@ -3647,37 +2212,1087 @@
       <w:r>
         <w:rPr>
           <w:rFonts w:ascii="Times New Roman" w:eastAsia="Times New Roman" w:hAnsi="Times New Roman" w:cs="Times New Roman"/>
-          <w:color w:val="38761D"/>
-          <w:sz w:val="24"/>
-          <w:szCs w:val="24"/>
-        </w:rPr>
-        <w:t xml:space="preserve">We originally planned to conduct PET-PEESE with aggregated dependent effect sizes, but later decided to follow advice from a simulation study and use PET-PEESE in a three-level meta-analysis (Rodgers &amp; Pustejovsky, 2021). We will report both in the manuscript if their results diverge. </w:t>
-      </w:r>
-      <w:r>
-        <w:rPr>
-          <w:rFonts w:ascii="Times New Roman" w:eastAsia="Times New Roman" w:hAnsi="Times New Roman" w:cs="Times New Roman"/>
-          <w:sz w:val="24"/>
-          <w:szCs w:val="24"/>
-        </w:rPr>
-        <w:t xml:space="preserve">To handle dependencies for the three-parameter selection modeling, we used aggregated dependent effect sizes (using the Borenstein, 2009 approach). The default assumed correlation between dependent effect sizes in the Borenstein (2009) aggregation method is .50. We will use this default value to inform our </w:t>
-      </w:r>
-      <w:proofErr w:type="gramStart"/>
-      <w:r>
-        <w:rPr>
-          <w:rFonts w:ascii="Times New Roman" w:eastAsia="Times New Roman" w:hAnsi="Times New Roman" w:cs="Times New Roman"/>
-          <w:sz w:val="24"/>
-          <w:szCs w:val="24"/>
-        </w:rPr>
-        <w:t>conclusion, but</w:t>
-      </w:r>
-      <w:proofErr w:type="gramEnd"/>
-      <w:r>
-        <w:rPr>
-          <w:rFonts w:ascii="Times New Roman" w:eastAsia="Times New Roman" w:hAnsi="Times New Roman" w:cs="Times New Roman"/>
-          <w:sz w:val="24"/>
-          <w:szCs w:val="24"/>
-        </w:rPr>
-        <w:t xml:space="preserve"> re-run the analyses with the following values: </w:t>
+          <w:sz w:val="24"/>
+          <w:szCs w:val="24"/>
+        </w:rPr>
+        <w:t xml:space="preserve">These values were then transformed to Hedge’s </w:t>
+      </w:r>
+      <w:r>
+        <w:rPr>
+          <w:rFonts w:ascii="Times New Roman" w:eastAsia="Times New Roman" w:hAnsi="Times New Roman" w:cs="Times New Roman"/>
+          <w:i/>
+          <w:iCs/>
+          <w:sz w:val="24"/>
+          <w:szCs w:val="24"/>
+        </w:rPr>
+        <w:t>g</w:t>
+      </w:r>
+      <w:r>
+        <w:rPr>
+          <w:rFonts w:ascii="Times New Roman" w:eastAsia="Times New Roman" w:hAnsi="Times New Roman" w:cs="Times New Roman"/>
+          <w:sz w:val="24"/>
+          <w:szCs w:val="24"/>
+        </w:rPr>
+        <w:t>, based on reviewer feedback.</w:t>
+      </w:r>
+    </w:p>
+    <w:p>
+      <w:pPr>
+        <w:pStyle w:val="Heading2"/>
+        <w:spacing w:before="200"/>
+      </w:pPr>
+      <w:bookmarkStart w:id="14" w:name="_gztgf4e3zgo6" w:colFirst="0" w:colLast="0"/>
+      <w:bookmarkEnd w:id="14"/>
+      <w:r>
+        <w:t>Study Characteristic Moderators</w:t>
+      </w:r>
+    </w:p>
+    <w:p>
+      <w:pPr>
+        <w:numPr>
+          <w:ilvl w:val="0"/>
+          <w:numId w:val="4"/>
+        </w:numPr>
+        <w:spacing w:before="200"/>
+        <w:rPr>
+          <w:rFonts w:ascii="Times New Roman" w:eastAsia="Times New Roman" w:hAnsi="Times New Roman" w:cs="Times New Roman"/>
+          <w:sz w:val="24"/>
+          <w:szCs w:val="24"/>
+        </w:rPr>
+      </w:pPr>
+      <w:r>
+        <w:rPr>
+          <w:rFonts w:ascii="Times New Roman" w:eastAsia="Times New Roman" w:hAnsi="Times New Roman" w:cs="Times New Roman"/>
+          <w:sz w:val="24"/>
+          <w:szCs w:val="24"/>
+        </w:rPr>
+        <w:t>Whether participants are students (yes, no)</w:t>
+      </w:r>
+    </w:p>
+    <w:p>
+      <w:pPr>
+        <w:numPr>
+          <w:ilvl w:val="0"/>
+          <w:numId w:val="4"/>
+        </w:numPr>
+        <w:spacing w:before="200" w:after="0"/>
+        <w:rPr>
+          <w:rFonts w:ascii="Times New Roman" w:eastAsia="Times New Roman" w:hAnsi="Times New Roman" w:cs="Times New Roman"/>
+          <w:sz w:val="24"/>
+          <w:szCs w:val="24"/>
+        </w:rPr>
+      </w:pPr>
+      <w:r>
+        <w:rPr>
+          <w:rFonts w:ascii="Times New Roman" w:eastAsia="Times New Roman" w:hAnsi="Times New Roman" w:cs="Times New Roman"/>
+          <w:sz w:val="24"/>
+          <w:szCs w:val="24"/>
+        </w:rPr>
+        <w:t>Whether participants are paid (yes, no)</w:t>
+      </w:r>
+    </w:p>
+    <w:p>
+      <w:pPr>
+        <w:numPr>
+          <w:ilvl w:val="0"/>
+          <w:numId w:val="4"/>
+        </w:numPr>
+        <w:spacing w:before="200" w:after="0"/>
+        <w:rPr>
+          <w:rFonts w:ascii="Times New Roman" w:eastAsia="Times New Roman" w:hAnsi="Times New Roman" w:cs="Times New Roman"/>
+          <w:sz w:val="24"/>
+          <w:szCs w:val="24"/>
+        </w:rPr>
+      </w:pPr>
+      <w:r>
+        <w:rPr>
+          <w:rFonts w:ascii="Times New Roman" w:eastAsia="Times New Roman" w:hAnsi="Times New Roman" w:cs="Times New Roman"/>
+          <w:sz w:val="24"/>
+          <w:szCs w:val="24"/>
+        </w:rPr>
+        <w:t>Whether the study was conducted online (yes, no)</w:t>
+      </w:r>
+    </w:p>
+    <w:p>
+      <w:pPr>
+        <w:numPr>
+          <w:ilvl w:val="0"/>
+          <w:numId w:val="4"/>
+        </w:numPr>
+        <w:spacing w:before="200" w:after="0"/>
+        <w:rPr>
+          <w:rFonts w:ascii="Times New Roman" w:eastAsia="Times New Roman" w:hAnsi="Times New Roman" w:cs="Times New Roman"/>
+          <w:sz w:val="24"/>
+          <w:szCs w:val="24"/>
+        </w:rPr>
+      </w:pPr>
+      <w:r>
+        <w:rPr>
+          <w:rFonts w:ascii="Times New Roman" w:eastAsia="Times New Roman" w:hAnsi="Times New Roman" w:cs="Times New Roman"/>
+          <w:sz w:val="24"/>
+          <w:szCs w:val="24"/>
+        </w:rPr>
+        <w:t>Type of demand characteristic comparison</w:t>
+      </w:r>
+    </w:p>
+    <w:p>
+      <w:pPr>
+        <w:numPr>
+          <w:ilvl w:val="1"/>
+          <w:numId w:val="4"/>
+        </w:numPr>
+        <w:spacing w:before="200" w:after="0" w:line="276" w:lineRule="auto"/>
+        <w:rPr>
+          <w:rFonts w:ascii="Times New Roman" w:eastAsia="Times New Roman" w:hAnsi="Times New Roman" w:cs="Times New Roman"/>
+          <w:sz w:val="24"/>
+          <w:szCs w:val="24"/>
+        </w:rPr>
+      </w:pPr>
+      <w:r>
+        <w:rPr>
+          <w:rFonts w:ascii="Times New Roman" w:eastAsia="Times New Roman" w:hAnsi="Times New Roman" w:cs="Times New Roman"/>
+          <w:sz w:val="24"/>
+          <w:szCs w:val="24"/>
+        </w:rPr>
+        <w:t>Positive demand (participants told about hypothesized effect that amplifies relationship between IV and DV) vs. control (participants not told a hypothesis)</w:t>
+      </w:r>
+    </w:p>
+    <w:p>
+      <w:pPr>
+        <w:numPr>
+          <w:ilvl w:val="1"/>
+          <w:numId w:val="4"/>
+        </w:numPr>
+        <w:spacing w:before="200" w:after="0" w:line="276" w:lineRule="auto"/>
+        <w:rPr>
+          <w:rFonts w:ascii="Times New Roman" w:eastAsia="Times New Roman" w:hAnsi="Times New Roman" w:cs="Times New Roman"/>
+          <w:sz w:val="24"/>
+          <w:szCs w:val="24"/>
+        </w:rPr>
+      </w:pPr>
+      <w:r>
+        <w:rPr>
+          <w:rFonts w:ascii="Times New Roman" w:eastAsia="Times New Roman" w:hAnsi="Times New Roman" w:cs="Times New Roman"/>
+          <w:sz w:val="24"/>
+          <w:szCs w:val="24"/>
+        </w:rPr>
+        <w:t xml:space="preserve">Positive demand vs. nil demand (participant told that the researcher does </w:t>
+      </w:r>
+      <w:r>
+        <w:rPr>
+          <w:rFonts w:ascii="Times New Roman" w:eastAsia="Times New Roman" w:hAnsi="Times New Roman" w:cs="Times New Roman"/>
+          <w:i/>
+          <w:sz w:val="24"/>
+          <w:szCs w:val="24"/>
+        </w:rPr>
+        <w:t>not</w:t>
+      </w:r>
+      <w:r>
+        <w:rPr>
+          <w:rFonts w:ascii="Times New Roman" w:eastAsia="Times New Roman" w:hAnsi="Times New Roman" w:cs="Times New Roman"/>
+          <w:sz w:val="24"/>
+          <w:szCs w:val="24"/>
+        </w:rPr>
+        <w:t xml:space="preserve"> expect a relationship between IV and DV)</w:t>
+      </w:r>
+    </w:p>
+    <w:p>
+      <w:pPr>
+        <w:numPr>
+          <w:ilvl w:val="1"/>
+          <w:numId w:val="4"/>
+        </w:numPr>
+        <w:spacing w:before="200" w:after="0" w:line="276" w:lineRule="auto"/>
+        <w:rPr>
+          <w:rFonts w:ascii="Times New Roman" w:eastAsia="Times New Roman" w:hAnsi="Times New Roman" w:cs="Times New Roman"/>
+          <w:sz w:val="24"/>
+          <w:szCs w:val="24"/>
+        </w:rPr>
+      </w:pPr>
+      <w:r>
+        <w:rPr>
+          <w:rFonts w:ascii="Times New Roman" w:eastAsia="Times New Roman" w:hAnsi="Times New Roman" w:cs="Times New Roman"/>
+          <w:sz w:val="24"/>
+          <w:szCs w:val="24"/>
+        </w:rPr>
+        <w:t>Positive demand vs. negative demand (participants told about hypothesized effect that reverses relationship between IV and DV)</w:t>
+      </w:r>
+    </w:p>
+    <w:p>
+      <w:pPr>
+        <w:numPr>
+          <w:ilvl w:val="1"/>
+          <w:numId w:val="4"/>
+        </w:numPr>
+        <w:spacing w:before="200" w:after="0" w:line="276" w:lineRule="auto"/>
+        <w:rPr>
+          <w:rFonts w:ascii="Times New Roman" w:eastAsia="Times New Roman" w:hAnsi="Times New Roman" w:cs="Times New Roman"/>
+          <w:sz w:val="24"/>
+          <w:szCs w:val="24"/>
+        </w:rPr>
+      </w:pPr>
+      <w:r>
+        <w:rPr>
+          <w:rFonts w:ascii="Times New Roman" w:eastAsia="Times New Roman" w:hAnsi="Times New Roman" w:cs="Times New Roman"/>
+          <w:sz w:val="24"/>
+          <w:szCs w:val="24"/>
+        </w:rPr>
+        <w:t>Negative demand vs. control</w:t>
+      </w:r>
+    </w:p>
+    <w:p>
+      <w:pPr>
+        <w:numPr>
+          <w:ilvl w:val="1"/>
+          <w:numId w:val="4"/>
+        </w:numPr>
+        <w:spacing w:before="200" w:after="0" w:line="276" w:lineRule="auto"/>
+        <w:rPr>
+          <w:rFonts w:ascii="Times New Roman" w:eastAsia="Times New Roman" w:hAnsi="Times New Roman" w:cs="Times New Roman"/>
+          <w:sz w:val="24"/>
+          <w:szCs w:val="24"/>
+        </w:rPr>
+      </w:pPr>
+      <w:r>
+        <w:rPr>
+          <w:rFonts w:ascii="Times New Roman" w:eastAsia="Times New Roman" w:hAnsi="Times New Roman" w:cs="Times New Roman"/>
+          <w:sz w:val="24"/>
+          <w:szCs w:val="24"/>
+        </w:rPr>
+        <w:t>Negative demand  vs. nil demand</w:t>
+      </w:r>
+    </w:p>
+    <w:p>
+      <w:pPr>
+        <w:numPr>
+          <w:ilvl w:val="1"/>
+          <w:numId w:val="4"/>
+        </w:numPr>
+        <w:spacing w:before="200" w:after="0" w:line="276" w:lineRule="auto"/>
+        <w:rPr>
+          <w:rFonts w:ascii="Times New Roman" w:eastAsia="Times New Roman" w:hAnsi="Times New Roman" w:cs="Times New Roman"/>
+          <w:sz w:val="24"/>
+          <w:szCs w:val="24"/>
+        </w:rPr>
+      </w:pPr>
+      <w:r>
+        <w:rPr>
+          <w:rFonts w:ascii="Times New Roman" w:eastAsia="Times New Roman" w:hAnsi="Times New Roman" w:cs="Times New Roman"/>
+          <w:sz w:val="24"/>
+          <w:szCs w:val="24"/>
+        </w:rPr>
+        <w:t>Control vs. nil demand</w:t>
+      </w:r>
+    </w:p>
+    <w:p>
+      <w:pPr>
+        <w:numPr>
+          <w:ilvl w:val="0"/>
+          <w:numId w:val="4"/>
+        </w:numPr>
+        <w:spacing w:before="200" w:after="0"/>
+        <w:rPr>
+          <w:rFonts w:ascii="Times New Roman" w:eastAsia="Times New Roman" w:hAnsi="Times New Roman" w:cs="Times New Roman"/>
+          <w:sz w:val="24"/>
+          <w:szCs w:val="24"/>
+        </w:rPr>
+      </w:pPr>
+      <w:r>
+        <w:rPr>
+          <w:rFonts w:ascii="Times New Roman" w:eastAsia="Times New Roman" w:hAnsi="Times New Roman" w:cs="Times New Roman"/>
+          <w:sz w:val="24"/>
+          <w:szCs w:val="24"/>
+        </w:rPr>
+        <w:t>Whether one or two demand characteristic conditions are being compared (one, two)</w:t>
+      </w:r>
+    </w:p>
+    <w:p>
+      <w:pPr>
+        <w:numPr>
+          <w:ilvl w:val="0"/>
+          <w:numId w:val="4"/>
+        </w:numPr>
+        <w:spacing w:before="200" w:after="0"/>
+        <w:rPr>
+          <w:rFonts w:ascii="Times New Roman" w:eastAsia="Times New Roman" w:hAnsi="Times New Roman" w:cs="Times New Roman"/>
+          <w:sz w:val="24"/>
+          <w:szCs w:val="24"/>
+        </w:rPr>
+      </w:pPr>
+      <w:r>
+        <w:rPr>
+          <w:rFonts w:ascii="Times New Roman" w:eastAsia="Times New Roman" w:hAnsi="Times New Roman" w:cs="Times New Roman"/>
+          <w:sz w:val="24"/>
+          <w:szCs w:val="24"/>
+        </w:rPr>
+        <w:lastRenderedPageBreak/>
+        <w:t>Comparison design (between-subjects, within-subjects)</w:t>
+      </w:r>
+    </w:p>
+    <w:p>
+      <w:pPr>
+        <w:numPr>
+          <w:ilvl w:val="0"/>
+          <w:numId w:val="4"/>
+        </w:numPr>
+        <w:spacing w:before="200"/>
+        <w:rPr>
+          <w:rFonts w:ascii="Times New Roman" w:eastAsia="Times New Roman" w:hAnsi="Times New Roman" w:cs="Times New Roman"/>
+          <w:sz w:val="24"/>
+          <w:szCs w:val="24"/>
+        </w:rPr>
+      </w:pPr>
+      <w:r>
+        <w:rPr>
+          <w:rFonts w:ascii="Times New Roman" w:eastAsia="Times New Roman" w:hAnsi="Times New Roman" w:cs="Times New Roman"/>
+          <w:sz w:val="24"/>
+          <w:szCs w:val="24"/>
+        </w:rPr>
+        <w:t>Whether the study is published (yes, no)</w:t>
+      </w:r>
+    </w:p>
+    <w:p>
+      <w:pPr>
+        <w:pStyle w:val="Heading2"/>
+        <w:spacing w:before="200"/>
+        <w:rPr>
+          <w:u w:val="single"/>
+        </w:rPr>
+      </w:pPr>
+      <w:bookmarkStart w:id="15" w:name="_kelhoryouuzm" w:colFirst="0" w:colLast="0"/>
+      <w:bookmarkEnd w:id="15"/>
+      <w:r>
+        <w:t>Conceptual Moderators and Participant Predictions</w:t>
+      </w:r>
+    </w:p>
+    <w:p>
+      <w:pPr>
+        <w:spacing w:before="200"/>
+        <w:rPr>
+          <w:rFonts w:ascii="Times New Roman" w:eastAsia="Times New Roman" w:hAnsi="Times New Roman" w:cs="Times New Roman"/>
+          <w:strike/>
+          <w:sz w:val="24"/>
+          <w:szCs w:val="24"/>
+        </w:rPr>
+      </w:pPr>
+      <w:r>
+        <w:rPr>
+          <w:rFonts w:ascii="Times New Roman" w:eastAsia="Times New Roman" w:hAnsi="Times New Roman" w:cs="Times New Roman"/>
+          <w:sz w:val="24"/>
+          <w:szCs w:val="24"/>
+        </w:rPr>
+        <w:t>Based</w:t>
+      </w:r>
+      <w:r>
+        <w:rPr>
+          <w:rFonts w:ascii="Times New Roman" w:eastAsia="Times New Roman" w:hAnsi="Times New Roman" w:cs="Times New Roman"/>
+          <w:sz w:val="24"/>
+          <w:szCs w:val="24"/>
+        </w:rPr>
+        <w:t xml:space="preserve"> on the availability of resources, we </w:t>
+      </w:r>
+      <w:r>
+        <w:rPr>
+          <w:rFonts w:ascii="Times New Roman" w:eastAsia="Times New Roman" w:hAnsi="Times New Roman" w:cs="Times New Roman"/>
+          <w:sz w:val="24"/>
+          <w:szCs w:val="24"/>
+        </w:rPr>
+        <w:t xml:space="preserve">initially </w:t>
+      </w:r>
+      <w:r>
+        <w:rPr>
+          <w:rFonts w:ascii="Times New Roman" w:eastAsia="Times New Roman" w:hAnsi="Times New Roman" w:cs="Times New Roman"/>
+          <w:sz w:val="24"/>
+          <w:szCs w:val="24"/>
+        </w:rPr>
+        <w:t>plan</w:t>
+      </w:r>
+      <w:r>
+        <w:rPr>
+          <w:rFonts w:ascii="Times New Roman" w:eastAsia="Times New Roman" w:hAnsi="Times New Roman" w:cs="Times New Roman"/>
+          <w:sz w:val="24"/>
+          <w:szCs w:val="24"/>
+        </w:rPr>
+        <w:t>ned</w:t>
+      </w:r>
+      <w:r>
+        <w:rPr>
+          <w:rFonts w:ascii="Times New Roman" w:eastAsia="Times New Roman" w:hAnsi="Times New Roman" w:cs="Times New Roman"/>
+          <w:sz w:val="24"/>
+          <w:szCs w:val="24"/>
+        </w:rPr>
+        <w:t xml:space="preserve"> to collect </w:t>
+      </w:r>
+      <w:r>
+        <w:rPr>
+          <w:rFonts w:ascii="Times New Roman" w:eastAsia="Times New Roman" w:hAnsi="Times New Roman" w:cs="Times New Roman"/>
+          <w:i/>
+          <w:sz w:val="24"/>
+          <w:szCs w:val="24"/>
+        </w:rPr>
+        <w:t xml:space="preserve">post-hoc </w:t>
+      </w:r>
+      <w:r>
+        <w:rPr>
+          <w:rFonts w:ascii="Times New Roman" w:eastAsia="Times New Roman" w:hAnsi="Times New Roman" w:cs="Times New Roman"/>
+          <w:sz w:val="24"/>
+          <w:szCs w:val="24"/>
+        </w:rPr>
+        <w:t>measures of motivation, opportunity</w:t>
+      </w:r>
+      <w:r>
+        <w:rPr>
+          <w:rFonts w:ascii="Times New Roman" w:eastAsia="Times New Roman" w:hAnsi="Times New Roman" w:cs="Times New Roman"/>
+          <w:i/>
+          <w:sz w:val="24"/>
+          <w:szCs w:val="24"/>
+        </w:rPr>
+        <w:t xml:space="preserve">, </w:t>
+      </w:r>
+      <w:r>
+        <w:rPr>
+          <w:rFonts w:ascii="Times New Roman" w:eastAsia="Times New Roman" w:hAnsi="Times New Roman" w:cs="Times New Roman"/>
+          <w:sz w:val="24"/>
+          <w:szCs w:val="24"/>
+        </w:rPr>
+        <w:t>belief, and predictions through a new set of participants (100-250).</w:t>
+      </w:r>
+    </w:p>
+    <w:p>
+      <w:pPr>
+        <w:spacing w:before="200"/>
+        <w:rPr>
+          <w:rFonts w:ascii="Times New Roman" w:eastAsia="Times New Roman" w:hAnsi="Times New Roman" w:cs="Times New Roman"/>
+          <w:sz w:val="24"/>
+          <w:szCs w:val="24"/>
+        </w:rPr>
+      </w:pPr>
+      <w:r>
+        <w:rPr>
+          <w:rFonts w:ascii="Times New Roman" w:eastAsia="Times New Roman" w:hAnsi="Times New Roman" w:cs="Times New Roman"/>
+          <w:sz w:val="24"/>
+          <w:szCs w:val="24"/>
+        </w:rPr>
+        <w:t>For each demand characteristics condition in each study, th</w:t>
+      </w:r>
+      <w:r>
+        <w:rPr>
+          <w:rFonts w:ascii="Times New Roman" w:eastAsia="Times New Roman" w:hAnsi="Times New Roman" w:cs="Times New Roman"/>
+          <w:sz w:val="24"/>
+          <w:szCs w:val="24"/>
+        </w:rPr>
+        <w:t>e</w:t>
+      </w:r>
+      <w:r>
+        <w:rPr>
+          <w:rFonts w:ascii="Times New Roman" w:eastAsia="Times New Roman" w:hAnsi="Times New Roman" w:cs="Times New Roman"/>
+          <w:sz w:val="24"/>
+          <w:szCs w:val="24"/>
+        </w:rPr>
+        <w:t xml:space="preserve"> participants review key study details and report the extent to which they:</w:t>
+      </w:r>
+    </w:p>
+    <w:p>
+      <w:pPr>
+        <w:numPr>
+          <w:ilvl w:val="0"/>
+          <w:numId w:val="7"/>
+        </w:numPr>
+        <w:spacing w:before="200" w:after="0"/>
+        <w:rPr>
+          <w:rFonts w:ascii="Times New Roman" w:eastAsia="Times New Roman" w:hAnsi="Times New Roman" w:cs="Times New Roman"/>
+          <w:sz w:val="24"/>
+          <w:szCs w:val="24"/>
+        </w:rPr>
+      </w:pPr>
+      <w:r>
+        <w:rPr>
+          <w:rFonts w:ascii="Times New Roman" w:eastAsia="Times New Roman" w:hAnsi="Times New Roman" w:cs="Times New Roman"/>
+          <w:sz w:val="24"/>
+          <w:szCs w:val="24"/>
+        </w:rPr>
+        <w:t xml:space="preserve">Would be motivated to provide hypothesis-consistent responses (-3 = Extremely motivated to adjust response to be inconsistent with the researchers' stated hypothesis; 3 = Extremely motivated to adjust response to be consistent with the researcher's stated hypothesis), </w:t>
+      </w:r>
+    </w:p>
+    <w:p>
+      <w:pPr>
+        <w:numPr>
+          <w:ilvl w:val="0"/>
+          <w:numId w:val="7"/>
+        </w:numPr>
+        <w:spacing w:after="0"/>
+        <w:rPr>
+          <w:rFonts w:ascii="Times New Roman" w:eastAsia="Times New Roman" w:hAnsi="Times New Roman" w:cs="Times New Roman"/>
+          <w:sz w:val="24"/>
+          <w:szCs w:val="24"/>
+        </w:rPr>
+      </w:pPr>
+      <w:r>
+        <w:rPr>
+          <w:rFonts w:ascii="Times New Roman" w:eastAsia="Times New Roman" w:hAnsi="Times New Roman" w:cs="Times New Roman"/>
+          <w:sz w:val="24"/>
+          <w:szCs w:val="24"/>
+        </w:rPr>
+        <w:t>Would be able to adjust their responses on the outcome-of-interest (0 = “extremely incapable” to 4 = “extremely capable)</w:t>
+      </w:r>
+    </w:p>
+    <w:p>
+      <w:pPr>
+        <w:numPr>
+          <w:ilvl w:val="0"/>
+          <w:numId w:val="7"/>
+        </w:numPr>
+        <w:spacing w:after="0"/>
+        <w:rPr>
+          <w:rFonts w:ascii="Times New Roman" w:eastAsia="Times New Roman" w:hAnsi="Times New Roman" w:cs="Times New Roman"/>
+          <w:sz w:val="24"/>
+          <w:szCs w:val="24"/>
+        </w:rPr>
+      </w:pPr>
+      <w:r>
+        <w:rPr>
+          <w:rFonts w:ascii="Times New Roman" w:eastAsia="Times New Roman" w:hAnsi="Times New Roman" w:cs="Times New Roman"/>
+          <w:sz w:val="24"/>
+          <w:szCs w:val="24"/>
+        </w:rPr>
+        <w:t>Would believe the experimenter’s hypothesis (-3 =”strong disbelief” to 3 = “strong belief”)</w:t>
+      </w:r>
+    </w:p>
+    <w:p>
+      <w:pPr>
+        <w:numPr>
+          <w:ilvl w:val="0"/>
+          <w:numId w:val="7"/>
+        </w:numPr>
+        <w:rPr>
+          <w:rFonts w:ascii="Times New Roman" w:eastAsia="Times New Roman" w:hAnsi="Times New Roman" w:cs="Times New Roman"/>
+          <w:sz w:val="24"/>
+          <w:szCs w:val="24"/>
+        </w:rPr>
+      </w:pPr>
+      <w:r>
+        <w:rPr>
+          <w:rFonts w:ascii="Times New Roman" w:eastAsia="Times New Roman" w:hAnsi="Times New Roman" w:cs="Times New Roman"/>
+          <w:sz w:val="24"/>
+          <w:szCs w:val="24"/>
+        </w:rPr>
+        <w:t>Expect other participants to confirm the researcher’s hypothesis (-3 = “extremely likely to adjust responses to be inconsistent” to 3 = “extremely likely to adjust responses to be consistent”).</w:t>
+      </w:r>
+    </w:p>
+    <w:p>
+      <w:pPr>
+        <w:spacing w:before="200"/>
+        <w:rPr>
+          <w:rFonts w:ascii="Times New Roman" w:eastAsia="Times New Roman" w:hAnsi="Times New Roman" w:cs="Times New Roman"/>
+          <w:sz w:val="24"/>
+          <w:szCs w:val="24"/>
+        </w:rPr>
+      </w:pPr>
+      <w:r>
+        <w:rPr>
+          <w:rFonts w:ascii="Times New Roman" w:eastAsia="Times New Roman" w:hAnsi="Times New Roman" w:cs="Times New Roman"/>
+          <w:sz w:val="24"/>
+          <w:szCs w:val="24"/>
+        </w:rPr>
+        <w:t xml:space="preserve">Participants </w:t>
+      </w:r>
+      <w:r>
+        <w:rPr>
+          <w:rFonts w:ascii="Times New Roman" w:eastAsia="Times New Roman" w:hAnsi="Times New Roman" w:cs="Times New Roman"/>
+          <w:sz w:val="24"/>
+          <w:szCs w:val="24"/>
+        </w:rPr>
+        <w:t xml:space="preserve">are </w:t>
+      </w:r>
+      <w:r>
+        <w:rPr>
+          <w:rFonts w:ascii="Times New Roman" w:eastAsia="Times New Roman" w:hAnsi="Times New Roman" w:cs="Times New Roman"/>
+          <w:sz w:val="24"/>
+          <w:szCs w:val="24"/>
+        </w:rPr>
+        <w:t xml:space="preserve">randomly assigned to review 10 of these vignettes. After each vignette, they </w:t>
+      </w:r>
+      <w:r>
+        <w:rPr>
+          <w:rFonts w:ascii="Times New Roman" w:eastAsia="Times New Roman" w:hAnsi="Times New Roman" w:cs="Times New Roman"/>
+          <w:sz w:val="24"/>
+          <w:szCs w:val="24"/>
+        </w:rPr>
+        <w:t xml:space="preserve">are </w:t>
+      </w:r>
+      <w:r>
+        <w:rPr>
+          <w:rFonts w:ascii="Times New Roman" w:eastAsia="Times New Roman" w:hAnsi="Times New Roman" w:cs="Times New Roman"/>
+          <w:sz w:val="24"/>
+          <w:szCs w:val="24"/>
+        </w:rPr>
+        <w:t>asked to identify the researcher’s stated hypothesis–and we plan to exclude ratings in cases where the correct hypothesis is not identified.</w:t>
+      </w:r>
+    </w:p>
+    <w:p>
+      <w:pPr>
+        <w:spacing w:before="200"/>
+        <w:rPr>
+          <w:rFonts w:ascii="Times New Roman" w:eastAsia="Times New Roman" w:hAnsi="Times New Roman" w:cs="Times New Roman"/>
+          <w:sz w:val="24"/>
+          <w:szCs w:val="24"/>
+        </w:rPr>
+      </w:pPr>
+      <w:r>
+        <w:rPr>
+          <w:rFonts w:ascii="Times New Roman" w:eastAsia="Times New Roman" w:hAnsi="Times New Roman" w:cs="Times New Roman"/>
+          <w:sz w:val="24"/>
+          <w:szCs w:val="24"/>
+        </w:rPr>
+        <w:t>For each condition, scores will be computed by averaging participant ratings. For the control conditions, we will assume these values are zero because participants were not given information about the experimenter’s hypothesis. For each effect size, we will sum the scores for the two conditions being compared. Doing so allows us to accommodate the fact that some studies do not use a control group, instead comparing two demand characteristics conditions.</w:t>
+      </w:r>
+    </w:p>
+    <w:p>
+      <w:pPr>
+        <w:spacing w:before="200"/>
+        <w:rPr>
+          <w:rFonts w:ascii="Times New Roman" w:eastAsia="Times New Roman" w:hAnsi="Times New Roman" w:cs="Times New Roman"/>
+          <w:sz w:val="24"/>
+          <w:szCs w:val="24"/>
+        </w:rPr>
+      </w:pPr>
+      <w:r>
+        <w:rPr>
+          <w:rFonts w:ascii="Times New Roman" w:eastAsia="Times New Roman" w:hAnsi="Times New Roman" w:cs="Times New Roman"/>
+          <w:sz w:val="24"/>
+          <w:szCs w:val="24"/>
+        </w:rPr>
+        <w:t xml:space="preserve">Of note, we will not include nil-hypothesis comparisons in our analyses because our coding strategy cannnot accommodate the potential moderating role of motivation and belief in this condition. For example, imagine that a participant is (a) told that an intervention will not impact mood (nil demand), and (b) is extremely motivated to disconfirm the hypothesis. Relative to a control condition, this participant could disconfirm the hypothesis by either increasing </w:t>
+      </w:r>
+      <w:r>
+        <w:rPr>
+          <w:rFonts w:ascii="Times New Roman" w:eastAsia="Times New Roman" w:hAnsi="Times New Roman" w:cs="Times New Roman"/>
+          <w:i/>
+          <w:sz w:val="24"/>
+          <w:szCs w:val="24"/>
+        </w:rPr>
+        <w:t>or</w:t>
+      </w:r>
+      <w:r>
+        <w:rPr>
+          <w:rFonts w:ascii="Times New Roman" w:eastAsia="Times New Roman" w:hAnsi="Times New Roman" w:cs="Times New Roman"/>
+          <w:sz w:val="24"/>
+          <w:szCs w:val="24"/>
+        </w:rPr>
+        <w:t xml:space="preserve"> decreasing their mood report. Thus, even if motivation does moderate the effects of demand characteristics, we would not expect a systematic pattern to emerge with our coding scheme. </w:t>
+      </w:r>
+    </w:p>
+    <w:p>
+      <w:pPr>
+        <w:spacing w:before="200"/>
+        <w:rPr>
+          <w:rFonts w:ascii="Times New Roman" w:eastAsia="Times New Roman" w:hAnsi="Times New Roman" w:cs="Times New Roman"/>
+          <w:sz w:val="24"/>
+          <w:szCs w:val="24"/>
+        </w:rPr>
+      </w:pPr>
+      <w:r>
+        <w:rPr>
+          <w:rFonts w:ascii="Times New Roman" w:eastAsia="Times New Roman" w:hAnsi="Times New Roman" w:cs="Times New Roman"/>
+          <w:sz w:val="24"/>
+          <w:szCs w:val="24"/>
+        </w:rPr>
+        <w:t>For two of these vignettes (the positive- and nil-hypothesis conditions in Coles et al., 2022, Study 2), participants complete</w:t>
+      </w:r>
+      <w:r>
+        <w:rPr>
+          <w:rFonts w:ascii="Times New Roman" w:eastAsia="Times New Roman" w:hAnsi="Times New Roman" w:cs="Times New Roman"/>
+          <w:sz w:val="24"/>
+          <w:szCs w:val="24"/>
+        </w:rPr>
+        <w:t>d</w:t>
+      </w:r>
+      <w:r>
+        <w:rPr>
+          <w:rFonts w:ascii="Times New Roman" w:eastAsia="Times New Roman" w:hAnsi="Times New Roman" w:cs="Times New Roman"/>
+          <w:sz w:val="24"/>
+          <w:szCs w:val="24"/>
+        </w:rPr>
+        <w:t xml:space="preserve"> the actual study procedures</w:t>
+      </w:r>
+      <w:r>
+        <w:rPr>
+          <w:rFonts w:ascii="Times New Roman" w:eastAsia="Times New Roman" w:hAnsi="Times New Roman" w:cs="Times New Roman"/>
+          <w:sz w:val="24"/>
+          <w:szCs w:val="24"/>
+        </w:rPr>
+        <w:t xml:space="preserve"> in the first wave of data collect</w:t>
+      </w:r>
+      <w:r>
+        <w:rPr>
+          <w:rFonts w:ascii="Times New Roman" w:eastAsia="Times New Roman" w:hAnsi="Times New Roman" w:cs="Times New Roman"/>
+          <w:sz w:val="24"/>
+          <w:szCs w:val="24"/>
+        </w:rPr>
+        <w:t xml:space="preserve">. This means they will pose happy and neutral facial expressions across two blocks and subsequently self-report their emotional experience. These data will allow us to examine–in an </w:t>
+      </w:r>
+      <w:r>
+        <w:rPr>
+          <w:rFonts w:ascii="Times New Roman" w:eastAsia="Times New Roman" w:hAnsi="Times New Roman" w:cs="Times New Roman"/>
+          <w:sz w:val="24"/>
+          <w:szCs w:val="24"/>
+        </w:rPr>
+        <w:lastRenderedPageBreak/>
+        <w:t xml:space="preserve">exploratory manner–the extent to which hypothetical ratings match participants’ actual responses in an experiment with explicit demand characteristics. </w:t>
+      </w:r>
+    </w:p>
+    <w:p>
+      <w:pPr>
+        <w:spacing w:before="200"/>
+        <w:rPr>
+          <w:rFonts w:ascii="Times New Roman" w:eastAsia="Times New Roman" w:hAnsi="Times New Roman" w:cs="Times New Roman"/>
+          <w:sz w:val="24"/>
+          <w:szCs w:val="24"/>
+        </w:rPr>
+      </w:pPr>
+      <w:r>
+        <w:rPr>
+          <w:rFonts w:ascii="Times New Roman" w:eastAsia="Times New Roman" w:hAnsi="Times New Roman" w:cs="Times New Roman"/>
+          <w:sz w:val="24"/>
+          <w:szCs w:val="24"/>
+        </w:rPr>
+        <w:t xml:space="preserve">On 05/29/2024, we developed plans to collect more </w:t>
+      </w:r>
+      <w:r>
+        <w:rPr>
+          <w:rFonts w:ascii="Times New Roman" w:eastAsia="Times New Roman" w:hAnsi="Times New Roman" w:cs="Times New Roman"/>
+          <w:sz w:val="24"/>
+          <w:szCs w:val="24"/>
+        </w:rPr>
+        <w:t xml:space="preserve">vignette ratings </w:t>
+      </w:r>
+      <w:r>
+        <w:rPr>
+          <w:rFonts w:ascii="Times New Roman" w:eastAsia="Times New Roman" w:hAnsi="Times New Roman" w:cs="Times New Roman"/>
+          <w:sz w:val="24"/>
+          <w:szCs w:val="24"/>
+        </w:rPr>
+        <w:t>after a reviewer pointed out that the measures may be unreliable (thus necessitating more data to converge on accurate point estimates).</w:t>
+      </w:r>
+      <w:r>
+        <w:rPr>
+          <w:rFonts w:ascii="Times New Roman" w:eastAsia="Times New Roman" w:hAnsi="Times New Roman" w:cs="Times New Roman"/>
+          <w:sz w:val="24"/>
+          <w:szCs w:val="24"/>
+        </w:rPr>
+        <w:t xml:space="preserve"> For sample size planning, we estimated how many observations would be needed to decrease the length of the confidence intervals to 1 for each of the 4 measures described above. We did so using the presize R package and point estimates of the M and SD of the four measures.</w:t>
+      </w:r>
+    </w:p>
+    <w:p>
+      <w:pPr>
+        <w:pStyle w:val="Heading1"/>
+      </w:pPr>
+      <w:bookmarkStart w:id="16" w:name="_6xx26konzym" w:colFirst="0" w:colLast="0"/>
+      <w:bookmarkEnd w:id="16"/>
+      <w:r>
+        <w:t>Statistical Models</w:t>
+      </w:r>
+    </w:p>
+    <w:p>
+      <w:pPr>
+        <w:spacing w:before="200"/>
+        <w:rPr>
+          <w:rFonts w:ascii="Times New Roman" w:eastAsia="Times New Roman" w:hAnsi="Times New Roman" w:cs="Times New Roman"/>
+          <w:sz w:val="24"/>
+          <w:szCs w:val="24"/>
+        </w:rPr>
+      </w:pPr>
+      <w:r>
+        <w:rPr>
+          <w:rFonts w:ascii="Times New Roman" w:eastAsia="Times New Roman" w:hAnsi="Times New Roman" w:cs="Times New Roman"/>
+          <w:sz w:val="24"/>
+          <w:szCs w:val="24"/>
+        </w:rPr>
+        <w:t>We originally planned to analyze our data using meta-analysis with robust variance estimates, but were convinced that three-level meta-regression would allow us to better describe sources of variability. In general, this did not substantially change our parameter estimates or conclusions.</w:t>
+      </w:r>
+    </w:p>
+    <w:p>
+      <w:pPr>
+        <w:spacing w:before="200"/>
+        <w:rPr>
+          <w:rFonts w:ascii="Times New Roman" w:eastAsia="Times New Roman" w:hAnsi="Times New Roman" w:cs="Times New Roman"/>
+          <w:b/>
+          <w:sz w:val="24"/>
+          <w:szCs w:val="24"/>
+        </w:rPr>
+      </w:pPr>
+      <w:r>
+        <w:rPr>
+          <w:rFonts w:ascii="Times New Roman" w:eastAsia="Times New Roman" w:hAnsi="Times New Roman" w:cs="Times New Roman"/>
+          <w:b/>
+          <w:sz w:val="24"/>
+          <w:szCs w:val="24"/>
+        </w:rPr>
+        <w:t>Meta-regression with robust variance estimates</w:t>
+      </w:r>
+    </w:p>
+    <w:p>
+      <w:pPr>
+        <w:spacing w:before="200"/>
+        <w:rPr>
+          <w:rFonts w:ascii="Times New Roman" w:eastAsia="Times New Roman" w:hAnsi="Times New Roman" w:cs="Times New Roman"/>
+          <w:strike/>
+          <w:sz w:val="24"/>
+          <w:szCs w:val="24"/>
+        </w:rPr>
+      </w:pPr>
+      <w:r>
+        <w:rPr>
+          <w:rFonts w:ascii="Times New Roman" w:eastAsia="Times New Roman" w:hAnsi="Times New Roman" w:cs="Times New Roman"/>
+          <w:sz w:val="24"/>
+          <w:szCs w:val="24"/>
+        </w:rPr>
+        <w:t>For overall effect size estimates and subgroup analyses (i.e., analyses split by potential moderators), we plan to use random three-level meta-analysis</w:t>
+      </w:r>
+      <w:r>
+        <w:rPr>
+          <w:rFonts w:ascii="Times New Roman" w:eastAsia="Times New Roman" w:hAnsi="Times New Roman" w:cs="Times New Roman"/>
+          <w:sz w:val="24"/>
+          <w:szCs w:val="24"/>
+        </w:rPr>
+        <w:t xml:space="preserve">. </w:t>
+      </w:r>
+      <w:r>
+        <w:rPr>
+          <w:rFonts w:ascii="Times New Roman" w:eastAsia="Times New Roman" w:hAnsi="Times New Roman" w:cs="Times New Roman"/>
+          <w:sz w:val="24"/>
+          <w:szCs w:val="24"/>
+        </w:rPr>
+        <w:t>To estimate the overall effect size, we will fit an intercept-only 3LMA model. For moderator analyses, continuous and dummy-coded categorical moderators will be separately entered into the model. For categorical moderators, we will use the models to estimate overall effect sizes within each subgroup of the moderator.</w:t>
+      </w:r>
+    </w:p>
+    <w:p>
+      <w:pPr>
+        <w:spacing w:before="200" w:after="0"/>
+        <w:rPr>
+          <w:rFonts w:ascii="Times New Roman" w:eastAsia="Times New Roman" w:hAnsi="Times New Roman" w:cs="Times New Roman"/>
+          <w:sz w:val="24"/>
+          <w:szCs w:val="24"/>
+        </w:rPr>
+      </w:pPr>
+      <w:r>
+        <w:rPr>
+          <w:rFonts w:ascii="Times New Roman" w:eastAsia="Times New Roman" w:hAnsi="Times New Roman" w:cs="Times New Roman"/>
+          <w:sz w:val="24"/>
+          <w:szCs w:val="24"/>
+        </w:rPr>
+        <w:t xml:space="preserve">To calculate Cohen’s </w:t>
+      </w:r>
+      <w:r>
+        <w:rPr>
+          <w:rFonts w:ascii="Times New Roman" w:eastAsia="Times New Roman" w:hAnsi="Times New Roman" w:cs="Times New Roman"/>
+          <w:i/>
+          <w:sz w:val="24"/>
+          <w:szCs w:val="24"/>
+        </w:rPr>
+        <w:t>d</w:t>
+      </w:r>
+      <w:r>
+        <w:rPr>
+          <w:rFonts w:ascii="Times New Roman" w:eastAsia="Times New Roman" w:hAnsi="Times New Roman" w:cs="Times New Roman"/>
+          <w:sz w:val="24"/>
+          <w:szCs w:val="24"/>
+        </w:rPr>
+        <w:t xml:space="preserve"> for within-subjects design we need the correlation between the pre- and post- measures. This correlation is rarely reported, so we will assume a correlation of </w:t>
+      </w:r>
+      <w:r>
+        <w:rPr>
+          <w:rFonts w:ascii="Times New Roman" w:eastAsia="Times New Roman" w:hAnsi="Times New Roman" w:cs="Times New Roman"/>
+          <w:i/>
+          <w:sz w:val="24"/>
+          <w:szCs w:val="24"/>
+        </w:rPr>
+        <w:t>r</w:t>
+      </w:r>
+      <w:r>
+        <w:rPr>
+          <w:rFonts w:ascii="Times New Roman" w:eastAsia="Times New Roman" w:hAnsi="Times New Roman" w:cs="Times New Roman"/>
+          <w:sz w:val="24"/>
+          <w:szCs w:val="24"/>
+        </w:rPr>
+        <w:t xml:space="preserve">  = .50. Nonetheless, for our </w:t>
+      </w:r>
+      <w:r>
+        <w:rPr>
+          <w:rFonts w:ascii="Times New Roman" w:eastAsia="Times New Roman" w:hAnsi="Times New Roman" w:cs="Times New Roman"/>
+          <w:i/>
+          <w:sz w:val="24"/>
+          <w:szCs w:val="24"/>
+        </w:rPr>
+        <w:t>overall effect size analysis,</w:t>
+      </w:r>
+      <w:r>
+        <w:rPr>
+          <w:rFonts w:ascii="Times New Roman" w:eastAsia="Times New Roman" w:hAnsi="Times New Roman" w:cs="Times New Roman"/>
+          <w:sz w:val="24"/>
+          <w:szCs w:val="24"/>
+        </w:rPr>
+        <w:t xml:space="preserve"> we will perform sensitivity analyses that test the following values: </w:t>
+      </w:r>
+      <w:r>
+        <w:rPr>
+          <w:rFonts w:ascii="Times New Roman" w:eastAsia="Times New Roman" w:hAnsi="Times New Roman" w:cs="Times New Roman"/>
+          <w:i/>
+          <w:sz w:val="24"/>
+          <w:szCs w:val="24"/>
+        </w:rPr>
+        <w:t>r</w:t>
+      </w:r>
+      <w:r>
+        <w:rPr>
+          <w:rFonts w:ascii="Times New Roman" w:eastAsia="Times New Roman" w:hAnsi="Times New Roman" w:cs="Times New Roman"/>
+          <w:sz w:val="24"/>
+          <w:szCs w:val="24"/>
+        </w:rPr>
+        <w:t xml:space="preserve"> = .10, .30, .70, .90.</w:t>
+      </w:r>
+    </w:p>
+    <w:p>
+      <w:pPr>
+        <w:spacing w:before="200"/>
+        <w:rPr>
+          <w:rFonts w:ascii="Times New Roman" w:eastAsia="Times New Roman" w:hAnsi="Times New Roman" w:cs="Times New Roman"/>
+          <w:sz w:val="24"/>
+          <w:szCs w:val="24"/>
+        </w:rPr>
+      </w:pPr>
+      <w:r>
+        <w:rPr>
+          <w:rFonts w:ascii="Times New Roman" w:eastAsia="Times New Roman" w:hAnsi="Times New Roman" w:cs="Times New Roman"/>
+          <w:b/>
+          <w:sz w:val="24"/>
+          <w:szCs w:val="24"/>
+        </w:rPr>
+        <w:t>Subgroup analyses</w:t>
+      </w:r>
+    </w:p>
+    <w:p>
+      <w:pPr>
+        <w:pStyle w:val="Heading2"/>
+        <w:spacing w:before="200"/>
+      </w:pPr>
+      <w:bookmarkStart w:id="17" w:name="_55wxmieifwxx" w:colFirst="0" w:colLast="0"/>
+      <w:bookmarkEnd w:id="17"/>
+      <w:r>
+        <w:t>Publication bias</w:t>
+      </w:r>
+    </w:p>
+    <w:p>
+      <w:pPr>
+        <w:spacing w:before="200"/>
+        <w:rPr>
+          <w:rFonts w:ascii="Times New Roman" w:eastAsia="Times New Roman" w:hAnsi="Times New Roman" w:cs="Times New Roman"/>
+          <w:color w:val="000000"/>
+          <w:sz w:val="24"/>
+          <w:szCs w:val="24"/>
+        </w:rPr>
+      </w:pPr>
+      <w:r>
+        <w:rPr>
+          <w:rFonts w:ascii="Times New Roman" w:eastAsia="Times New Roman" w:hAnsi="Times New Roman" w:cs="Times New Roman"/>
+          <w:sz w:val="24"/>
+          <w:szCs w:val="24"/>
+        </w:rPr>
+        <w:t xml:space="preserve">To estimate, correct, and evaluate the impact of publication bias, we will use three approaches: (1) </w:t>
+      </w:r>
+      <w:r>
+        <w:rPr>
+          <w:rFonts w:ascii="Times New Roman" w:eastAsia="Times New Roman" w:hAnsi="Times New Roman" w:cs="Times New Roman"/>
+          <w:color w:val="000000"/>
+          <w:sz w:val="24"/>
+          <w:szCs w:val="24"/>
+        </w:rPr>
+        <w:t>PET-PEESE analys</w:t>
+      </w:r>
+      <w:r>
+        <w:rPr>
+          <w:rFonts w:ascii="Times New Roman" w:eastAsia="Times New Roman" w:hAnsi="Times New Roman" w:cs="Times New Roman"/>
+          <w:sz w:val="24"/>
+          <w:szCs w:val="24"/>
+        </w:rPr>
+        <w:t>es (</w:t>
+      </w:r>
+      <w:r>
+        <w:rPr>
+          <w:rFonts w:ascii="Times New Roman" w:eastAsia="Times New Roman" w:hAnsi="Times New Roman" w:cs="Times New Roman"/>
+          <w:color w:val="000000"/>
+          <w:sz w:val="24"/>
+          <w:szCs w:val="24"/>
+        </w:rPr>
+        <w:t>Stanley and Doucouliagos</w:t>
+      </w:r>
+      <w:r>
+        <w:rPr>
+          <w:rFonts w:ascii="Times New Roman" w:eastAsia="Times New Roman" w:hAnsi="Times New Roman" w:cs="Times New Roman"/>
+          <w:sz w:val="24"/>
+          <w:szCs w:val="24"/>
+        </w:rPr>
+        <w:t xml:space="preserve">, </w:t>
+      </w:r>
+      <w:r>
+        <w:rPr>
+          <w:rFonts w:ascii="Times New Roman" w:eastAsia="Times New Roman" w:hAnsi="Times New Roman" w:cs="Times New Roman"/>
+          <w:color w:val="000000"/>
+          <w:sz w:val="24"/>
+          <w:szCs w:val="24"/>
+        </w:rPr>
+        <w:t>2013),</w:t>
+      </w:r>
+      <w:r>
+        <w:rPr>
+          <w:rFonts w:ascii="Times New Roman" w:eastAsia="Times New Roman" w:hAnsi="Times New Roman" w:cs="Times New Roman"/>
+          <w:sz w:val="24"/>
+          <w:szCs w:val="24"/>
+        </w:rPr>
+        <w:t xml:space="preserve"> (2) three-parameter selection modeling (Vevea &amp; Hedges, 1995), and (3) the Mathur and VanderWeele (2020) sensitivity analyses</w:t>
+      </w:r>
+      <w:r>
+        <w:rPr>
+          <w:rFonts w:ascii="Times New Roman" w:eastAsia="Times New Roman" w:hAnsi="Times New Roman" w:cs="Times New Roman"/>
+          <w:color w:val="000000"/>
+          <w:sz w:val="24"/>
+          <w:szCs w:val="24"/>
+        </w:rPr>
+        <w:t>.</w:t>
+      </w:r>
+    </w:p>
+    <w:p>
+      <w:pPr>
+        <w:pBdr>
+          <w:top w:val="nil"/>
+          <w:left w:val="nil"/>
+          <w:bottom w:val="nil"/>
+          <w:right w:val="nil"/>
+          <w:between w:val="nil"/>
+        </w:pBdr>
+        <w:spacing w:before="200" w:after="0"/>
+        <w:rPr>
+          <w:rFonts w:ascii="Times New Roman" w:eastAsia="Times New Roman" w:hAnsi="Times New Roman" w:cs="Times New Roman"/>
+          <w:sz w:val="24"/>
+          <w:szCs w:val="24"/>
+        </w:rPr>
+      </w:pPr>
+      <w:r>
+        <w:rPr>
+          <w:rFonts w:ascii="Times New Roman" w:eastAsia="Times New Roman" w:hAnsi="Times New Roman" w:cs="Times New Roman"/>
+          <w:sz w:val="24"/>
+          <w:szCs w:val="24"/>
+        </w:rPr>
+        <w:t xml:space="preserve">We originally planned to conduct PET-PEESE with aggregated dependent effect sizes, but later decided to follow advice from a simulation study and use PET-PEESE in a three-level meta-analysis (Rodgers &amp; Pustejovsky, 2021). We will report both in the manuscript if their results diverge. To handle dependencies for the three-parameter selection modeling, we used aggregated dependent effect sizes (using the Borenstein, 2009 approach). The default assumed correlation between dependent effect sizes in the Borenstein (2009) aggregation method is .50. We will use </w:t>
+      </w:r>
+      <w:r>
+        <w:rPr>
+          <w:rFonts w:ascii="Times New Roman" w:eastAsia="Times New Roman" w:hAnsi="Times New Roman" w:cs="Times New Roman"/>
+          <w:sz w:val="24"/>
+          <w:szCs w:val="24"/>
+        </w:rPr>
+        <w:lastRenderedPageBreak/>
+        <w:t xml:space="preserve">this default value to inform our conclusion, but re-run the analyses with the following values: </w:t>
       </w:r>
       <w:r>
         <w:rPr>
@@ -3704,13 +3319,8 @@
       <w:bookmarkStart w:id="18" w:name="_kgz60tvnk9ap" w:colFirst="0" w:colLast="0"/>
       <w:bookmarkEnd w:id="18"/>
       <w:r>
-        <w:t xml:space="preserve">Inference </w:t>
-      </w:r>
-      <w:proofErr w:type="gramStart"/>
-      <w:r>
-        <w:t>criteria</w:t>
-      </w:r>
-      <w:proofErr w:type="gramEnd"/>
+        <w:t>Inference criteria</w:t>
+      </w:r>
     </w:p>
     <w:p>
       <w:pPr>
@@ -3751,7 +3361,7 @@
 </file>
 
 <file path=word/endnotes.xml><?xml version="1.0" encoding="utf-8"?>
-<w:endnotes xmlns:wpc="http://schemas.microsoft.com/office/word/2010/wordprocessingCanvas" xmlns:cx="http://schemas.microsoft.com/office/drawing/2014/chartex" xmlns:cx1="http://schemas.microsoft.com/office/drawing/2015/9/8/chartex" xmlns:cx2="http://schemas.microsoft.com/office/drawing/2015/10/21/chartex" xmlns:cx3="http://schemas.microsoft.com/office/drawing/2016/5/9/chartex" xmlns:cx4="http://schemas.microsoft.com/office/drawing/2016/5/10/chartex" xmlns:cx5="http://schemas.microsoft.com/office/drawing/2016/5/11/chartex" xmlns:cx6="http://schemas.microsoft.com/office/drawing/2016/5/12/chartex" xmlns:cx7="http://schemas.microsoft.com/office/drawing/2016/5/13/chartex" xmlns:cx8="http://schemas.microsoft.com/office/drawing/2016/5/14/chartex" xmlns:mc="http://schemas.openxmlformats.org/markup-compatibility/2006" xmlns:aink="http://schemas.microsoft.com/office/drawing/2016/ink" xmlns:am3d="http://schemas.microsoft.com/office/drawing/2017/model3d" xmlns:o="urn:schemas-microsoft-com:office:office" xmlns:oel="http://schemas.microsoft.com/office/2019/extlst" xmlns:r="http://schemas.openxmlformats.org/officeDocument/2006/relationships" xmlns:m="http://schemas.openxmlformats.org/officeDocument/2006/math" xmlns:v="urn:schemas-microsoft-com:vml" xmlns:wp14="http://schemas.microsoft.com/office/word/2010/wordprocessingDrawing" xmlns:wp="http://schemas.openxmlformats.org/drawingml/2006/wordprocessingDrawing" xmlns:w10="urn:schemas-microsoft-com:office:word" xmlns:w="http://schemas.openxmlformats.org/wordprocessingml/2006/main" xmlns:w14="http://schemas.microsoft.com/office/word/2010/wordml" xmlns:w15="http://schemas.microsoft.com/office/word/2012/wordml" xmlns:w16cex="http://schemas.microsoft.com/office/word/2018/wordml/cex" xmlns:w16cid="http://schemas.microsoft.com/office/word/2016/wordml/cid" xmlns:w16="http://schemas.microsoft.com/office/word/2018/wordml" xmlns:w16sdtdh="http://schemas.microsoft.com/office/word/2020/wordml/sdtdatahash" xmlns:w16se="http://schemas.microsoft.com/office/word/2015/wordml/symex" xmlns:wpg="http://schemas.microsoft.com/office/word/2010/wordprocessingGroup" xmlns:wpi="http://schemas.microsoft.com/office/word/2010/wordprocessingInk" xmlns:wne="http://schemas.microsoft.com/office/word/2006/wordml" xmlns:wps="http://schemas.microsoft.com/office/word/2010/wordprocessingShape" mc:Ignorable="w14 w15 w16se w16cid w16 w16cex w16sdtdh wp14">
+<w:endnotes xmlns:wpc="http://schemas.microsoft.com/office/word/2010/wordprocessingCanvas" xmlns:cx="http://schemas.microsoft.com/office/drawing/2014/chartex" xmlns:cx1="http://schemas.microsoft.com/office/drawing/2015/9/8/chartex" xmlns:cx2="http://schemas.microsoft.com/office/drawing/2015/10/21/chartex" xmlns:cx3="http://schemas.microsoft.com/office/drawing/2016/5/9/chartex" xmlns:cx4="http://schemas.microsoft.com/office/drawing/2016/5/10/chartex" xmlns:cx5="http://schemas.microsoft.com/office/drawing/2016/5/11/chartex" xmlns:cx6="http://schemas.microsoft.com/office/drawing/2016/5/12/chartex" xmlns:cx7="http://schemas.microsoft.com/office/drawing/2016/5/13/chartex" xmlns:cx8="http://schemas.microsoft.com/office/drawing/2016/5/14/chartex" xmlns:mc="http://schemas.openxmlformats.org/markup-compatibility/2006" xmlns:aink="http://schemas.microsoft.com/office/drawing/2016/ink" xmlns:am3d="http://schemas.microsoft.com/office/drawing/2017/model3d" xmlns:o="urn:schemas-microsoft-com:office:office" xmlns:oel="http://schemas.microsoft.com/office/2019/extlst" xmlns:r="http://schemas.openxmlformats.org/officeDocument/2006/relationships" xmlns:m="http://schemas.openxmlformats.org/officeDocument/2006/math" xmlns:v="urn:schemas-microsoft-com:vml" xmlns:wp14="http://schemas.microsoft.com/office/word/2010/wordprocessingDrawing" xmlns:wp="http://schemas.openxmlformats.org/drawingml/2006/wordprocessingDrawing" xmlns:w10="urn:schemas-microsoft-com:office:word" xmlns:w="http://schemas.openxmlformats.org/wordprocessingml/2006/main" xmlns:w14="http://schemas.microsoft.com/office/word/2010/wordml" xmlns:w15="http://schemas.microsoft.com/office/word/2012/wordml" xmlns:w16cex="http://schemas.microsoft.com/office/word/2018/wordml/cex" xmlns:w16cid="http://schemas.microsoft.com/office/word/2016/wordml/cid" xmlns:w16="http://schemas.microsoft.com/office/word/2018/wordml" xmlns:w16du="http://schemas.microsoft.com/office/word/2023/wordml/word16du" xmlns:w16sdtdh="http://schemas.microsoft.com/office/word/2020/wordml/sdtdatahash" xmlns:w16se="http://schemas.microsoft.com/office/word/2015/wordml/symex" xmlns:wpg="http://schemas.microsoft.com/office/word/2010/wordprocessingGroup" xmlns:wpi="http://schemas.microsoft.com/office/word/2010/wordprocessingInk" xmlns:wne="http://schemas.microsoft.com/office/word/2006/wordml" xmlns:wps="http://schemas.microsoft.com/office/word/2010/wordprocessingShape" mc:Ignorable="w14 w15 w16se w16cid w16 w16cex w16sdtdh w16du wp14">
   <w:endnote w:type="separator" w:id="-1">
     <w:p>
       <w:pPr>
@@ -3776,7 +3386,7 @@
 </file>
 
 <file path=word/footnotes.xml><?xml version="1.0" encoding="utf-8"?>
-<w:footnotes xmlns:wpc="http://schemas.microsoft.com/office/word/2010/wordprocessingCanvas" xmlns:cx="http://schemas.microsoft.com/office/drawing/2014/chartex" xmlns:cx1="http://schemas.microsoft.com/office/drawing/2015/9/8/chartex" xmlns:cx2="http://schemas.microsoft.com/office/drawing/2015/10/21/chartex" xmlns:cx3="http://schemas.microsoft.com/office/drawing/2016/5/9/chartex" xmlns:cx4="http://schemas.microsoft.com/office/drawing/2016/5/10/chartex" xmlns:cx5="http://schemas.microsoft.com/office/drawing/2016/5/11/chartex" xmlns:cx6="http://schemas.microsoft.com/office/drawing/2016/5/12/chartex" xmlns:cx7="http://schemas.microsoft.com/office/drawing/2016/5/13/chartex" xmlns:cx8="http://schemas.microsoft.com/office/drawing/2016/5/14/chartex" xmlns:mc="http://schemas.openxmlformats.org/markup-compatibility/2006" xmlns:aink="http://schemas.microsoft.com/office/drawing/2016/ink" xmlns:am3d="http://schemas.microsoft.com/office/drawing/2017/model3d" xmlns:o="urn:schemas-microsoft-com:office:office" xmlns:oel="http://schemas.microsoft.com/office/2019/extlst" xmlns:r="http://schemas.openxmlformats.org/officeDocument/2006/relationships" xmlns:m="http://schemas.openxmlformats.org/officeDocument/2006/math" xmlns:v="urn:schemas-microsoft-com:vml" xmlns:wp14="http://schemas.microsoft.com/office/word/2010/wordprocessingDrawing" xmlns:wp="http://schemas.openxmlformats.org/drawingml/2006/wordprocessingDrawing" xmlns:w10="urn:schemas-microsoft-com:office:word" xmlns:w="http://schemas.openxmlformats.org/wordprocessingml/2006/main" xmlns:w14="http://schemas.microsoft.com/office/word/2010/wordml" xmlns:w15="http://schemas.microsoft.com/office/word/2012/wordml" xmlns:w16cex="http://schemas.microsoft.com/office/word/2018/wordml/cex" xmlns:w16cid="http://schemas.microsoft.com/office/word/2016/wordml/cid" xmlns:w16="http://schemas.microsoft.com/office/word/2018/wordml" xmlns:w16sdtdh="http://schemas.microsoft.com/office/word/2020/wordml/sdtdatahash" xmlns:w16se="http://schemas.microsoft.com/office/word/2015/wordml/symex" xmlns:wpg="http://schemas.microsoft.com/office/word/2010/wordprocessingGroup" xmlns:wpi="http://schemas.microsoft.com/office/word/2010/wordprocessingInk" xmlns:wne="http://schemas.microsoft.com/office/word/2006/wordml" xmlns:wps="http://schemas.microsoft.com/office/word/2010/wordprocessingShape" mc:Ignorable="w14 w15 w16se w16cid w16 w16cex w16sdtdh wp14">
+<w:footnotes xmlns:wpc="http://schemas.microsoft.com/office/word/2010/wordprocessingCanvas" xmlns:cx="http://schemas.microsoft.com/office/drawing/2014/chartex" xmlns:cx1="http://schemas.microsoft.com/office/drawing/2015/9/8/chartex" xmlns:cx2="http://schemas.microsoft.com/office/drawing/2015/10/21/chartex" xmlns:cx3="http://schemas.microsoft.com/office/drawing/2016/5/9/chartex" xmlns:cx4="http://schemas.microsoft.com/office/drawing/2016/5/10/chartex" xmlns:cx5="http://schemas.microsoft.com/office/drawing/2016/5/11/chartex" xmlns:cx6="http://schemas.microsoft.com/office/drawing/2016/5/12/chartex" xmlns:cx7="http://schemas.microsoft.com/office/drawing/2016/5/13/chartex" xmlns:cx8="http://schemas.microsoft.com/office/drawing/2016/5/14/chartex" xmlns:mc="http://schemas.openxmlformats.org/markup-compatibility/2006" xmlns:aink="http://schemas.microsoft.com/office/drawing/2016/ink" xmlns:am3d="http://schemas.microsoft.com/office/drawing/2017/model3d" xmlns:o="urn:schemas-microsoft-com:office:office" xmlns:oel="http://schemas.microsoft.com/office/2019/extlst" xmlns:r="http://schemas.openxmlformats.org/officeDocument/2006/relationships" xmlns:m="http://schemas.openxmlformats.org/officeDocument/2006/math" xmlns:v="urn:schemas-microsoft-com:vml" xmlns:wp14="http://schemas.microsoft.com/office/word/2010/wordprocessingDrawing" xmlns:wp="http://schemas.openxmlformats.org/drawingml/2006/wordprocessingDrawing" xmlns:w10="urn:schemas-microsoft-com:office:word" xmlns:w="http://schemas.openxmlformats.org/wordprocessingml/2006/main" xmlns:w14="http://schemas.microsoft.com/office/word/2010/wordml" xmlns:w15="http://schemas.microsoft.com/office/word/2012/wordml" xmlns:w16cex="http://schemas.microsoft.com/office/word/2018/wordml/cex" xmlns:w16cid="http://schemas.microsoft.com/office/word/2016/wordml/cid" xmlns:w16="http://schemas.microsoft.com/office/word/2018/wordml" xmlns:w16du="http://schemas.microsoft.com/office/word/2023/wordml/word16du" xmlns:w16sdtdh="http://schemas.microsoft.com/office/word/2020/wordml/sdtdatahash" xmlns:w16se="http://schemas.microsoft.com/office/word/2015/wordml/symex" xmlns:wpg="http://schemas.microsoft.com/office/word/2010/wordprocessingGroup" xmlns:wpi="http://schemas.microsoft.com/office/word/2010/wordprocessingInk" xmlns:wne="http://schemas.microsoft.com/office/word/2006/wordml" xmlns:wps="http://schemas.microsoft.com/office/word/2010/wordprocessingShape" mc:Ignorable="w14 w15 w16se w16cid w16 w16cex w16sdtdh w16du wp14">
   <w:footnote w:type="separator" w:id="-1">
     <w:p>
       <w:pPr>
@@ -3801,13 +3411,13 @@
 </file>
 
 <file path=word/header1.xml><?xml version="1.0" encoding="utf-8"?>
-<w:hdr xmlns:wpc="http://schemas.microsoft.com/office/word/2010/wordprocessingCanvas" xmlns:cx="http://schemas.microsoft.com/office/drawing/2014/chartex" xmlns:cx1="http://schemas.microsoft.com/office/drawing/2015/9/8/chartex" xmlns:cx2="http://schemas.microsoft.com/office/drawing/2015/10/21/chartex" xmlns:cx3="http://schemas.microsoft.com/office/drawing/2016/5/9/chartex" xmlns:cx4="http://schemas.microsoft.com/office/drawing/2016/5/10/chartex" xmlns:cx5="http://schemas.microsoft.com/office/drawing/2016/5/11/chartex" xmlns:cx6="http://schemas.microsoft.com/office/drawing/2016/5/12/chartex" xmlns:cx7="http://schemas.microsoft.com/office/drawing/2016/5/13/chartex" xmlns:cx8="http://schemas.microsoft.com/office/drawing/2016/5/14/chartex" xmlns:mc="http://schemas.openxmlformats.org/markup-compatibility/2006" xmlns:aink="http://schemas.microsoft.com/office/drawing/2016/ink" xmlns:am3d="http://schemas.microsoft.com/office/drawing/2017/model3d" xmlns:o="urn:schemas-microsoft-com:office:office" xmlns:oel="http://schemas.microsoft.com/office/2019/extlst" xmlns:r="http://schemas.openxmlformats.org/officeDocument/2006/relationships" xmlns:m="http://schemas.openxmlformats.org/officeDocument/2006/math" xmlns:v="urn:schemas-microsoft-com:vml" xmlns:wp14="http://schemas.microsoft.com/office/word/2010/wordprocessingDrawing" xmlns:wp="http://schemas.openxmlformats.org/drawingml/2006/wordprocessingDrawing" xmlns:w10="urn:schemas-microsoft-com:office:word" xmlns:w="http://schemas.openxmlformats.org/wordprocessingml/2006/main" xmlns:w14="http://schemas.microsoft.com/office/word/2010/wordml" xmlns:w15="http://schemas.microsoft.com/office/word/2012/wordml" xmlns:w16cex="http://schemas.microsoft.com/office/word/2018/wordml/cex" xmlns:w16cid="http://schemas.microsoft.com/office/word/2016/wordml/cid" xmlns:w16="http://schemas.microsoft.com/office/word/2018/wordml" xmlns:w16sdtdh="http://schemas.microsoft.com/office/word/2020/wordml/sdtdatahash" xmlns:w16se="http://schemas.microsoft.com/office/word/2015/wordml/symex" xmlns:wpg="http://schemas.microsoft.com/office/word/2010/wordprocessingGroup" xmlns:wpi="http://schemas.microsoft.com/office/word/2010/wordprocessingInk" xmlns:wne="http://schemas.microsoft.com/office/word/2006/wordml" xmlns:wps="http://schemas.microsoft.com/office/word/2010/wordprocessingShape" mc:Ignorable="w14 w15 w16se w16cid w16 w16cex w16sdtdh wp14">
+<w:hdr xmlns:wpc="http://schemas.microsoft.com/office/word/2010/wordprocessingCanvas" xmlns:cx="http://schemas.microsoft.com/office/drawing/2014/chartex" xmlns:cx1="http://schemas.microsoft.com/office/drawing/2015/9/8/chartex" xmlns:cx2="http://schemas.microsoft.com/office/drawing/2015/10/21/chartex" xmlns:cx3="http://schemas.microsoft.com/office/drawing/2016/5/9/chartex" xmlns:cx4="http://schemas.microsoft.com/office/drawing/2016/5/10/chartex" xmlns:cx5="http://schemas.microsoft.com/office/drawing/2016/5/11/chartex" xmlns:cx6="http://schemas.microsoft.com/office/drawing/2016/5/12/chartex" xmlns:cx7="http://schemas.microsoft.com/office/drawing/2016/5/13/chartex" xmlns:cx8="http://schemas.microsoft.com/office/drawing/2016/5/14/chartex" xmlns:mc="http://schemas.openxmlformats.org/markup-compatibility/2006" xmlns:aink="http://schemas.microsoft.com/office/drawing/2016/ink" xmlns:am3d="http://schemas.microsoft.com/office/drawing/2017/model3d" xmlns:o="urn:schemas-microsoft-com:office:office" xmlns:oel="http://schemas.microsoft.com/office/2019/extlst" xmlns:r="http://schemas.openxmlformats.org/officeDocument/2006/relationships" xmlns:m="http://schemas.openxmlformats.org/officeDocument/2006/math" xmlns:v="urn:schemas-microsoft-com:vml" xmlns:wp14="http://schemas.microsoft.com/office/word/2010/wordprocessingDrawing" xmlns:wp="http://schemas.openxmlformats.org/drawingml/2006/wordprocessingDrawing" xmlns:w10="urn:schemas-microsoft-com:office:word" xmlns:w="http://schemas.openxmlformats.org/wordprocessingml/2006/main" xmlns:w14="http://schemas.microsoft.com/office/word/2010/wordml" xmlns:w15="http://schemas.microsoft.com/office/word/2012/wordml" xmlns:w16cex="http://schemas.microsoft.com/office/word/2018/wordml/cex" xmlns:w16cid="http://schemas.microsoft.com/office/word/2016/wordml/cid" xmlns:w16="http://schemas.microsoft.com/office/word/2018/wordml" xmlns:w16du="http://schemas.microsoft.com/office/word/2023/wordml/word16du" xmlns:w16sdtdh="http://schemas.microsoft.com/office/word/2020/wordml/sdtdatahash" xmlns:w16se="http://schemas.microsoft.com/office/word/2015/wordml/symex" xmlns:wpg="http://schemas.microsoft.com/office/word/2010/wordprocessingGroup" xmlns:wpi="http://schemas.microsoft.com/office/word/2010/wordprocessingInk" xmlns:wne="http://schemas.microsoft.com/office/word/2006/wordml" xmlns:wps="http://schemas.microsoft.com/office/word/2010/wordprocessingShape" mc:Ignorable="w14 w15 w16se w16cid w16 w16cex w16sdtdh w16du wp14">
   <w:p/>
 </w:hdr>
 </file>
 
 <file path=word/numbering.xml><?xml version="1.0" encoding="utf-8"?>
-<w:numbering xmlns:wpc="http://schemas.microsoft.com/office/word/2010/wordprocessingCanvas" xmlns:cx="http://schemas.microsoft.com/office/drawing/2014/chartex" xmlns:cx1="http://schemas.microsoft.com/office/drawing/2015/9/8/chartex" xmlns:cx2="http://schemas.microsoft.com/office/drawing/2015/10/21/chartex" xmlns:cx3="http://schemas.microsoft.com/office/drawing/2016/5/9/chartex" xmlns:cx4="http://schemas.microsoft.com/office/drawing/2016/5/10/chartex" xmlns:cx5="http://schemas.microsoft.com/office/drawing/2016/5/11/chartex" xmlns:cx6="http://schemas.microsoft.com/office/drawing/2016/5/12/chartex" xmlns:cx7="http://schemas.microsoft.com/office/drawing/2016/5/13/chartex" xmlns:cx8="http://schemas.microsoft.com/office/drawing/2016/5/14/chartex" xmlns:mc="http://schemas.openxmlformats.org/markup-compatibility/2006" xmlns:aink="http://schemas.microsoft.com/office/drawing/2016/ink" xmlns:am3d="http://schemas.microsoft.com/office/drawing/2017/model3d" xmlns:o="urn:schemas-microsoft-com:office:office" xmlns:oel="http://schemas.microsoft.com/office/2019/extlst" xmlns:r="http://schemas.openxmlformats.org/officeDocument/2006/relationships" xmlns:m="http://schemas.openxmlformats.org/officeDocument/2006/math" xmlns:v="urn:schemas-microsoft-com:vml" xmlns:wp14="http://schemas.microsoft.com/office/word/2010/wordprocessingDrawing" xmlns:wp="http://schemas.openxmlformats.org/drawingml/2006/wordprocessingDrawing" xmlns:w10="urn:schemas-microsoft-com:office:word" xmlns:w="http://schemas.openxmlformats.org/wordprocessingml/2006/main" xmlns:w14="http://schemas.microsoft.com/office/word/2010/wordml" xmlns:w15="http://schemas.microsoft.com/office/word/2012/wordml" xmlns:w16cex="http://schemas.microsoft.com/office/word/2018/wordml/cex" xmlns:w16cid="http://schemas.microsoft.com/office/word/2016/wordml/cid" xmlns:w16="http://schemas.microsoft.com/office/word/2018/wordml" xmlns:w16sdtdh="http://schemas.microsoft.com/office/word/2020/wordml/sdtdatahash" xmlns:w16se="http://schemas.microsoft.com/office/word/2015/wordml/symex" xmlns:wpg="http://schemas.microsoft.com/office/word/2010/wordprocessingGroup" xmlns:wpi="http://schemas.microsoft.com/office/word/2010/wordprocessingInk" xmlns:wne="http://schemas.microsoft.com/office/word/2006/wordml" xmlns:wps="http://schemas.microsoft.com/office/word/2010/wordprocessingShape" mc:Ignorable="w14 w15 w16se w16cid w16 w16cex w16sdtdh wp14">
+<w:numbering xmlns:wpc="http://schemas.microsoft.com/office/word/2010/wordprocessingCanvas" xmlns:cx="http://schemas.microsoft.com/office/drawing/2014/chartex" xmlns:cx1="http://schemas.microsoft.com/office/drawing/2015/9/8/chartex" xmlns:cx2="http://schemas.microsoft.com/office/drawing/2015/10/21/chartex" xmlns:cx3="http://schemas.microsoft.com/office/drawing/2016/5/9/chartex" xmlns:cx4="http://schemas.microsoft.com/office/drawing/2016/5/10/chartex" xmlns:cx5="http://schemas.microsoft.com/office/drawing/2016/5/11/chartex" xmlns:cx6="http://schemas.microsoft.com/office/drawing/2016/5/12/chartex" xmlns:cx7="http://schemas.microsoft.com/office/drawing/2016/5/13/chartex" xmlns:cx8="http://schemas.microsoft.com/office/drawing/2016/5/14/chartex" xmlns:mc="http://schemas.openxmlformats.org/markup-compatibility/2006" xmlns:aink="http://schemas.microsoft.com/office/drawing/2016/ink" xmlns:am3d="http://schemas.microsoft.com/office/drawing/2017/model3d" xmlns:o="urn:schemas-microsoft-com:office:office" xmlns:oel="http://schemas.microsoft.com/office/2019/extlst" xmlns:r="http://schemas.openxmlformats.org/officeDocument/2006/relationships" xmlns:m="http://schemas.openxmlformats.org/officeDocument/2006/math" xmlns:v="urn:schemas-microsoft-com:vml" xmlns:wp14="http://schemas.microsoft.com/office/word/2010/wordprocessingDrawing" xmlns:wp="http://schemas.openxmlformats.org/drawingml/2006/wordprocessingDrawing" xmlns:w10="urn:schemas-microsoft-com:office:word" xmlns:w="http://schemas.openxmlformats.org/wordprocessingml/2006/main" xmlns:w14="http://schemas.microsoft.com/office/word/2010/wordml" xmlns:w15="http://schemas.microsoft.com/office/word/2012/wordml" xmlns:w16cex="http://schemas.microsoft.com/office/word/2018/wordml/cex" xmlns:w16cid="http://schemas.microsoft.com/office/word/2016/wordml/cid" xmlns:w16="http://schemas.microsoft.com/office/word/2018/wordml" xmlns:w16du="http://schemas.microsoft.com/office/word/2023/wordml/word16du" xmlns:w16sdtdh="http://schemas.microsoft.com/office/word/2020/wordml/sdtdatahash" xmlns:w16se="http://schemas.microsoft.com/office/word/2015/wordml/symex" xmlns:wpg="http://schemas.microsoft.com/office/word/2010/wordprocessingGroup" xmlns:wpi="http://schemas.microsoft.com/office/word/2010/wordprocessingInk" xmlns:wne="http://schemas.microsoft.com/office/word/2006/wordml" xmlns:wps="http://schemas.microsoft.com/office/word/2010/wordprocessingShape" mc:Ignorable="w14 w15 w16se w16cid w16 w16cex w16sdtdh w16du wp14">
   <w:abstractNum w:abstractNumId="0" w15:restartNumberingAfterBreak="0">
     <w:nsid w:val="04585980"/>
     <w:multiLevelType w:val="multilevel"/>
@@ -4624,7 +4234,7 @@
 </file>
 
 <file path=word/styles.xml><?xml version="1.0" encoding="utf-8"?>
-<w:styles xmlns:mc="http://schemas.openxmlformats.org/markup-compatibility/2006" xmlns:r="http://schemas.openxmlformats.org/officeDocument/2006/relationships" xmlns:w="http://schemas.openxmlformats.org/wordprocessingml/2006/main" xmlns:w14="http://schemas.microsoft.com/office/word/2010/wordml" xmlns:w15="http://schemas.microsoft.com/office/word/2012/wordml" xmlns:w16cex="http://schemas.microsoft.com/office/word/2018/wordml/cex" xmlns:w16cid="http://schemas.microsoft.com/office/word/2016/wordml/cid" xmlns:w16="http://schemas.microsoft.com/office/word/2018/wordml" xmlns:w16sdtdh="http://schemas.microsoft.com/office/word/2020/wordml/sdtdatahash" xmlns:w16se="http://schemas.microsoft.com/office/word/2015/wordml/symex" mc:Ignorable="w14 w15 w16se w16cid w16 w16cex w16sdtdh">
+<w:styles xmlns:mc="http://schemas.openxmlformats.org/markup-compatibility/2006" xmlns:r="http://schemas.openxmlformats.org/officeDocument/2006/relationships" xmlns:w="http://schemas.openxmlformats.org/wordprocessingml/2006/main" xmlns:w14="http://schemas.microsoft.com/office/word/2010/wordml" xmlns:w15="http://schemas.microsoft.com/office/word/2012/wordml" xmlns:w16cex="http://schemas.microsoft.com/office/word/2018/wordml/cex" xmlns:w16cid="http://schemas.microsoft.com/office/word/2016/wordml/cid" xmlns:w16="http://schemas.microsoft.com/office/word/2018/wordml" xmlns:w16du="http://schemas.microsoft.com/office/word/2023/wordml/word16du" xmlns:w16sdtdh="http://schemas.microsoft.com/office/word/2020/wordml/sdtdatahash" xmlns:w16se="http://schemas.microsoft.com/office/word/2015/wordml/symex" mc:Ignorable="w14 w15 w16se w16cid w16 w16cex w16sdtdh w16du">
   <w:docDefaults>
     <w:rPrDefault>
       <w:rPr>

</xml_diff>